<commit_message>
reverted docmosis change to new solution with no court location
</commit_message>
<xml_diff>
--- a/docker/docmosis/templates/CV-UNS-DEC-ENG-01200.docx
+++ b/docker/docmosis/templates/CV-UNS-DEC-ENG-01200.docx
@@ -3124,7 +3124,27 @@
           <w:color w:val="000000"/>
           <w:lang w:eastAsia="en-GB"/>
         </w:rPr>
-        <w:t>This hearing will take place</w:t>
+        <w:t xml:space="preserve">This hearing will be in </w:t>
+      </w:r>
+      <w:r>
+        <w:rPr>
+          <w:rFonts w:ascii="Arial" w:eastAsia="Times New Roman" w:hAnsi="Arial" w:cs="Arial"/>
+          <w:b/>
+          <w:bCs/>
+          <w:color w:val="000000"/>
+          <w:lang w:eastAsia="en-GB"/>
+        </w:rPr>
+        <w:t>person</w:t>
+      </w:r>
+      <w:r>
+        <w:rPr>
+          <w:rFonts w:ascii="Arial" w:eastAsia="Times New Roman" w:hAnsi="Arial" w:cs="Arial"/>
+          <w:b/>
+          <w:bCs/>
+          <w:color w:val="000000"/>
+          <w:lang w:eastAsia="en-GB"/>
+        </w:rPr>
+        <w:t xml:space="preserve">, </w:t>
       </w:r>
       <w:r>
         <w:rPr>
@@ -3132,51 +3152,7 @@
           <w:color w:val="000000"/>
           <w:lang w:eastAsia="en-GB"/>
         </w:rPr>
-        <w:t xml:space="preserve"> </w:t>
-      </w:r>
-      <w:r>
-        <w:rPr>
-          <w:rFonts w:ascii="Arial" w:eastAsia="Times New Roman" w:hAnsi="Arial" w:cs="Arial"/>
-          <w:color w:val="000000"/>
-          <w:lang w:eastAsia="en-GB"/>
-        </w:rPr>
-        <w:t>&lt;&lt;</w:t>
-      </w:r>
-      <w:proofErr w:type="spellStart"/>
-      <w:r>
-        <w:rPr>
-          <w:rFonts w:ascii="Arial" w:eastAsia="Times New Roman" w:hAnsi="Arial" w:cs="Arial"/>
-          <w:color w:val="000000"/>
-          <w:lang w:eastAsia="en-GB"/>
-        </w:rPr>
-        <w:t>courtLocation</w:t>
-      </w:r>
-      <w:proofErr w:type="spellEnd"/>
-      <w:r>
-        <w:rPr>
-          <w:rFonts w:ascii="Arial" w:eastAsia="Times New Roman" w:hAnsi="Arial" w:cs="Arial"/>
-          <w:color w:val="000000"/>
-          <w:lang w:eastAsia="en-GB"/>
-        </w:rPr>
-        <w:t>&gt;&gt;</w:t>
-      </w:r>
-      <w:r>
-        <w:rPr>
-          <w:rFonts w:ascii="Arial" w:eastAsia="Times New Roman" w:hAnsi="Arial" w:cs="Arial"/>
-          <w:color w:val="000000"/>
-          <w:lang w:eastAsia="en-GB"/>
-        </w:rPr>
-        <w:t xml:space="preserve"> and will be in </w:t>
-      </w:r>
-      <w:r>
-        <w:rPr>
-          <w:rFonts w:ascii="Arial" w:eastAsia="Times New Roman" w:hAnsi="Arial" w:cs="Arial"/>
-          <w:b/>
-          <w:bCs/>
-          <w:color w:val="000000"/>
-          <w:lang w:eastAsia="en-GB"/>
-        </w:rPr>
-        <w:t>person</w:t>
+        <w:t>further details will be provided in your hearing notice</w:t>
       </w:r>
       <w:r>
         <w:rPr>
@@ -5131,33 +5107,6 @@
 </file>
 
 <file path=customXml/item1.xml><?xml version="1.0" encoding="utf-8"?>
-<?mso-contentType ?>
-<FormTemplates xmlns="http://schemas.microsoft.com/sharepoint/v3/contenttype/forms">
-  <Display>DocumentLibraryForm</Display>
-  <Edit>DocumentLibraryForm</Edit>
-  <New>DocumentLibraryForm</New>
-</FormTemplates>
-</file>
-
-<file path=customXml/item2.xml><?xml version="1.0" encoding="utf-8"?>
-<p:properties xmlns:p="http://schemas.microsoft.com/office/2006/metadata/properties" xmlns:xsi="http://www.w3.org/2001/XMLSchema-instance" xmlns:pc="http://schemas.microsoft.com/office/infopath/2007/PartnerControls">
-  <documentManagement>
-    <Stage xmlns="f336f4fe-8719-4ea2-b5d6-29b3a580aeb4">Draft</Stage>
-    <Next_x0020_Stage xmlns="f336f4fe-8719-4ea2-b5d6-29b3a580aeb4">N/A</Next_x0020_Stage>
-    <Admin_x0020_Action xmlns="f336f4fe-8719-4ea2-b5d6-29b3a580aeb4" xsi:nil="true"/>
-    <Template_x0020_Category xmlns="f336f4fe-8719-4ea2-b5d6-29b3a580aeb4">Decision Order - DEC</Template_x0020_Category>
-    <Action xmlns="f336f4fe-8719-4ea2-b5d6-29b3a580aeb4" xsi:nil="true"/>
-    <Purpose1 xmlns="f336f4fe-8719-4ea2-b5d6-29b3a580aeb4">SDO disposal hearing template for Default Judgment</Purpose1>
-    <Template_x0020_Language xmlns="f336f4fe-8719-4ea2-b5d6-29b3a580aeb4">English - ENG</Template_x0020_Language>
-    <Rename xmlns="f336f4fe-8719-4ea2-b5d6-29b3a580aeb4">true</Rename>
-    <Tornado_x0020_Filename xmlns="f336f4fe-8719-4ea2-b5d6-29b3a580aeb4" xsi:nil="true"/>
-    <Approval_x0020_Request_x0020_Comment xmlns="f336f4fe-8719-4ea2-b5d6-29b3a580aeb4" xsi:nil="true"/>
-    <Publication_x0020_Date xmlns="f336f4fe-8719-4ea2-b5d6-29b3a580aeb4">2022-07-24T23:00:00+00:00</Publication_x0020_Date>
-  </documentManagement>
-</p:properties>
-</file>
-
-<file path=customXml/item3.xml><?xml version="1.0" encoding="utf-8"?>
 <ct:contentTypeSchema xmlns:ct="http://schemas.microsoft.com/office/2006/metadata/contentType" xmlns:ma="http://schemas.microsoft.com/office/2006/metadata/properties/metaAttributes" ct:_="" ma:_="" ma:contentTypeName="_CtTemplate" ma:contentTypeID="0x01010064A5FDCCFB03F540B94405305D7DE14F00A4F8B82F7CEF57469A8FE5CEAB7A0EE0" ma:contentTypeVersion="54" ma:contentTypeDescription="Part of Template Management with Site Columns representing custom attributes." ma:contentTypeScope="" ma:versionID="c2ae9af6f2d07f5c87e529250672afb5">
   <xsd:schema xmlns:xsd="http://www.w3.org/2001/XMLSchema" xmlns:xs="http://www.w3.org/2001/XMLSchema" xmlns:p="http://schemas.microsoft.com/office/2006/metadata/properties" xmlns:ns2="f336f4fe-8719-4ea2-b5d6-29b3a580aeb4" xmlns:ns3="b57b892a-dd61-4bba-b372-a8d93da2c7e6" targetNamespace="http://schemas.microsoft.com/office/2006/metadata/properties" ma:root="true" ma:fieldsID="5cc5ae0d05cbe82a12e0833457866b27" ns2:_="" ns3:_="">
     <xsd:import namespace="f336f4fe-8719-4ea2-b5d6-29b3a580aeb4"/>
@@ -5473,25 +5422,34 @@
 </ct:contentTypeSchema>
 </file>
 
-<file path=customXml/itemProps1.xml><?xml version="1.0" encoding="utf-8"?>
-<ds:datastoreItem xmlns:ds="http://schemas.openxmlformats.org/officeDocument/2006/customXml" ds:itemID="{E9247418-8373-42A0-A0EF-D23AD904819C}">
-  <ds:schemaRefs>
-    <ds:schemaRef ds:uri="http://schemas.microsoft.com/sharepoint/v3/contenttype/forms"/>
-  </ds:schemaRefs>
-</ds:datastoreItem>
+<file path=customXml/item2.xml><?xml version="1.0" encoding="utf-8"?>
+<p:properties xmlns:p="http://schemas.microsoft.com/office/2006/metadata/properties" xmlns:xsi="http://www.w3.org/2001/XMLSchema-instance" xmlns:pc="http://schemas.microsoft.com/office/infopath/2007/PartnerControls">
+  <documentManagement>
+    <Stage xmlns="f336f4fe-8719-4ea2-b5d6-29b3a580aeb4">Draft</Stage>
+    <Next_x0020_Stage xmlns="f336f4fe-8719-4ea2-b5d6-29b3a580aeb4">N/A</Next_x0020_Stage>
+    <Admin_x0020_Action xmlns="f336f4fe-8719-4ea2-b5d6-29b3a580aeb4" xsi:nil="true"/>
+    <Template_x0020_Category xmlns="f336f4fe-8719-4ea2-b5d6-29b3a580aeb4">Decision Order - DEC</Template_x0020_Category>
+    <Action xmlns="f336f4fe-8719-4ea2-b5d6-29b3a580aeb4" xsi:nil="true"/>
+    <Purpose1 xmlns="f336f4fe-8719-4ea2-b5d6-29b3a580aeb4">SDO disposal hearing template for Default Judgment</Purpose1>
+    <Template_x0020_Language xmlns="f336f4fe-8719-4ea2-b5d6-29b3a580aeb4">English - ENG</Template_x0020_Language>
+    <Rename xmlns="f336f4fe-8719-4ea2-b5d6-29b3a580aeb4">true</Rename>
+    <Tornado_x0020_Filename xmlns="f336f4fe-8719-4ea2-b5d6-29b3a580aeb4" xsi:nil="true"/>
+    <Approval_x0020_Request_x0020_Comment xmlns="f336f4fe-8719-4ea2-b5d6-29b3a580aeb4" xsi:nil="true"/>
+    <Publication_x0020_Date xmlns="f336f4fe-8719-4ea2-b5d6-29b3a580aeb4">2022-07-24T23:00:00+00:00</Publication_x0020_Date>
+  </documentManagement>
+</p:properties>
 </file>
 
-<file path=customXml/itemProps2.xml><?xml version="1.0" encoding="utf-8"?>
-<ds:datastoreItem xmlns:ds="http://schemas.openxmlformats.org/officeDocument/2006/customXml" ds:itemID="{D3658183-99E4-4DA2-A5DA-5424AE725610}">
-  <ds:schemaRefs>
-    <ds:schemaRef ds:uri="http://schemas.microsoft.com/office/2006/metadata/properties"/>
-    <ds:schemaRef ds:uri="http://schemas.microsoft.com/office/infopath/2007/PartnerControls"/>
-    <ds:schemaRef ds:uri="f336f4fe-8719-4ea2-b5d6-29b3a580aeb4"/>
-  </ds:schemaRefs>
-</ds:datastoreItem>
+<file path=customXml/item3.xml><?xml version="1.0" encoding="utf-8"?>
+<?mso-contentType ?>
+<FormTemplates xmlns="http://schemas.microsoft.com/sharepoint/v3/contenttype/forms">
+  <Display>DocumentLibraryForm</Display>
+  <Edit>DocumentLibraryForm</Edit>
+  <New>DocumentLibraryForm</New>
+</FormTemplates>
 </file>
 
-<file path=customXml/itemProps3.xml><?xml version="1.0" encoding="utf-8"?>
+<file path=customXml/itemProps1.xml><?xml version="1.0" encoding="utf-8"?>
 <ds:datastoreItem xmlns:ds="http://schemas.openxmlformats.org/officeDocument/2006/customXml" ds:itemID="{0E5348F3-BD7B-48C0-9419-A8499C840C19}">
   <ds:schemaRefs>
     <ds:schemaRef ds:uri="http://schemas.microsoft.com/office/2006/metadata/contentType"/>
@@ -5508,4 +5466,22 @@
     <ds:schemaRef ds:uri="http://schemas.microsoft.com/internal/obd"/>
   </ds:schemaRefs>
 </ds:datastoreItem>
+</file>
+
+<file path=customXml/itemProps2.xml><?xml version="1.0" encoding="utf-8"?>
+<ds:datastoreItem xmlns:ds="http://schemas.openxmlformats.org/officeDocument/2006/customXml" ds:itemID="{D3658183-99E4-4DA2-A5DA-5424AE725610}">
+  <ds:schemaRefs>
+    <ds:schemaRef ds:uri="http://schemas.microsoft.com/office/2006/metadata/properties"/>
+    <ds:schemaRef ds:uri="http://schemas.microsoft.com/office/infopath/2007/PartnerControls"/>
+    <ds:schemaRef ds:uri="f336f4fe-8719-4ea2-b5d6-29b3a580aeb4"/>
+  </ds:schemaRefs>
+</ds:datastoreItem>
+</file>
+
+<file path=customXml/itemProps3.xml><?xml version="1.0" encoding="utf-8"?>
+<ds:datastoreItem xmlns:ds="http://schemas.openxmlformats.org/officeDocument/2006/customXml" ds:itemID="{E9247418-8373-42A0-A0EF-D23AD904819C}">
+  <ds:schemaRefs>
+    <ds:schemaRef ds:uri="http://schemas.microsoft.com/sharepoint/v3/contenttype/forms"/>
+  </ds:schemaRefs>
+</ds:datastoreItem>
 </file>
</xml_diff>

<commit_message>
Mapped uplifted hearing method time and input fields in the hnl jd disposal document.
</commit_message>
<xml_diff>
--- a/docker/docmosis/templates/CV-UNS-DEC-ENG-01200.docx
+++ b/docker/docmosis/templates/CV-UNS-DEC-ENG-01200.docx
@@ -2896,7 +2896,7 @@
           <w:b/>
         </w:rPr>
         <w:lastRenderedPageBreak/>
-        <w:t>Final disposal hearing</w:t>
+        <w:t xml:space="preserve">Final disposal hearing </w:t>
       </w:r>
     </w:p>
     <w:p>
@@ -2904,7 +2904,7 @@
         <w:pStyle w:val="ListParagraph"/>
         <w:numPr>
           <w:ilvl w:val="0"/>
-          <w:numId w:val="1"/>
+          <w:numId w:val="4"/>
         </w:numPr>
         <w:rPr>
           <w:rFonts w:ascii="Arial" w:hAnsi="Arial" w:cs="Arial"/>
@@ -2914,139 +2914,159 @@
         <w:rPr>
           <w:rFonts w:ascii="Arial" w:hAnsi="Arial" w:cs="Arial"/>
         </w:rPr>
-        <w:t>&lt;&lt;</w:t>
-      </w:r>
-      <w:r>
-        <w:rPr>
-          <w:rFonts w:ascii="Arial" w:hAnsi="Arial" w:cs="Arial"/>
+        <w:t xml:space="preserve">&lt;&lt; </w:t>
+      </w:r>
+      <w:bookmarkStart w:id="2" w:name="_Hlk119012940"/>
+      <w:proofErr w:type="spellStart"/>
+      <w:r>
+        <w:rPr>
+          <w:rFonts w:ascii="Arial" w:hAnsi="Arial" w:cs="Arial"/>
+        </w:rPr>
+        <w:t>disposalHearingFinalDisposalHearingTimeDJ</w:t>
+      </w:r>
+      <w:bookmarkEnd w:id="2"/>
+      <w:r>
+        <w:rPr>
+          <w:rFonts w:ascii="Arial" w:hAnsi="Arial" w:cs="Arial"/>
+        </w:rPr>
+        <w:t>.input</w:t>
+      </w:r>
+      <w:proofErr w:type="spellEnd"/>
+      <w:r>
+        <w:rPr>
+          <w:rFonts w:ascii="Arial" w:hAnsi="Arial" w:cs="Arial"/>
+        </w:rPr>
+        <w:t xml:space="preserve"> &gt;&gt;</w:t>
+      </w:r>
+      <w:r>
+        <w:rPr>
+          <w:rFonts w:ascii="Arial" w:hAnsi="Arial" w:cs="Arial"/>
+          <w:b/>
+          <w:bCs/>
         </w:rPr>
         <w:t xml:space="preserve"> </w:t>
       </w:r>
-      <w:proofErr w:type="spellStart"/>
-      <w:r>
-        <w:rPr>
-          <w:rFonts w:ascii="Arial" w:hAnsi="Arial" w:cs="Arial"/>
-        </w:rPr>
-        <w:t>disposalHearingFinalDisposalHearingDJ.input</w:t>
-      </w:r>
-      <w:proofErr w:type="spellEnd"/>
-      <w:r>
-        <w:rPr>
-          <w:rFonts w:ascii="Arial" w:hAnsi="Arial" w:cs="Arial"/>
+      <w:r>
+        <w:rPr>
+          <w:rFonts w:ascii="Arial" w:hAnsi="Arial" w:cs="Arial"/>
+          <w:b/>
+          <w:bCs/>
+        </w:rPr>
+        <w:t>&lt;&lt; {</w:t>
+      </w:r>
+      <w:proofErr w:type="spellStart"/>
+      <w:proofErr w:type="gramStart"/>
+      <w:r>
+        <w:rPr>
+          <w:rFonts w:ascii="Arial" w:hAnsi="Arial" w:cs="Arial"/>
+          <w:b/>
+          <w:bCs/>
+        </w:rPr>
+        <w:t>dateFormat</w:t>
+      </w:r>
+      <w:proofErr w:type="spellEnd"/>
+      <w:r>
+        <w:rPr>
+          <w:rFonts w:ascii="Arial" w:hAnsi="Arial" w:cs="Arial"/>
+          <w:b/>
+          <w:bCs/>
+        </w:rPr>
+        <w:t>(</w:t>
+      </w:r>
+      <w:proofErr w:type="spellStart"/>
+      <w:proofErr w:type="gramEnd"/>
+      <w:r>
+        <w:rPr>
+          <w:rFonts w:ascii="Arial" w:hAnsi="Arial" w:cs="Arial"/>
+          <w:b/>
+          <w:bCs/>
+        </w:rPr>
+        <w:t>disposalHearingFinalDisposalHearingTimeDJ.date</w:t>
+      </w:r>
+      <w:proofErr w:type="spellEnd"/>
+      <w:r>
+        <w:rPr>
+          <w:rFonts w:ascii="Arial" w:hAnsi="Arial" w:cs="Arial"/>
+          <w:b/>
+          <w:bCs/>
+        </w:rPr>
+        <w:t xml:space="preserve">, ‘dd MMMM </w:t>
+      </w:r>
+      <w:proofErr w:type="spellStart"/>
+      <w:r>
+        <w:rPr>
+          <w:rFonts w:ascii="Arial" w:hAnsi="Arial" w:cs="Arial"/>
+          <w:b/>
+          <w:bCs/>
+        </w:rPr>
+        <w:t>yyyy</w:t>
+      </w:r>
+      <w:proofErr w:type="spellEnd"/>
+      <w:r>
+        <w:rPr>
+          <w:rFonts w:ascii="Arial" w:hAnsi="Arial" w:cs="Arial"/>
+          <w:b/>
+          <w:bCs/>
+        </w:rPr>
+        <w:t>’, ‘</w:t>
+      </w:r>
+      <w:proofErr w:type="spellStart"/>
+      <w:r>
+        <w:rPr>
+          <w:rFonts w:ascii="Arial" w:hAnsi="Arial" w:cs="Arial"/>
+          <w:b/>
+          <w:bCs/>
+        </w:rPr>
+        <w:t>yyyy</w:t>
+      </w:r>
+      <w:proofErr w:type="spellEnd"/>
+      <w:r>
+        <w:rPr>
+          <w:rFonts w:ascii="Arial" w:hAnsi="Arial" w:cs="Arial"/>
+          <w:b/>
+          <w:bCs/>
+        </w:rPr>
+        <w:t xml:space="preserve">-MM-dd’)}&gt;&gt;. </w:t>
+      </w:r>
+      <w:r>
+        <w:rPr>
+          <w:rFonts w:ascii="Arial" w:hAnsi="Arial" w:cs="Arial"/>
+        </w:rPr>
+        <w:t xml:space="preserve">The time estimate is </w:t>
+      </w:r>
+      <w:r>
+        <w:rPr>
+          <w:rFonts w:ascii="Arial" w:hAnsi="Arial" w:cs="Arial"/>
+          <w:b/>
+          <w:bCs/>
+        </w:rPr>
+        <w:t xml:space="preserve">&lt;&lt; </w:t>
+      </w:r>
+      <w:proofErr w:type="spellStart"/>
+      <w:r>
+        <w:rPr>
+          <w:rFonts w:ascii="Arial" w:hAnsi="Arial" w:cs="Arial"/>
+          <w:b/>
+          <w:bCs/>
+        </w:rPr>
+        <w:t>disposalHearingTimeEstimateDJ</w:t>
+      </w:r>
+      <w:proofErr w:type="spellEnd"/>
+      <w:r>
+        <w:rPr>
+          <w:rFonts w:ascii="Arial" w:hAnsi="Arial" w:cs="Arial"/>
+          <w:b/>
+          <w:bCs/>
         </w:rPr>
         <w:t xml:space="preserve"> </w:t>
       </w:r>
       <w:r>
         <w:rPr>
           <w:rFonts w:ascii="Arial" w:hAnsi="Arial" w:cs="Arial"/>
-        </w:rPr>
-        <w:t>&gt;&gt;</w:t>
-      </w:r>
-      <w:r>
-        <w:rPr>
-          <w:rFonts w:ascii="Arial" w:hAnsi="Arial" w:cs="Arial"/>
-          <w:b/>
-          <w:bCs/>
-        </w:rPr>
-        <w:t xml:space="preserve"> &lt;&lt;</w:t>
-      </w:r>
-      <w:r>
-        <w:rPr>
-          <w:rFonts w:ascii="Arial" w:hAnsi="Arial" w:cs="Arial"/>
-          <w:b/>
-          <w:bCs/>
-        </w:rPr>
-        <w:t xml:space="preserve"> </w:t>
-      </w:r>
-      <w:proofErr w:type="spellStart"/>
-      <w:r>
-        <w:rPr>
-          <w:rFonts w:ascii="Arial" w:hAnsi="Arial" w:cs="Arial"/>
-          <w:b/>
-          <w:bCs/>
-        </w:rPr>
-        <w:t>disposalHearingFinalDisposalHearingDJ.date</w:t>
-      </w:r>
-      <w:proofErr w:type="spellEnd"/>
-      <w:r>
-        <w:rPr>
-          <w:rFonts w:ascii="Arial" w:hAnsi="Arial" w:cs="Arial"/>
-          <w:b/>
-          <w:bCs/>
-        </w:rPr>
-        <w:t xml:space="preserve"> </w:t>
-      </w:r>
-      <w:r>
-        <w:rPr>
-          <w:rFonts w:ascii="Arial" w:hAnsi="Arial" w:cs="Arial"/>
-          <w:b/>
-          <w:bCs/>
-        </w:rPr>
-        <w:t>&gt;&gt;</w:t>
-      </w:r>
-      <w:r>
-        <w:rPr>
-          <w:rFonts w:ascii="Arial" w:hAnsi="Arial" w:cs="Arial"/>
-          <w:b/>
-          <w:bCs/>
-        </w:rPr>
-        <w:t>.</w:t>
-      </w:r>
-      <w:r>
-        <w:rPr>
-          <w:rFonts w:ascii="Arial" w:hAnsi="Arial" w:cs="Arial"/>
-        </w:rPr>
-        <w:t xml:space="preserve"> The time estimate is </w:t>
-      </w:r>
-      <w:r>
-        <w:rPr>
-          <w:rFonts w:ascii="Arial" w:hAnsi="Arial" w:cs="Arial"/>
-          <w:b/>
-          <w:bCs/>
-        </w:rPr>
-        <w:t>&lt;&lt;</w:t>
-      </w:r>
-      <w:r>
-        <w:rPr>
-          <w:rFonts w:ascii="Arial" w:hAnsi="Arial" w:cs="Arial"/>
-          <w:b/>
-          <w:bCs/>
-        </w:rPr>
-        <w:t xml:space="preserve"> </w:t>
-      </w:r>
-      <w:proofErr w:type="spellStart"/>
-      <w:r>
-        <w:rPr>
-          <w:rFonts w:ascii="Arial" w:hAnsi="Arial" w:cs="Arial"/>
-          <w:b/>
-          <w:bCs/>
-        </w:rPr>
-        <w:t>disposalHearingTime</w:t>
-      </w:r>
-      <w:proofErr w:type="spellEnd"/>
-      <w:r>
-        <w:rPr>
-          <w:rFonts w:ascii="Arial" w:hAnsi="Arial" w:cs="Arial"/>
-          <w:b/>
-          <w:bCs/>
-        </w:rPr>
-        <w:t xml:space="preserve"> </w:t>
-      </w:r>
-      <w:r>
-        <w:rPr>
-          <w:rFonts w:ascii="Arial" w:hAnsi="Arial" w:cs="Arial"/>
-          <w:b/>
-          <w:bCs/>
-        </w:rPr>
-        <w:t>&gt;&gt;</w:t>
-      </w:r>
-      <w:r>
-        <w:rPr>
-          <w:rFonts w:ascii="Arial" w:hAnsi="Arial" w:cs="Arial"/>
-          <w:b/>
-          <w:bCs/>
-        </w:rPr>
-        <w:t>.</w:t>
+          <w:b/>
+          <w:bCs/>
+        </w:rPr>
+        <w:t>&gt;&gt;.</w:t>
       </w:r>
     </w:p>
     <w:p>
@@ -3054,7 +3074,7 @@
         <w:pStyle w:val="ListParagraph"/>
         <w:numPr>
           <w:ilvl w:val="0"/>
-          <w:numId w:val="1"/>
+          <w:numId w:val="4"/>
         </w:numPr>
         <w:spacing w:before="100" w:beforeAutospacing="1" w:after="100" w:afterAutospacing="1" w:line="240" w:lineRule="auto"/>
         <w:rPr>
@@ -3113,10 +3133,7 @@
           <w:color w:val="000000"/>
           <w:lang w:eastAsia="en-GB"/>
         </w:rPr>
-        <w:t>’}&gt;&gt;</w:t>
-      </w:r>
-      <w:r>
-        <w:t xml:space="preserve"> </w:t>
+        <w:t>’</w:t>
       </w:r>
       <w:r>
         <w:rPr>
@@ -3124,27 +3141,10 @@
           <w:color w:val="000000"/>
           <w:lang w:eastAsia="en-GB"/>
         </w:rPr>
-        <w:t xml:space="preserve">This hearing will be in </w:t>
-      </w:r>
-      <w:r>
-        <w:rPr>
-          <w:rFonts w:ascii="Arial" w:eastAsia="Times New Roman" w:hAnsi="Arial" w:cs="Arial"/>
-          <w:b/>
-          <w:bCs/>
-          <w:color w:val="000000"/>
-          <w:lang w:eastAsia="en-GB"/>
-        </w:rPr>
-        <w:t>person</w:t>
-      </w:r>
-      <w:r>
-        <w:rPr>
-          <w:rFonts w:ascii="Arial" w:eastAsia="Times New Roman" w:hAnsi="Arial" w:cs="Arial"/>
-          <w:b/>
-          <w:bCs/>
-          <w:color w:val="000000"/>
-          <w:lang w:eastAsia="en-GB"/>
-        </w:rPr>
-        <w:t xml:space="preserve">, </w:t>
+        <w:t>}&gt;&gt;</w:t>
+      </w:r>
+      <w:r>
+        <w:t xml:space="preserve"> </w:t>
       </w:r>
       <w:r>
         <w:rPr>
@@ -3152,7 +3152,17 @@
           <w:color w:val="000000"/>
           <w:lang w:eastAsia="en-GB"/>
         </w:rPr>
-        <w:t>further details will be provided in your hearing notice</w:t>
+        <w:t xml:space="preserve">This hearing will be in </w:t>
+      </w:r>
+      <w:r>
+        <w:rPr>
+          <w:rFonts w:ascii="Arial" w:eastAsia="Times New Roman" w:hAnsi="Arial" w:cs="Arial"/>
+          <w:b/>
+          <w:bCs/>
+          <w:color w:val="000000"/>
+          <w:lang w:eastAsia="en-GB"/>
+        </w:rPr>
+        <w:t>person</w:t>
       </w:r>
       <w:r>
         <w:rPr>
@@ -3160,7 +3170,7 @@
           <w:color w:val="000000"/>
           <w:lang w:eastAsia="en-GB"/>
         </w:rPr>
-        <w:t>.</w:t>
+        <w:t>, further details will be provided in your hearing notice</w:t>
       </w:r>
       <w:r>
         <w:rPr>
@@ -3168,7 +3178,7 @@
           <w:color w:val="000000"/>
           <w:lang w:eastAsia="en-GB"/>
         </w:rPr>
-        <w:t>&lt;&lt;es_&gt;&gt;</w:t>
+        <w:t xml:space="preserve">.&lt;&lt;es_&gt;&gt;&lt;&lt;cs_{disposalHearingMethodDJ=’disposalHearingMethodTelephoneHearing’}&gt;&gt; </w:t>
       </w:r>
       <w:r>
         <w:rPr>
@@ -3176,7 +3186,17 @@
           <w:color w:val="000000"/>
           <w:lang w:eastAsia="en-GB"/>
         </w:rPr>
-        <w:t>&lt;&lt;cs_{disposalHearingMethodDJ=’</w:t>
+        <w:t xml:space="preserve">This hearing will be attended by </w:t>
+      </w:r>
+      <w:r>
+        <w:rPr>
+          <w:rFonts w:ascii="Arial" w:eastAsia="Times New Roman" w:hAnsi="Arial" w:cs="Arial"/>
+          <w:b/>
+          <w:bCs/>
+          <w:color w:val="000000"/>
+          <w:lang w:eastAsia="en-GB"/>
+        </w:rPr>
+        <w:t>telephone</w:t>
       </w:r>
       <w:r>
         <w:rPr>
@@ -3184,7 +3204,7 @@
           <w:color w:val="000000"/>
           <w:lang w:eastAsia="en-GB"/>
         </w:rPr>
-        <w:t>disposalHearingMethodTelephoneHearing</w:t>
+        <w:t>, further details will be provided in your hearing notice</w:t>
       </w:r>
       <w:r>
         <w:rPr>
@@ -3192,7 +3212,7 @@
           <w:color w:val="000000"/>
           <w:lang w:eastAsia="en-GB"/>
         </w:rPr>
-        <w:t>’}&gt;&gt;</w:t>
+        <w:t>.&lt;&lt;es_&gt;&gt;&lt;&lt;cs_{disposalHearingMethodDJ=’disposalHearingMethodVideoConferenceHearing’}&gt;&gt;</w:t>
       </w:r>
       <w:r>
         <w:t xml:space="preserve"> </w:t>
@@ -3213,7 +3233,7 @@
           <w:color w:val="000000"/>
           <w:lang w:eastAsia="en-GB"/>
         </w:rPr>
-        <w:t>telephone</w:t>
+        <w:t>video conference</w:t>
       </w:r>
       <w:r>
         <w:rPr>
@@ -3229,10 +3249,7 @@
           <w:color w:val="000000"/>
           <w:lang w:eastAsia="en-GB"/>
         </w:rPr>
-        <w:t>.&lt;&lt;es_&gt;&gt;&lt;&lt;cs_{disposalHearingMethodDJ=’disposalHearingMethodVideoConferenceHearing’}&gt;&gt;</w:t>
-      </w:r>
-      <w:r>
-        <w:t xml:space="preserve"> </w:t>
+        <w:t>.</w:t>
       </w:r>
       <w:r>
         <w:rPr>
@@ -3240,45 +3257,8 @@
           <w:color w:val="000000"/>
           <w:lang w:eastAsia="en-GB"/>
         </w:rPr>
-        <w:t xml:space="preserve">This hearing will be attended by </w:t>
-      </w:r>
-      <w:r>
-        <w:rPr>
-          <w:rFonts w:ascii="Arial" w:eastAsia="Times New Roman" w:hAnsi="Arial" w:cs="Arial"/>
-          <w:b/>
-          <w:bCs/>
-          <w:color w:val="000000"/>
-          <w:lang w:eastAsia="en-GB"/>
-        </w:rPr>
-        <w:t>video conference</w:t>
-      </w:r>
-      <w:r>
-        <w:rPr>
-          <w:rFonts w:ascii="Arial" w:eastAsia="Times New Roman" w:hAnsi="Arial" w:cs="Arial"/>
-          <w:color w:val="000000"/>
-          <w:lang w:eastAsia="en-GB"/>
-        </w:rPr>
-        <w:t>, further details will be provided in your hearing notice.</w:t>
-      </w:r>
-      <w:r>
-        <w:rPr>
-          <w:rFonts w:ascii="Arial" w:eastAsia="Times New Roman" w:hAnsi="Arial" w:cs="Arial"/>
-          <w:color w:val="000000"/>
-          <w:lang w:eastAsia="en-GB"/>
-        </w:rPr>
         <w:t>&lt;&lt;es_&gt;&gt;</w:t>
       </w:r>
-    </w:p>
-    <w:p>
-      <w:pPr>
-        <w:pStyle w:val="ListParagraph"/>
-        <w:spacing w:before="100" w:beforeAutospacing="1" w:after="100" w:afterAutospacing="1" w:line="240" w:lineRule="auto"/>
-        <w:rPr>
-          <w:rFonts w:ascii="Arial" w:eastAsia="Times New Roman" w:hAnsi="Arial" w:cs="Arial"/>
-          <w:color w:val="000000"/>
-          <w:lang w:eastAsia="en-GB"/>
-        </w:rPr>
-      </w:pPr>
     </w:p>
     <w:p>
       <w:pPr>
@@ -3367,7 +3347,7 @@
         <w:pStyle w:val="ListParagraph"/>
         <w:numPr>
           <w:ilvl w:val="0"/>
-          <w:numId w:val="1"/>
+          <w:numId w:val="4"/>
         </w:numPr>
         <w:ind w:left="851" w:hanging="491"/>
         <w:rPr>
@@ -3519,7 +3499,7 @@
         <w:pStyle w:val="ListParagraph"/>
         <w:numPr>
           <w:ilvl w:val="0"/>
-          <w:numId w:val="1"/>
+          <w:numId w:val="4"/>
         </w:numPr>
         <w:ind w:left="851" w:hanging="491"/>
         <w:rPr>
@@ -3632,7 +3612,7 @@
         <w:pStyle w:val="ListParagraph"/>
         <w:numPr>
           <w:ilvl w:val="0"/>
-          <w:numId w:val="1"/>
+          <w:numId w:val="4"/>
         </w:numPr>
         <w:ind w:left="851" w:hanging="491"/>
         <w:rPr>
@@ -3713,7 +3693,7 @@
         <w:pStyle w:val="ListParagraph"/>
         <w:numPr>
           <w:ilvl w:val="0"/>
-          <w:numId w:val="1"/>
+          <w:numId w:val="4"/>
         </w:numPr>
         <w:ind w:left="851" w:hanging="491"/>
         <w:rPr>
@@ -3738,6 +3718,12 @@
           <w:rFonts w:ascii="Arial" w:hAnsi="Arial" w:cs="Arial"/>
         </w:rPr>
         <w:t>disposalHearingOrderMadeWithoutHearingDJ</w:t>
+      </w:r>
+      <w:r>
+        <w:rPr>
+          <w:rFonts w:ascii="Arial" w:hAnsi="Arial" w:cs="Arial"/>
+        </w:rPr>
+        <w:t>.input</w:t>
       </w:r>
       <w:proofErr w:type="spellEnd"/>
       <w:r>
@@ -3992,6 +3978,97 @@
 <file path=word/numbering.xml><?xml version="1.0" encoding="utf-8"?>
 <w:numbering xmlns:wpc="http://schemas.microsoft.com/office/word/2010/wordprocessingCanvas" xmlns:cx="http://schemas.microsoft.com/office/drawing/2014/chartex" xmlns:cx1="http://schemas.microsoft.com/office/drawing/2015/9/8/chartex" xmlns:cx2="http://schemas.microsoft.com/office/drawing/2015/10/21/chartex" xmlns:cx3="http://schemas.microsoft.com/office/drawing/2016/5/9/chartex" xmlns:cx4="http://schemas.microsoft.com/office/drawing/2016/5/10/chartex" xmlns:cx5="http://schemas.microsoft.com/office/drawing/2016/5/11/chartex" xmlns:cx6="http://schemas.microsoft.com/office/drawing/2016/5/12/chartex" xmlns:cx7="http://schemas.microsoft.com/office/drawing/2016/5/13/chartex" xmlns:cx8="http://schemas.microsoft.com/office/drawing/2016/5/14/chartex" xmlns:mc="http://schemas.openxmlformats.org/markup-compatibility/2006" xmlns:aink="http://schemas.microsoft.com/office/drawing/2016/ink" xmlns:am3d="http://schemas.microsoft.com/office/drawing/2017/model3d" xmlns:o="urn:schemas-microsoft-com:office:office" xmlns:oel="http://schemas.microsoft.com/office/2019/extlst" xmlns:r="http://schemas.openxmlformats.org/officeDocument/2006/relationships" xmlns:m="http://schemas.openxmlformats.org/officeDocument/2006/math" xmlns:v="urn:schemas-microsoft-com:vml" xmlns:wp14="http://schemas.microsoft.com/office/word/2010/wordprocessingDrawing" xmlns:wp="http://schemas.openxmlformats.org/drawingml/2006/wordprocessingDrawing" xmlns:w10="urn:schemas-microsoft-com:office:word" xmlns:w="http://schemas.openxmlformats.org/wordprocessingml/2006/main" xmlns:w14="http://schemas.microsoft.com/office/word/2010/wordml" xmlns:w15="http://schemas.microsoft.com/office/word/2012/wordml" xmlns:w16cex="http://schemas.microsoft.com/office/word/2018/wordml/cex" xmlns:w16cid="http://schemas.microsoft.com/office/word/2016/wordml/cid" xmlns:w16="http://schemas.microsoft.com/office/word/2018/wordml" xmlns:w16sdtdh="http://schemas.microsoft.com/office/word/2020/wordml/sdtdatahash" xmlns:w16se="http://schemas.microsoft.com/office/word/2015/wordml/symex" xmlns:wpg="http://schemas.microsoft.com/office/word/2010/wordprocessingGroup" xmlns:wpi="http://schemas.microsoft.com/office/word/2010/wordprocessingInk" xmlns:wne="http://schemas.microsoft.com/office/word/2006/wordml" xmlns:wps="http://schemas.microsoft.com/office/word/2010/wordprocessingShape" mc:Ignorable="w14 w15 w16se w16cid w16 w16cex w16sdtdh wp14">
   <w:abstractNum w:abstractNumId="0" w15:restartNumberingAfterBreak="0">
+    <w:nsid w:val="25A30C3A"/>
+    <w:multiLevelType w:val="hybridMultilevel"/>
+    <w:tmpl w:val="8A660DDA"/>
+    <w:lvl w:ilvl="0" w:tplc="FFFFFFFF">
+      <w:start w:val="1"/>
+      <w:numFmt w:val="decimal"/>
+      <w:lvlText w:val="%1."/>
+      <w:lvlJc w:val="left"/>
+      <w:pPr>
+        <w:ind w:left="720" w:hanging="360"/>
+      </w:pPr>
+      <w:rPr>
+        <w:rFonts w:hint="default"/>
+        <w:b w:val="0"/>
+        <w:bCs w:val="0"/>
+      </w:rPr>
+    </w:lvl>
+    <w:lvl w:ilvl="1" w:tplc="FFFFFFFF" w:tentative="1">
+      <w:start w:val="1"/>
+      <w:numFmt w:val="lowerLetter"/>
+      <w:lvlText w:val="%2."/>
+      <w:lvlJc w:val="left"/>
+      <w:pPr>
+        <w:ind w:left="1440" w:hanging="360"/>
+      </w:pPr>
+    </w:lvl>
+    <w:lvl w:ilvl="2" w:tplc="FFFFFFFF" w:tentative="1">
+      <w:start w:val="1"/>
+      <w:numFmt w:val="lowerRoman"/>
+      <w:lvlText w:val="%3."/>
+      <w:lvlJc w:val="right"/>
+      <w:pPr>
+        <w:ind w:left="2160" w:hanging="180"/>
+      </w:pPr>
+    </w:lvl>
+    <w:lvl w:ilvl="3" w:tplc="FFFFFFFF" w:tentative="1">
+      <w:start w:val="1"/>
+      <w:numFmt w:val="decimal"/>
+      <w:lvlText w:val="%4."/>
+      <w:lvlJc w:val="left"/>
+      <w:pPr>
+        <w:ind w:left="2880" w:hanging="360"/>
+      </w:pPr>
+    </w:lvl>
+    <w:lvl w:ilvl="4" w:tplc="FFFFFFFF" w:tentative="1">
+      <w:start w:val="1"/>
+      <w:numFmt w:val="lowerLetter"/>
+      <w:lvlText w:val="%5."/>
+      <w:lvlJc w:val="left"/>
+      <w:pPr>
+        <w:ind w:left="3600" w:hanging="360"/>
+      </w:pPr>
+    </w:lvl>
+    <w:lvl w:ilvl="5" w:tplc="FFFFFFFF" w:tentative="1">
+      <w:start w:val="1"/>
+      <w:numFmt w:val="lowerRoman"/>
+      <w:lvlText w:val="%6."/>
+      <w:lvlJc w:val="right"/>
+      <w:pPr>
+        <w:ind w:left="4320" w:hanging="180"/>
+      </w:pPr>
+    </w:lvl>
+    <w:lvl w:ilvl="6" w:tplc="FFFFFFFF" w:tentative="1">
+      <w:start w:val="1"/>
+      <w:numFmt w:val="decimal"/>
+      <w:lvlText w:val="%7."/>
+      <w:lvlJc w:val="left"/>
+      <w:pPr>
+        <w:ind w:left="5040" w:hanging="360"/>
+      </w:pPr>
+    </w:lvl>
+    <w:lvl w:ilvl="7" w:tplc="FFFFFFFF" w:tentative="1">
+      <w:start w:val="1"/>
+      <w:numFmt w:val="lowerLetter"/>
+      <w:lvlText w:val="%8."/>
+      <w:lvlJc w:val="left"/>
+      <w:pPr>
+        <w:ind w:left="5760" w:hanging="360"/>
+      </w:pPr>
+    </w:lvl>
+    <w:lvl w:ilvl="8" w:tplc="FFFFFFFF" w:tentative="1">
+      <w:start w:val="1"/>
+      <w:numFmt w:val="lowerRoman"/>
+      <w:lvlText w:val="%9."/>
+      <w:lvlJc w:val="right"/>
+      <w:pPr>
+        <w:ind w:left="6480" w:hanging="180"/>
+      </w:pPr>
+    </w:lvl>
+  </w:abstractNum>
+  <w:abstractNum w:abstractNumId="1" w15:restartNumberingAfterBreak="0">
     <w:nsid w:val="26FD0129"/>
     <w:multiLevelType w:val="hybridMultilevel"/>
     <w:tmpl w:val="538A401C"/>
@@ -4082,7 +4159,7 @@
       </w:pPr>
     </w:lvl>
   </w:abstractNum>
-  <w:abstractNum w:abstractNumId="1" w15:restartNumberingAfterBreak="0">
+  <w:abstractNum w:abstractNumId="2" w15:restartNumberingAfterBreak="0">
     <w:nsid w:val="63EB0761"/>
     <w:multiLevelType w:val="hybridMultilevel"/>
     <w:tmpl w:val="46EAE0BA"/>
@@ -4173,7 +4250,7 @@
       </w:pPr>
     </w:lvl>
   </w:abstractNum>
-  <w:abstractNum w:abstractNumId="2" w15:restartNumberingAfterBreak="0">
+  <w:abstractNum w:abstractNumId="3" w15:restartNumberingAfterBreak="0">
     <w:nsid w:val="675A3587"/>
     <w:multiLevelType w:val="hybridMultilevel"/>
     <w:tmpl w:val="8A660DDA"/>
@@ -4265,12 +4342,15 @@
     </w:lvl>
   </w:abstractNum>
   <w:num w:numId="1" w16cid:durableId="678625957">
+    <w:abstractNumId w:val="3"/>
+  </w:num>
+  <w:num w:numId="2" w16cid:durableId="588538604">
     <w:abstractNumId w:val="2"/>
   </w:num>
-  <w:num w:numId="2" w16cid:durableId="588538604">
+  <w:num w:numId="3" w16cid:durableId="1930695137">
     <w:abstractNumId w:val="1"/>
   </w:num>
-  <w:num w:numId="3" w16cid:durableId="1930695137">
+  <w:num w:numId="4" w16cid:durableId="741022186">
     <w:abstractNumId w:val="0"/>
   </w:num>
 </w:numbering>

</xml_diff>

<commit_message>
updated hnl version of disposal SDO dj
</commit_message>
<xml_diff>
--- a/docker/docmosis/templates/CV-UNS-DEC-ENG-01200.docx
+++ b/docker/docmosis/templates/CV-UNS-DEC-ENG-01200.docx
@@ -1,6 +1,6 @@
 
 <file path=word/document.xml><?xml version="1.0" encoding="utf-8"?>
-<w:document xmlns:wpc="http://schemas.microsoft.com/office/word/2010/wordprocessingCanvas" xmlns:cx="http://schemas.microsoft.com/office/drawing/2014/chartex" xmlns:cx1="http://schemas.microsoft.com/office/drawing/2015/9/8/chartex" xmlns:cx2="http://schemas.microsoft.com/office/drawing/2015/10/21/chartex" xmlns:cx3="http://schemas.microsoft.com/office/drawing/2016/5/9/chartex" xmlns:cx4="http://schemas.microsoft.com/office/drawing/2016/5/10/chartex" xmlns:cx5="http://schemas.microsoft.com/office/drawing/2016/5/11/chartex" xmlns:cx6="http://schemas.microsoft.com/office/drawing/2016/5/12/chartex" xmlns:cx7="http://schemas.microsoft.com/office/drawing/2016/5/13/chartex" xmlns:cx8="http://schemas.microsoft.com/office/drawing/2016/5/14/chartex" xmlns:mc="http://schemas.openxmlformats.org/markup-compatibility/2006" xmlns:aink="http://schemas.microsoft.com/office/drawing/2016/ink" xmlns:am3d="http://schemas.microsoft.com/office/drawing/2017/model3d" xmlns:o="urn:schemas-microsoft-com:office:office" xmlns:oel="http://schemas.microsoft.com/office/2019/extlst" xmlns:r="http://schemas.openxmlformats.org/officeDocument/2006/relationships" xmlns:m="http://schemas.openxmlformats.org/officeDocument/2006/math" xmlns:v="urn:schemas-microsoft-com:vml" xmlns:wp14="http://schemas.microsoft.com/office/word/2010/wordprocessingDrawing" xmlns:wp="http://schemas.openxmlformats.org/drawingml/2006/wordprocessingDrawing" xmlns:w10="urn:schemas-microsoft-com:office:word" xmlns:w="http://schemas.openxmlformats.org/wordprocessingml/2006/main" xmlns:w14="http://schemas.microsoft.com/office/word/2010/wordml" xmlns:w15="http://schemas.microsoft.com/office/word/2012/wordml" xmlns:w16cex="http://schemas.microsoft.com/office/word/2018/wordml/cex" xmlns:w16cid="http://schemas.microsoft.com/office/word/2016/wordml/cid" xmlns:w16="http://schemas.microsoft.com/office/word/2018/wordml" xmlns:w16sdtdh="http://schemas.microsoft.com/office/word/2020/wordml/sdtdatahash" xmlns:w16se="http://schemas.microsoft.com/office/word/2015/wordml/symex" xmlns:wpg="http://schemas.microsoft.com/office/word/2010/wordprocessingGroup" xmlns:wpi="http://schemas.microsoft.com/office/word/2010/wordprocessingInk" xmlns:wne="http://schemas.microsoft.com/office/word/2006/wordml" xmlns:wps="http://schemas.microsoft.com/office/word/2010/wordprocessingShape" mc:Ignorable="w14 w15 w16se w16cid w16 w16cex w16sdtdh wp14">
+<w:document xmlns:wpc="http://schemas.microsoft.com/office/word/2010/wordprocessingCanvas" xmlns:cx="http://schemas.microsoft.com/office/drawing/2014/chartex" xmlns:cx1="http://schemas.microsoft.com/office/drawing/2015/9/8/chartex" xmlns:cx2="http://schemas.microsoft.com/office/drawing/2015/10/21/chartex" xmlns:cx3="http://schemas.microsoft.com/office/drawing/2016/5/9/chartex" xmlns:cx4="http://schemas.microsoft.com/office/drawing/2016/5/10/chartex" xmlns:cx5="http://schemas.microsoft.com/office/drawing/2016/5/11/chartex" xmlns:cx6="http://schemas.microsoft.com/office/drawing/2016/5/12/chartex" xmlns:cx7="http://schemas.microsoft.com/office/drawing/2016/5/13/chartex" xmlns:cx8="http://schemas.microsoft.com/office/drawing/2016/5/14/chartex" xmlns:mc="http://schemas.openxmlformats.org/markup-compatibility/2006" xmlns:aink="http://schemas.microsoft.com/office/drawing/2016/ink" xmlns:am3d="http://schemas.microsoft.com/office/drawing/2017/model3d" xmlns:o="urn:schemas-microsoft-com:office:office" xmlns:r="http://schemas.openxmlformats.org/officeDocument/2006/relationships" xmlns:m="http://schemas.openxmlformats.org/officeDocument/2006/math" xmlns:v="urn:schemas-microsoft-com:vml" xmlns:wp14="http://schemas.microsoft.com/office/word/2010/wordprocessingDrawing" xmlns:wp="http://schemas.openxmlformats.org/drawingml/2006/wordprocessingDrawing" xmlns:w10="urn:schemas-microsoft-com:office:word" xmlns:w="http://schemas.openxmlformats.org/wordprocessingml/2006/main" xmlns:w14="http://schemas.microsoft.com/office/word/2010/wordml" xmlns:w15="http://schemas.microsoft.com/office/word/2012/wordml" xmlns:w16cex="http://schemas.microsoft.com/office/word/2018/wordml/cex" xmlns:w16cid="http://schemas.microsoft.com/office/word/2016/wordml/cid" xmlns:w16="http://schemas.microsoft.com/office/word/2018/wordml" xmlns:w16sdtdh="http://schemas.microsoft.com/office/word/2020/wordml/sdtdatahash" xmlns:w16se="http://schemas.microsoft.com/office/word/2015/wordml/symex" xmlns:wpg="http://schemas.microsoft.com/office/word/2010/wordprocessingGroup" xmlns:wpi="http://schemas.microsoft.com/office/word/2010/wordprocessingInk" xmlns:wne="http://schemas.microsoft.com/office/word/2006/wordml" xmlns:wps="http://schemas.microsoft.com/office/word/2010/wordprocessingShape" mc:Ignorable="w14 w15 w16se w16cid w16 w16cex w16sdtdh wp14">
   <w:body>
     <w:p>
       <w:pPr>
@@ -61,14 +61,12 @@
         </w:rPr>
         <w:t xml:space="preserve"> </w:t>
       </w:r>
-      <w:proofErr w:type="spellStart"/>
       <w:r>
         <w:rPr>
           <w:rFonts w:ascii="Tahoma" w:hAnsi="Tahoma" w:cs="Tahoma"/>
         </w:rPr>
         <w:t>caseNumber</w:t>
       </w:r>
-      <w:proofErr w:type="spellEnd"/>
       <w:r>
         <w:rPr>
           <w:rFonts w:ascii="Tahoma" w:hAnsi="Tahoma" w:cs="Tahoma"/>
@@ -98,87 +96,16 @@
           <w:bCs/>
           <w:color w:val="000000" w:themeColor="text1"/>
         </w:rPr>
-        <w:t>&lt;&lt; {</w:t>
-      </w:r>
-      <w:proofErr w:type="spellStart"/>
-      <w:proofErr w:type="gramStart"/>
-      <w:r>
-        <w:rPr>
-          <w:rFonts w:ascii="Arial" w:hAnsi="Arial" w:cs="Arial"/>
+        <w:t xml:space="preserve">&lt;&lt; {dateFormat($nowUTC </w:t>
+      </w:r>
+      <w:r>
+        <w:rPr>
+          <w:rFonts w:ascii="Arial" w:eastAsia="Times New Roman" w:hAnsi="Arial" w:cs="Arial"/>
           <w:b/>
           <w:bCs/>
           <w:color w:val="000000" w:themeColor="text1"/>
         </w:rPr>
-        <w:t>dateFormat</w:t>
-      </w:r>
-      <w:proofErr w:type="spellEnd"/>
-      <w:r>
-        <w:rPr>
-          <w:rFonts w:ascii="Arial" w:hAnsi="Arial" w:cs="Arial"/>
-          <w:b/>
-          <w:bCs/>
-          <w:color w:val="000000" w:themeColor="text1"/>
-        </w:rPr>
-        <w:t>(</w:t>
-      </w:r>
-      <w:proofErr w:type="gramEnd"/>
-      <w:r>
-        <w:rPr>
-          <w:rFonts w:ascii="Arial" w:hAnsi="Arial" w:cs="Arial"/>
-          <w:b/>
-          <w:bCs/>
-          <w:color w:val="000000" w:themeColor="text1"/>
-        </w:rPr>
-        <w:t>$</w:t>
-      </w:r>
-      <w:proofErr w:type="spellStart"/>
-      <w:r>
-        <w:rPr>
-          <w:rFonts w:ascii="Arial" w:hAnsi="Arial" w:cs="Arial"/>
-          <w:b/>
-          <w:bCs/>
-          <w:color w:val="000000" w:themeColor="text1"/>
-        </w:rPr>
-        <w:t>nowUTC</w:t>
-      </w:r>
-      <w:proofErr w:type="spellEnd"/>
-      <w:r>
-        <w:rPr>
-          <w:rFonts w:ascii="Arial" w:hAnsi="Arial" w:cs="Arial"/>
-          <w:b/>
-          <w:bCs/>
-          <w:color w:val="000000" w:themeColor="text1"/>
-        </w:rPr>
-        <w:t xml:space="preserve"> </w:t>
-      </w:r>
-      <w:r>
-        <w:rPr>
-          <w:rFonts w:ascii="Arial" w:eastAsia="Times New Roman" w:hAnsi="Arial" w:cs="Arial"/>
-          <w:b/>
-          <w:bCs/>
-          <w:color w:val="000000" w:themeColor="text1"/>
-        </w:rPr>
-        <w:t xml:space="preserve">,‘d MMMM </w:t>
-      </w:r>
-      <w:proofErr w:type="spellStart"/>
-      <w:r>
-        <w:rPr>
-          <w:rFonts w:ascii="Arial" w:eastAsia="Times New Roman" w:hAnsi="Arial" w:cs="Arial"/>
-          <w:b/>
-          <w:bCs/>
-          <w:color w:val="000000" w:themeColor="text1"/>
-        </w:rPr>
-        <w:t>yyyy</w:t>
-      </w:r>
-      <w:proofErr w:type="spellEnd"/>
-      <w:r>
-        <w:rPr>
-          <w:rFonts w:ascii="Arial" w:eastAsia="Times New Roman" w:hAnsi="Arial" w:cs="Arial"/>
-          <w:b/>
-          <w:bCs/>
-          <w:color w:val="000000" w:themeColor="text1"/>
-        </w:rPr>
-        <w:t>’)}</w:t>
+        <w:t>,‘d MMMM yyyy’)}</w:t>
       </w:r>
       <w:r>
         <w:rPr>
@@ -242,31 +169,7 @@
           <w:sz w:val="28"/>
           <w:szCs w:val="28"/>
         </w:rPr>
-        <w:t>&lt;&lt;</w:t>
-      </w:r>
-      <w:proofErr w:type="spellStart"/>
-      <w:r>
-        <w:rPr>
-          <w:rFonts w:ascii="Arial" w:hAnsi="Arial" w:cs="Arial"/>
-          <w:b/>
-          <w:bCs/>
-          <w:color w:val="000000" w:themeColor="text1"/>
-          <w:sz w:val="28"/>
-          <w:szCs w:val="28"/>
-        </w:rPr>
-        <w:t>judgeNameTitle</w:t>
-      </w:r>
-      <w:proofErr w:type="spellEnd"/>
-      <w:r>
-        <w:rPr>
-          <w:rFonts w:ascii="Arial" w:hAnsi="Arial" w:cs="Arial"/>
-          <w:b/>
-          <w:bCs/>
-          <w:color w:val="000000" w:themeColor="text1"/>
-          <w:sz w:val="28"/>
-          <w:szCs w:val="28"/>
-        </w:rPr>
-        <w:t>&gt;&gt;</w:t>
+        <w:t>&lt;&lt;judgeNameTitle&gt;&gt;</w:t>
       </w:r>
     </w:p>
     <w:p>
@@ -415,7 +318,7 @@
               </wp:inline>
             </w:drawing>
           </mc:Choice>
-          <mc:Fallback>
+          <mc:Fallback xmlns:oel="http://schemas.microsoft.com/office/2019/extlst">
             <w:pict>
               <v:group w14:anchorId="60B89AC2" id="Group 2791" o:spid="_x0000_s1026" style="width:467.95pt;height:68.75pt;mso-position-horizontal-relative:char;mso-position-vertical-relative:line" coordsize="59429,8731" o:gfxdata="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">
                 <v:shapetype id="_x0000_t75" coordsize="21600,21600" o:spt="75" o:preferrelative="t" path="m@4@5l@4@11@9@11@9@5xe" filled="f" stroked="f">
@@ -664,7 +567,7 @@
               </wp:inline>
             </w:drawing>
           </mc:Choice>
-          <mc:Fallback>
+          <mc:Fallback xmlns:oel="http://schemas.microsoft.com/office/2019/extlst">
             <w:pict>
               <v:group w14:anchorId="36C48C52" id="Group 2792" o:spid="_x0000_s1026" style="width:467.95pt;height:.75pt;mso-position-horizontal-relative:char;mso-position-vertical-relative:line" coordsize="59429,95" o:gfxdata="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">
                 <v:shape id="Shape 91" o:spid="_x0000_s1027" style="position:absolute;width:59429;height:0;visibility:visible;mso-wrap-style:square;v-text-anchor:top" coordsize="5942965,0" o:gfxdata="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" path="m5942965,l,e" filled="f">
@@ -706,25 +609,7 @@
           <w:snapToGrid w:val="0"/>
           <w:lang w:val="en-US"/>
         </w:rPr>
-        <w:t xml:space="preserve"> You must comply with the terms imposed upon you by this order otherwise your claim or the </w:t>
-      </w:r>
-      <w:proofErr w:type="spellStart"/>
-      <w:r>
-        <w:rPr>
-          <w:rFonts w:ascii="Arial" w:hAnsi="Arial"/>
-          <w:snapToGrid w:val="0"/>
-          <w:lang w:val="en-US"/>
-        </w:rPr>
-        <w:t>defence</w:t>
-      </w:r>
-      <w:proofErr w:type="spellEnd"/>
-      <w:r>
-        <w:rPr>
-          <w:rFonts w:ascii="Arial" w:hAnsi="Arial"/>
-          <w:snapToGrid w:val="0"/>
-          <w:lang w:val="en-US"/>
-        </w:rPr>
-        <w:t xml:space="preserve"> of it is liable to be struck out or some other sanction imposed. If you cannot comply, you are expected to make formal application to the court before any deadline imposed upon you expires.</w:t>
+        <w:t> You must comply with the terms imposed upon you by this order otherwise your claim or the defence of it is liable to be struck out or some other sanction imposed. If you cannot comply, you are expected to make formal application to the court before any deadline imposed upon you expires.</w:t>
       </w:r>
     </w:p>
     <w:p/>
@@ -945,14 +830,7 @@
         <w:rPr>
           <w:rFonts w:ascii="Arial" w:hAnsi="Arial" w:cs="Arial"/>
         </w:rPr>
-        <w:t xml:space="preserve">&lt;&lt; </w:t>
-      </w:r>
-      <w:proofErr w:type="spellStart"/>
-      <w:r>
-        <w:rPr>
-          <w:rFonts w:ascii="Arial" w:hAnsi="Arial" w:cs="Arial"/>
-        </w:rPr>
-        <w:t>cs_</w:t>
+        <w:t>&lt;&lt; cs_</w:t>
       </w:r>
       <w:r>
         <w:rPr>
@@ -960,7 +838,6 @@
         </w:rPr>
         <w:t>disposalHearingDisclosureOfDocumentsDJAddSection</w:t>
       </w:r>
-      <w:proofErr w:type="spellEnd"/>
       <w:r>
         <w:rPr>
           <w:rFonts w:ascii="Arial" w:hAnsi="Arial" w:cs="Arial"/>
@@ -1001,7 +878,6 @@
         </w:rPr>
         <w:t xml:space="preserve">&lt;&lt; </w:t>
       </w:r>
-      <w:proofErr w:type="spellStart"/>
       <w:r>
         <w:rPr>
           <w:rFonts w:ascii="Arial" w:hAnsi="Arial" w:cs="Arial"/>
@@ -1012,14 +888,7 @@
         <w:rPr>
           <w:rFonts w:ascii="Arial" w:hAnsi="Arial" w:cs="Arial"/>
         </w:rPr>
-        <w:t>.input</w:t>
-      </w:r>
-      <w:proofErr w:type="spellEnd"/>
-      <w:r>
-        <w:rPr>
-          <w:rFonts w:ascii="Arial" w:hAnsi="Arial" w:cs="Arial"/>
-        </w:rPr>
-        <w:t xml:space="preserve"> &gt;&gt;</w:t>
+        <w:t>.input &gt;&gt;</w:t>
       </w:r>
       <w:r>
         <w:t xml:space="preserve"> </w:t>
@@ -1038,46 +907,16 @@
           <w:b/>
           <w:bCs/>
         </w:rPr>
-        <w:t xml:space="preserve"> {</w:t>
-      </w:r>
-      <w:proofErr w:type="spellStart"/>
-      <w:proofErr w:type="gramStart"/>
-      <w:r>
-        <w:rPr>
-          <w:rFonts w:ascii="Arial" w:hAnsi="Arial" w:cs="Arial"/>
-          <w:b/>
-          <w:bCs/>
-        </w:rPr>
-        <w:t>dateFormat</w:t>
-      </w:r>
-      <w:proofErr w:type="spellEnd"/>
-      <w:r>
-        <w:rPr>
-          <w:rFonts w:ascii="Arial" w:hAnsi="Arial" w:cs="Arial"/>
-          <w:b/>
-          <w:bCs/>
-        </w:rPr>
-        <w:t>(</w:t>
-      </w:r>
-      <w:r>
-        <w:rPr>
-          <w:rFonts w:ascii="Arial" w:hAnsi="Arial" w:cs="Arial"/>
-          <w:b/>
-          <w:bCs/>
-        </w:rPr>
-        <w:t xml:space="preserve"> </w:t>
-      </w:r>
-      <w:proofErr w:type="spellStart"/>
-      <w:r>
-        <w:rPr>
-          <w:rFonts w:ascii="Arial" w:hAnsi="Arial" w:cs="Arial"/>
-          <w:b/>
-          <w:bCs/>
-        </w:rPr>
-        <w:t>disposalHearingDisclosureOfDocumentsDJ.date</w:t>
-      </w:r>
-      <w:proofErr w:type="spellEnd"/>
-      <w:proofErr w:type="gramEnd"/>
+        <w:t xml:space="preserve"> {dateFormat(</w:t>
+      </w:r>
+      <w:r>
+        <w:rPr>
+          <w:rFonts w:ascii="Arial" w:hAnsi="Arial" w:cs="Arial"/>
+          <w:b/>
+          <w:bCs/>
+        </w:rPr>
+        <w:t xml:space="preserve"> disposalHearingDisclosureOfDocumentsDJ.date</w:t>
+      </w:r>
       <w:r>
         <w:rPr>
           <w:rFonts w:ascii="Arial" w:hAnsi="Arial" w:cs="Arial"/>
@@ -1092,43 +931,7 @@
           <w:b/>
           <w:bCs/>
         </w:rPr>
-        <w:t xml:space="preserve">‘dd MMMM </w:t>
-      </w:r>
-      <w:proofErr w:type="spellStart"/>
-      <w:r>
-        <w:rPr>
-          <w:rFonts w:ascii="Arial" w:hAnsi="Arial" w:cs="Arial"/>
-          <w:b/>
-          <w:bCs/>
-        </w:rPr>
-        <w:t>yyyy</w:t>
-      </w:r>
-      <w:proofErr w:type="spellEnd"/>
-      <w:r>
-        <w:rPr>
-          <w:rFonts w:ascii="Arial" w:hAnsi="Arial" w:cs="Arial"/>
-          <w:b/>
-          <w:bCs/>
-        </w:rPr>
-        <w:t>’, ‘</w:t>
-      </w:r>
-      <w:proofErr w:type="spellStart"/>
-      <w:r>
-        <w:rPr>
-          <w:rFonts w:ascii="Arial" w:hAnsi="Arial" w:cs="Arial"/>
-          <w:b/>
-          <w:bCs/>
-        </w:rPr>
-        <w:t>yyyy</w:t>
-      </w:r>
-      <w:proofErr w:type="spellEnd"/>
-      <w:r>
-        <w:rPr>
-          <w:rFonts w:ascii="Arial" w:hAnsi="Arial" w:cs="Arial"/>
-          <w:b/>
-          <w:bCs/>
-        </w:rPr>
-        <w:t>-MM-dd’)}&gt;&gt;</w:t>
+        <w:t>‘dd MMMM yyyy’, ‘yyyy-MM-dd’)}&gt;&gt;</w:t>
       </w:r>
       <w:r>
         <w:rPr>
@@ -1180,29 +983,8 @@
           <w:b/>
           <w:bCs/>
         </w:rPr>
-        <w:t xml:space="preserve"> {</w:t>
-      </w:r>
-      <w:proofErr w:type="spellStart"/>
-      <w:proofErr w:type="gramStart"/>
-      <w:r>
-        <w:rPr>
-          <w:rFonts w:ascii="Arial" w:hAnsi="Arial" w:cs="Arial"/>
-          <w:b/>
-          <w:bCs/>
-        </w:rPr>
-        <w:t>dateFormat</w:t>
-      </w:r>
-      <w:proofErr w:type="spellEnd"/>
-      <w:r>
-        <w:rPr>
-          <w:rFonts w:ascii="Arial" w:hAnsi="Arial" w:cs="Arial"/>
-          <w:b/>
-          <w:bCs/>
-        </w:rPr>
-        <w:t>(</w:t>
-      </w:r>
-      <w:proofErr w:type="spellStart"/>
-      <w:proofErr w:type="gramEnd"/>
+        <w:t xml:space="preserve"> {dateFormat(</w:t>
+      </w:r>
       <w:r>
         <w:rPr>
           <w:rFonts w:ascii="Arial" w:hAnsi="Arial" w:cs="Arial"/>
@@ -1211,7 +993,6 @@
         </w:rPr>
         <w:t>disposalHearingDisclosureOfDocumentsDJ.date</w:t>
       </w:r>
-      <w:proofErr w:type="spellEnd"/>
       <w:r>
         <w:rPr>
           <w:rFonts w:ascii="Arial" w:hAnsi="Arial" w:cs="Arial"/>
@@ -1226,43 +1007,7 @@
           <w:b/>
           <w:bCs/>
         </w:rPr>
-        <w:t xml:space="preserve">‘dd MMMM </w:t>
-      </w:r>
-      <w:proofErr w:type="spellStart"/>
-      <w:r>
-        <w:rPr>
-          <w:rFonts w:ascii="Arial" w:hAnsi="Arial" w:cs="Arial"/>
-          <w:b/>
-          <w:bCs/>
-        </w:rPr>
-        <w:t>yyyy</w:t>
-      </w:r>
-      <w:proofErr w:type="spellEnd"/>
-      <w:r>
-        <w:rPr>
-          <w:rFonts w:ascii="Arial" w:hAnsi="Arial" w:cs="Arial"/>
-          <w:b/>
-          <w:bCs/>
-        </w:rPr>
-        <w:t>’, ‘</w:t>
-      </w:r>
-      <w:proofErr w:type="spellStart"/>
-      <w:r>
-        <w:rPr>
-          <w:rFonts w:ascii="Arial" w:hAnsi="Arial" w:cs="Arial"/>
-          <w:b/>
-          <w:bCs/>
-        </w:rPr>
-        <w:t>yyyy</w:t>
-      </w:r>
-      <w:proofErr w:type="spellEnd"/>
-      <w:r>
-        <w:rPr>
-          <w:rFonts w:ascii="Arial" w:hAnsi="Arial" w:cs="Arial"/>
-          <w:b/>
-          <w:bCs/>
-        </w:rPr>
-        <w:t>-MM-dd’)}&gt;&gt;</w:t>
+        <w:t>‘dd MMMM yyyy’, ‘yyyy-MM-dd’)}&gt;&gt;</w:t>
       </w:r>
       <w:r>
         <w:rPr>
@@ -1283,27 +1028,13 @@
         <w:rPr>
           <w:rFonts w:ascii="Arial" w:hAnsi="Arial" w:cs="Arial"/>
         </w:rPr>
-        <w:t>&lt;&lt;</w:t>
-      </w:r>
-      <w:proofErr w:type="spellStart"/>
-      <w:r>
-        <w:rPr>
-          <w:rFonts w:ascii="Arial" w:hAnsi="Arial" w:cs="Arial"/>
-        </w:rPr>
-        <w:t>es_</w:t>
-      </w:r>
-      <w:r>
-        <w:rPr>
-          <w:rFonts w:ascii="Arial" w:hAnsi="Arial" w:cs="Arial"/>
-        </w:rPr>
-        <w:t>disposalHearingDisclosureOfDocumentsDJAddSection</w:t>
-      </w:r>
-      <w:proofErr w:type="spellEnd"/>
-      <w:r>
-        <w:rPr>
-          <w:rFonts w:ascii="Arial" w:hAnsi="Arial" w:cs="Arial"/>
-        </w:rPr>
-        <w:t xml:space="preserve"> </w:t>
+        <w:t>&lt;&lt;es_</w:t>
+      </w:r>
+      <w:r>
+        <w:rPr>
+          <w:rFonts w:ascii="Arial" w:hAnsi="Arial" w:cs="Arial"/>
+        </w:rPr>
+        <w:t xml:space="preserve">disposalHearingDisclosureOfDocumentsDJAddSection </w:t>
       </w:r>
       <w:r>
         <w:rPr>
@@ -1322,14 +1053,7 @@
         <w:rPr>
           <w:rFonts w:ascii="Arial" w:hAnsi="Arial" w:cs="Arial"/>
         </w:rPr>
-        <w:t xml:space="preserve">&lt;&lt; </w:t>
-      </w:r>
-      <w:proofErr w:type="spellStart"/>
-      <w:r>
-        <w:rPr>
-          <w:rFonts w:ascii="Arial" w:hAnsi="Arial" w:cs="Arial"/>
-        </w:rPr>
-        <w:t>cs_</w:t>
+        <w:t>&lt;&lt; cs_</w:t>
       </w:r>
       <w:r>
         <w:rPr>
@@ -1337,7 +1061,6 @@
         </w:rPr>
         <w:t>disposalHearingWitnessOfFactDJAddSection</w:t>
       </w:r>
-      <w:proofErr w:type="spellEnd"/>
       <w:r>
         <w:rPr>
           <w:rFonts w:ascii="Arial" w:hAnsi="Arial" w:cs="Arial"/>
@@ -1395,28 +1118,8 @@
           <w:b/>
           <w:bCs/>
         </w:rPr>
-        <w:t xml:space="preserve"> {</w:t>
-      </w:r>
-      <w:proofErr w:type="spellStart"/>
-      <w:proofErr w:type="gramStart"/>
-      <w:r>
-        <w:rPr>
-          <w:rFonts w:ascii="Arial" w:hAnsi="Arial" w:cs="Arial"/>
-          <w:b/>
-          <w:bCs/>
-        </w:rPr>
-        <w:t>dateFormat</w:t>
-      </w:r>
-      <w:proofErr w:type="spellEnd"/>
-      <w:r>
-        <w:rPr>
-          <w:rFonts w:ascii="Arial" w:hAnsi="Arial" w:cs="Arial"/>
-          <w:b/>
-          <w:bCs/>
-        </w:rPr>
-        <w:t>(</w:t>
-      </w:r>
-      <w:proofErr w:type="gramEnd"/>
+        <w:t xml:space="preserve"> {dateFormat(</w:t>
+      </w:r>
       <w:r>
         <w:rPr>
           <w:rFonts w:ascii="Arial" w:hAnsi="Arial" w:cs="Arial"/>
@@ -1439,43 +1142,7 @@
           <w:b/>
           <w:bCs/>
         </w:rPr>
-        <w:t xml:space="preserve">‘dd MMMM </w:t>
-      </w:r>
-      <w:proofErr w:type="spellStart"/>
-      <w:r>
-        <w:rPr>
-          <w:rFonts w:ascii="Arial" w:hAnsi="Arial" w:cs="Arial"/>
-          <w:b/>
-          <w:bCs/>
-        </w:rPr>
-        <w:t>yyyy</w:t>
-      </w:r>
-      <w:proofErr w:type="spellEnd"/>
-      <w:r>
-        <w:rPr>
-          <w:rFonts w:ascii="Arial" w:hAnsi="Arial" w:cs="Arial"/>
-          <w:b/>
-          <w:bCs/>
-        </w:rPr>
-        <w:t>’, ‘</w:t>
-      </w:r>
-      <w:proofErr w:type="spellStart"/>
-      <w:r>
-        <w:rPr>
-          <w:rFonts w:ascii="Arial" w:hAnsi="Arial" w:cs="Arial"/>
-          <w:b/>
-          <w:bCs/>
-        </w:rPr>
-        <w:t>yyyy</w:t>
-      </w:r>
-      <w:proofErr w:type="spellEnd"/>
-      <w:r>
-        <w:rPr>
-          <w:rFonts w:ascii="Arial" w:hAnsi="Arial" w:cs="Arial"/>
-          <w:b/>
-          <w:bCs/>
-        </w:rPr>
-        <w:t>-MM-dd’)}&gt;&gt;</w:t>
+        <w:t>‘dd MMMM yyyy’, ‘yyyy-MM-dd’)}&gt;&gt;</w:t>
       </w:r>
       <w:r>
         <w:rPr>
@@ -1547,28 +1214,8 @@
           <w:b/>
           <w:bCs/>
         </w:rPr>
-        <w:t xml:space="preserve"> {</w:t>
-      </w:r>
-      <w:proofErr w:type="spellStart"/>
-      <w:proofErr w:type="gramStart"/>
-      <w:r>
-        <w:rPr>
-          <w:rFonts w:ascii="Arial" w:hAnsi="Arial" w:cs="Arial"/>
-          <w:b/>
-          <w:bCs/>
-        </w:rPr>
-        <w:t>dateFormat</w:t>
-      </w:r>
-      <w:proofErr w:type="spellEnd"/>
-      <w:r>
-        <w:rPr>
-          <w:rFonts w:ascii="Arial" w:hAnsi="Arial" w:cs="Arial"/>
-          <w:b/>
-          <w:bCs/>
-        </w:rPr>
-        <w:t>(</w:t>
-      </w:r>
-      <w:proofErr w:type="gramEnd"/>
+        <w:t xml:space="preserve"> {dateFormat(</w:t>
+      </w:r>
       <w:r>
         <w:rPr>
           <w:rFonts w:ascii="Arial" w:hAnsi="Arial" w:cs="Arial"/>
@@ -1591,43 +1238,7 @@
           <w:b/>
           <w:bCs/>
         </w:rPr>
-        <w:t xml:space="preserve">‘dd MMMM </w:t>
-      </w:r>
-      <w:proofErr w:type="spellStart"/>
-      <w:r>
-        <w:rPr>
-          <w:rFonts w:ascii="Arial" w:hAnsi="Arial" w:cs="Arial"/>
-          <w:b/>
-          <w:bCs/>
-        </w:rPr>
-        <w:t>yyyy</w:t>
-      </w:r>
-      <w:proofErr w:type="spellEnd"/>
-      <w:r>
-        <w:rPr>
-          <w:rFonts w:ascii="Arial" w:hAnsi="Arial" w:cs="Arial"/>
-          <w:b/>
-          <w:bCs/>
-        </w:rPr>
-        <w:t>’, ‘</w:t>
-      </w:r>
-      <w:proofErr w:type="spellStart"/>
-      <w:r>
-        <w:rPr>
-          <w:rFonts w:ascii="Arial" w:hAnsi="Arial" w:cs="Arial"/>
-          <w:b/>
-          <w:bCs/>
-        </w:rPr>
-        <w:t>yyyy</w:t>
-      </w:r>
-      <w:proofErr w:type="spellEnd"/>
-      <w:r>
-        <w:rPr>
-          <w:rFonts w:ascii="Arial" w:hAnsi="Arial" w:cs="Arial"/>
-          <w:b/>
-          <w:bCs/>
-        </w:rPr>
-        <w:t>-MM-dd’)}&gt;&gt;</w:t>
+        <w:t>‘dd MMMM yyyy’, ‘yyyy-MM-dd’)}&gt;&gt;</w:t>
       </w:r>
       <w:r>
         <w:rPr>
@@ -1662,6 +1273,83 @@
           <w:rFonts w:ascii="Arial" w:hAnsi="Arial" w:cs="Arial"/>
         </w:rPr>
         <w:t xml:space="preserve"> &gt;&gt;</w:t>
+      </w:r>
+    </w:p>
+    <w:p>
+      <w:pPr>
+        <w:rPr>
+          <w:rFonts w:ascii="Arial" w:hAnsi="Arial" w:cs="Arial"/>
+        </w:rPr>
+      </w:pPr>
+      <w:r>
+        <w:rPr>
+          <w:rFonts w:ascii="Arial" w:hAnsi="Arial" w:cs="Arial"/>
+        </w:rPr>
+        <w:t>&lt;&lt; es_</w:t>
+      </w:r>
+      <w:r>
+        <w:rPr>
+          <w:rFonts w:ascii="Arial" w:hAnsi="Arial" w:cs="Arial"/>
+        </w:rPr>
+        <w:t xml:space="preserve">disposalHearingWitnessOfFactDJAddSection </w:t>
+      </w:r>
+      <w:r>
+        <w:rPr>
+          <w:rFonts w:ascii="Arial" w:hAnsi="Arial" w:cs="Arial"/>
+        </w:rPr>
+        <w:t>&gt;&gt;</w:t>
+      </w:r>
+    </w:p>
+    <w:p>
+      <w:pPr>
+        <w:rPr>
+          <w:rFonts w:ascii="Arial" w:hAnsi="Arial" w:cs="Arial"/>
+        </w:rPr>
+      </w:pPr>
+      <w:r>
+        <w:rPr>
+          <w:rFonts w:ascii="Arial" w:hAnsi="Arial" w:cs="Arial"/>
+        </w:rPr>
+        <w:t>&lt;&lt;</w:t>
+      </w:r>
+      <w:r>
+        <w:rPr>
+          <w:rFonts w:ascii="Arial" w:hAnsi="Arial" w:cs="Arial"/>
+        </w:rPr>
+        <w:t>c</w:t>
+      </w:r>
+      <w:r>
+        <w:rPr>
+          <w:rFonts w:ascii="Arial" w:hAnsi="Arial" w:cs="Arial"/>
+        </w:rPr>
+        <w:t>s_</w:t>
+      </w:r>
+      <w:r>
+        <w:rPr>
+          <w:rFonts w:ascii="Arial" w:hAnsi="Arial" w:cs="Arial"/>
+        </w:rPr>
+        <w:t>disposalHearingMedicalEvidenceDJAddSection</w:t>
+      </w:r>
+      <w:r>
+        <w:rPr>
+          <w:rFonts w:ascii="Arial" w:hAnsi="Arial" w:cs="Arial"/>
+        </w:rPr>
+        <w:t>&gt;&gt;</w:t>
+      </w:r>
+    </w:p>
+    <w:p>
+      <w:pPr>
+        <w:rPr>
+          <w:rFonts w:ascii="Arial" w:hAnsi="Arial" w:cs="Arial"/>
+          <w:b/>
+        </w:rPr>
+      </w:pPr>
+      <w:r>
+        <w:rPr>
+          <w:rFonts w:ascii="Arial" w:hAnsi="Arial" w:cs="Arial"/>
+          <w:b/>
+        </w:rPr>
+        <w:t xml:space="preserve">Medical evidence </w:t>
       </w:r>
     </w:p>
     <w:p>
@@ -1680,21 +1368,12 @@
         <w:rPr>
           <w:rFonts w:ascii="Arial" w:hAnsi="Arial" w:cs="Arial"/>
         </w:rPr>
-        <w:t>&lt;&lt; disposalHearingWitnessOfFactDJ.input</w:t>
-      </w:r>
-      <w:r>
-        <w:rPr>
-          <w:rFonts w:ascii="Arial" w:hAnsi="Arial" w:cs="Arial"/>
-        </w:rPr>
-        <w:t>5</w:t>
-      </w:r>
-      <w:r>
-        <w:rPr>
-          <w:rFonts w:ascii="Arial" w:hAnsi="Arial" w:cs="Arial"/>
-        </w:rPr>
-        <w:t xml:space="preserve"> &gt;&gt;</w:t>
-      </w:r>
-      <w:r>
+        <w:t>&lt;&lt; disposalHearingMedicalEvidenceDJ.input1&gt;&gt;</w:t>
+      </w:r>
+      <w:r>
+        <w:rPr>
+          <w:rFonts w:ascii="Arial" w:hAnsi="Arial" w:cs="Arial"/>
+        </w:rPr>
         <w:t xml:space="preserve"> </w:t>
       </w:r>
       <w:r>
@@ -1711,87 +1390,37 @@
           <w:b/>
           <w:bCs/>
         </w:rPr>
-        <w:t xml:space="preserve"> {</w:t>
-      </w:r>
-      <w:proofErr w:type="spellStart"/>
-      <w:proofErr w:type="gramStart"/>
-      <w:r>
-        <w:rPr>
-          <w:rFonts w:ascii="Arial" w:hAnsi="Arial" w:cs="Arial"/>
-          <w:b/>
-          <w:bCs/>
-        </w:rPr>
-        <w:t>dateFormat</w:t>
-      </w:r>
-      <w:proofErr w:type="spellEnd"/>
-      <w:r>
-        <w:rPr>
-          <w:rFonts w:ascii="Arial" w:hAnsi="Arial" w:cs="Arial"/>
-          <w:b/>
-          <w:bCs/>
-        </w:rPr>
-        <w:t>(</w:t>
-      </w:r>
-      <w:proofErr w:type="gramEnd"/>
-      <w:r>
-        <w:rPr>
-          <w:rFonts w:ascii="Arial" w:hAnsi="Arial" w:cs="Arial"/>
-          <w:b/>
-          <w:bCs/>
-        </w:rPr>
-        <w:t>disposalHearingWitnessOfFactDJ.date</w:t>
-      </w:r>
-      <w:r>
-        <w:rPr>
-          <w:rFonts w:ascii="Arial" w:hAnsi="Arial" w:cs="Arial"/>
-          <w:b/>
-          <w:bCs/>
-        </w:rPr>
-        <w:t xml:space="preserve">3, </w:t>
-      </w:r>
-      <w:r>
-        <w:rPr>
-          <w:rFonts w:ascii="Arial" w:hAnsi="Arial" w:cs="Arial"/>
-          <w:b/>
-          <w:bCs/>
-        </w:rPr>
-        <w:t xml:space="preserve">‘dd MMMM </w:t>
-      </w:r>
-      <w:proofErr w:type="spellStart"/>
-      <w:r>
-        <w:rPr>
-          <w:rFonts w:ascii="Arial" w:hAnsi="Arial" w:cs="Arial"/>
-          <w:b/>
-          <w:bCs/>
-        </w:rPr>
-        <w:t>yyyy</w:t>
-      </w:r>
-      <w:proofErr w:type="spellEnd"/>
-      <w:r>
-        <w:rPr>
-          <w:rFonts w:ascii="Arial" w:hAnsi="Arial" w:cs="Arial"/>
-          <w:b/>
-          <w:bCs/>
-        </w:rPr>
-        <w:t>’, ‘</w:t>
-      </w:r>
-      <w:proofErr w:type="spellStart"/>
-      <w:r>
-        <w:rPr>
-          <w:rFonts w:ascii="Arial" w:hAnsi="Arial" w:cs="Arial"/>
-          <w:b/>
-          <w:bCs/>
-        </w:rPr>
-        <w:t>yyyy</w:t>
-      </w:r>
-      <w:proofErr w:type="spellEnd"/>
-      <w:r>
-        <w:rPr>
-          <w:rFonts w:ascii="Arial" w:hAnsi="Arial" w:cs="Arial"/>
-          <w:b/>
-          <w:bCs/>
-        </w:rPr>
-        <w:t>-MM-dd’)}&gt;&gt;</w:t>
+        <w:t xml:space="preserve"> {dateFormat(</w:t>
+      </w:r>
+      <w:r>
+        <w:rPr>
+          <w:rFonts w:ascii="Arial" w:hAnsi="Arial" w:cs="Arial"/>
+        </w:rPr>
+        <w:t xml:space="preserve"> </w:t>
+      </w:r>
+      <w:r>
+        <w:rPr>
+          <w:rFonts w:ascii="Arial" w:hAnsi="Arial" w:cs="Arial"/>
+          <w:b/>
+          <w:bCs/>
+        </w:rPr>
+        <w:t>disposalHearingMedicalEvidenceDJ.date1</w:t>
+      </w:r>
+      <w:r>
+        <w:rPr>
+          <w:rFonts w:ascii="Arial" w:hAnsi="Arial" w:cs="Arial"/>
+          <w:b/>
+          <w:bCs/>
+        </w:rPr>
+        <w:t xml:space="preserve">, </w:t>
+      </w:r>
+      <w:r>
+        <w:rPr>
+          <w:rFonts w:ascii="Arial" w:hAnsi="Arial" w:cs="Arial"/>
+          <w:b/>
+          <w:bCs/>
+        </w:rPr>
+        <w:t>‘dd MMMM yyyy’, ‘yyyy-MM-dd’)}&gt;&gt;</w:t>
       </w:r>
       <w:r>
         <w:rPr>
@@ -1801,130 +1430,52 @@
         </w:rPr>
         <w:t>.</w:t>
       </w:r>
-      <w:r>
-        <w:rPr>
-          <w:rFonts w:ascii="Arial" w:hAnsi="Arial" w:cs="Arial"/>
-          <w:b/>
-          <w:bCs/>
-        </w:rPr>
-        <w:t xml:space="preserve"> </w:t>
-      </w:r>
-      <w:r>
-        <w:rPr>
-          <w:rFonts w:ascii="Arial" w:hAnsi="Arial" w:cs="Arial"/>
-        </w:rPr>
-        <w:t>&lt;&lt; disposalHearingWitnessOfFactDJ.input</w:t>
-      </w:r>
-      <w:r>
-        <w:rPr>
-          <w:rFonts w:ascii="Arial" w:hAnsi="Arial" w:cs="Arial"/>
-        </w:rPr>
-        <w:t>6</w:t>
-      </w:r>
-      <w:r>
-        <w:rPr>
-          <w:rFonts w:ascii="Arial" w:hAnsi="Arial" w:cs="Arial"/>
-        </w:rPr>
-        <w:t xml:space="preserve"> &gt;&gt;</w:t>
-      </w:r>
-      <w:r>
-        <w:rPr>
-          <w:rFonts w:ascii="Arial" w:hAnsi="Arial" w:cs="Arial"/>
-        </w:rPr>
-        <w:t>.</w:t>
-      </w:r>
-    </w:p>
-    <w:p>
-      <w:pPr>
-        <w:rPr>
-          <w:rFonts w:ascii="Arial" w:hAnsi="Arial" w:cs="Arial"/>
-        </w:rPr>
-      </w:pPr>
-      <w:r>
-        <w:rPr>
-          <w:rFonts w:ascii="Arial" w:hAnsi="Arial" w:cs="Arial"/>
-        </w:rPr>
-        <w:t xml:space="preserve">&lt;&lt; </w:t>
-      </w:r>
-      <w:proofErr w:type="spellStart"/>
-      <w:r>
-        <w:rPr>
-          <w:rFonts w:ascii="Arial" w:hAnsi="Arial" w:cs="Arial"/>
-        </w:rPr>
-        <w:t>es_</w:t>
-      </w:r>
-      <w:r>
-        <w:rPr>
-          <w:rFonts w:ascii="Arial" w:hAnsi="Arial" w:cs="Arial"/>
-        </w:rPr>
-        <w:t>disposalHearingWitnessOfFactDJAddSection</w:t>
-      </w:r>
-      <w:proofErr w:type="spellEnd"/>
-      <w:r>
-        <w:rPr>
-          <w:rFonts w:ascii="Arial" w:hAnsi="Arial" w:cs="Arial"/>
-        </w:rPr>
-        <w:t xml:space="preserve"> </w:t>
-      </w:r>
-      <w:r>
-        <w:rPr>
-          <w:rFonts w:ascii="Arial" w:hAnsi="Arial" w:cs="Arial"/>
-        </w:rPr>
-        <w:t>&gt;&gt;</w:t>
-      </w:r>
-    </w:p>
-    <w:p>
-      <w:pPr>
-        <w:rPr>
-          <w:rFonts w:ascii="Arial" w:hAnsi="Arial" w:cs="Arial"/>
-        </w:rPr>
-      </w:pPr>
-      <w:r>
-        <w:rPr>
-          <w:rFonts w:ascii="Arial" w:hAnsi="Arial" w:cs="Arial"/>
-        </w:rPr>
-        <w:t>&lt;&lt;</w:t>
-      </w:r>
-      <w:proofErr w:type="spellStart"/>
-      <w:r>
-        <w:rPr>
-          <w:rFonts w:ascii="Arial" w:hAnsi="Arial" w:cs="Arial"/>
-        </w:rPr>
-        <w:t>c</w:t>
-      </w:r>
-      <w:r>
-        <w:rPr>
-          <w:rFonts w:ascii="Arial" w:hAnsi="Arial" w:cs="Arial"/>
-        </w:rPr>
-        <w:t>s_</w:t>
-      </w:r>
-      <w:r>
-        <w:rPr>
-          <w:rFonts w:ascii="Arial" w:hAnsi="Arial" w:cs="Arial"/>
-        </w:rPr>
-        <w:t>disposalHearingMedicalEvidenceDJAddSection</w:t>
-      </w:r>
-      <w:proofErr w:type="spellEnd"/>
-      <w:r>
-        <w:rPr>
-          <w:rFonts w:ascii="Arial" w:hAnsi="Arial" w:cs="Arial"/>
-        </w:rPr>
-        <w:t>&gt;&gt;</w:t>
-      </w:r>
-    </w:p>
-    <w:p>
-      <w:pPr>
-        <w:rPr>
-          <w:rFonts w:ascii="Arial" w:hAnsi="Arial" w:cs="Arial"/>
-          <w:b/>
-        </w:rPr>
-      </w:pPr>
-      <w:r>
-        <w:rPr>
-          <w:rFonts w:ascii="Arial" w:hAnsi="Arial" w:cs="Arial"/>
-          <w:b/>
-        </w:rPr>
-        <w:t xml:space="preserve">Medical evidence </w:t>
+    </w:p>
+    <w:p>
+      <w:pPr>
+        <w:rPr>
+          <w:rFonts w:ascii="Arial" w:hAnsi="Arial" w:cs="Arial"/>
+        </w:rPr>
+      </w:pPr>
+      <w:r>
+        <w:rPr>
+          <w:rFonts w:ascii="Arial" w:hAnsi="Arial" w:cs="Arial"/>
+        </w:rPr>
+        <w:t>&lt;&lt;es_disposalHearingMedicalEvidenceDJAddSection&gt;&gt;</w:t>
+      </w:r>
+    </w:p>
+    <w:p>
+      <w:pPr>
+        <w:rPr>
+          <w:rFonts w:ascii="Arial" w:hAnsi="Arial" w:cs="Arial"/>
+        </w:rPr>
+      </w:pPr>
+      <w:r>
+        <w:rPr>
+          <w:rFonts w:ascii="Arial" w:hAnsi="Arial" w:cs="Arial"/>
+        </w:rPr>
+        <w:t>&lt;&lt;cs_disposalHearingQuestionsToExpertsDJAddSection&gt;&gt;</w:t>
+      </w:r>
+    </w:p>
+    <w:p>
+      <w:pPr>
+        <w:rPr>
+          <w:rFonts w:ascii="Arial" w:hAnsi="Arial" w:cs="Arial"/>
+        </w:rPr>
+      </w:pPr>
+    </w:p>
+    <w:p>
+      <w:pPr>
+        <w:rPr>
+          <w:rFonts w:ascii="Arial" w:hAnsi="Arial" w:cs="Arial"/>
+        </w:rPr>
+      </w:pPr>
+      <w:r>
+        <w:rPr>
+          <w:rFonts w:ascii="Arial" w:hAnsi="Arial" w:cs="Arial"/>
+          <w:b/>
+        </w:rPr>
+        <w:t>Questions to experts</w:t>
       </w:r>
     </w:p>
     <w:p>
@@ -1943,7 +1494,23 @@
         <w:rPr>
           <w:rFonts w:ascii="Arial" w:hAnsi="Arial" w:cs="Arial"/>
         </w:rPr>
-        <w:t>&lt;&lt; disposalHearingMedicalEvidenceDJ.input1&gt;&gt;</w:t>
+        <w:t xml:space="preserve">Any questions which are to be addressed to an expert must be sent to the expert directly and uploaded to the Digital Portal by 4pm on </w:t>
+      </w:r>
+      <w:r>
+        <w:rPr>
+          <w:rFonts w:ascii="Arial" w:hAnsi="Arial" w:cs="Arial"/>
+          <w:b/>
+          <w:bCs/>
+        </w:rPr>
+        <w:t>&lt;&lt;</w:t>
+      </w:r>
+      <w:r>
+        <w:rPr>
+          <w:rFonts w:ascii="Arial" w:hAnsi="Arial" w:cs="Arial"/>
+          <w:b/>
+          <w:bCs/>
+        </w:rPr>
+        <w:t xml:space="preserve"> {dateFormat(</w:t>
       </w:r>
       <w:r>
         <w:rPr>
@@ -1957,184 +1524,99 @@
           <w:b/>
           <w:bCs/>
         </w:rPr>
-        <w:t>&lt;&lt;</w:t>
-      </w:r>
-      <w:r>
-        <w:rPr>
-          <w:rFonts w:ascii="Arial" w:hAnsi="Arial" w:cs="Arial"/>
-          <w:b/>
-          <w:bCs/>
-        </w:rPr>
-        <w:t xml:space="preserve"> {</w:t>
-      </w:r>
-      <w:proofErr w:type="spellStart"/>
-      <w:proofErr w:type="gramStart"/>
-      <w:r>
-        <w:rPr>
-          <w:rFonts w:ascii="Arial" w:hAnsi="Arial" w:cs="Arial"/>
-          <w:b/>
-          <w:bCs/>
-        </w:rPr>
-        <w:t>dateFormat</w:t>
-      </w:r>
-      <w:proofErr w:type="spellEnd"/>
-      <w:r>
-        <w:rPr>
-          <w:rFonts w:ascii="Arial" w:hAnsi="Arial" w:cs="Arial"/>
-          <w:b/>
-          <w:bCs/>
-        </w:rPr>
-        <w:t>(</w:t>
-      </w:r>
-      <w:proofErr w:type="gramEnd"/>
-      <w:r>
-        <w:rPr>
-          <w:rFonts w:ascii="Arial" w:hAnsi="Arial" w:cs="Arial"/>
+        <w:t>disposalHearingQuestionsToExpertsDJ.date</w:t>
+      </w:r>
+      <w:r>
+        <w:rPr>
+          <w:rFonts w:ascii="Arial" w:hAnsi="Arial" w:cs="Arial"/>
+          <w:b/>
+          <w:bCs/>
+        </w:rPr>
+        <w:t xml:space="preserve">, </w:t>
+      </w:r>
+      <w:r>
+        <w:rPr>
+          <w:rFonts w:ascii="Arial" w:hAnsi="Arial" w:cs="Arial"/>
+          <w:b/>
+          <w:bCs/>
+        </w:rPr>
+        <w:t>‘dd MMMM yyyy’, ‘yyyy-MM-dd’)}&gt;&gt;</w:t>
+      </w:r>
+      <w:r>
+        <w:rPr>
+          <w:rFonts w:ascii="Arial" w:hAnsi="Arial" w:cs="Arial"/>
+          <w:b/>
+          <w:bCs/>
+        </w:rPr>
+        <w:t>.</w:t>
+      </w:r>
+      <w:r>
+        <w:rPr>
+          <w:rFonts w:ascii="Arial" w:hAnsi="Arial" w:cs="Arial"/>
+          <w:b/>
+          <w:bCs/>
         </w:rPr>
         <w:t xml:space="preserve"> </w:t>
       </w:r>
       <w:r>
         <w:rPr>
           <w:rFonts w:ascii="Arial" w:hAnsi="Arial" w:cs="Arial"/>
-          <w:b/>
-          <w:bCs/>
-        </w:rPr>
-        <w:t>disposalHearingMedicalEvidenceDJ.date1</w:t>
-      </w:r>
-      <w:r>
-        <w:rPr>
-          <w:rFonts w:ascii="Arial" w:hAnsi="Arial" w:cs="Arial"/>
-          <w:b/>
-          <w:bCs/>
-        </w:rPr>
-        <w:t xml:space="preserve">, </w:t>
-      </w:r>
-      <w:r>
-        <w:rPr>
-          <w:rFonts w:ascii="Arial" w:hAnsi="Arial" w:cs="Arial"/>
-          <w:b/>
-          <w:bCs/>
-        </w:rPr>
-        <w:t xml:space="preserve">‘dd MMMM </w:t>
-      </w:r>
-      <w:proofErr w:type="spellStart"/>
-      <w:r>
-        <w:rPr>
-          <w:rFonts w:ascii="Arial" w:hAnsi="Arial" w:cs="Arial"/>
-          <w:b/>
-          <w:bCs/>
-        </w:rPr>
-        <w:t>yyyy</w:t>
-      </w:r>
-      <w:proofErr w:type="spellEnd"/>
-      <w:r>
-        <w:rPr>
-          <w:rFonts w:ascii="Arial" w:hAnsi="Arial" w:cs="Arial"/>
-          <w:b/>
-          <w:bCs/>
-        </w:rPr>
-        <w:t>’, ‘</w:t>
-      </w:r>
-      <w:proofErr w:type="spellStart"/>
-      <w:r>
-        <w:rPr>
-          <w:rFonts w:ascii="Arial" w:hAnsi="Arial" w:cs="Arial"/>
-          <w:b/>
-          <w:bCs/>
-        </w:rPr>
-        <w:t>yyyy</w:t>
-      </w:r>
-      <w:proofErr w:type="spellEnd"/>
-      <w:r>
-        <w:rPr>
-          <w:rFonts w:ascii="Arial" w:hAnsi="Arial" w:cs="Arial"/>
-          <w:b/>
-          <w:bCs/>
-        </w:rPr>
-        <w:t>-MM-dd’)}&gt;&gt;</w:t>
-      </w:r>
-      <w:r>
-        <w:rPr>
-          <w:rFonts w:ascii="Arial" w:hAnsi="Arial" w:cs="Arial"/>
-          <w:b/>
-          <w:bCs/>
-        </w:rPr>
-        <w:t>.</w:t>
-      </w:r>
-    </w:p>
-    <w:p>
-      <w:pPr>
-        <w:rPr>
-          <w:rFonts w:ascii="Arial" w:hAnsi="Arial" w:cs="Arial"/>
-        </w:rPr>
-      </w:pPr>
-      <w:r>
-        <w:rPr>
-          <w:rFonts w:ascii="Arial" w:hAnsi="Arial" w:cs="Arial"/>
-        </w:rPr>
-        <w:t>&lt;&lt;</w:t>
-      </w:r>
-      <w:proofErr w:type="spellStart"/>
-      <w:r>
-        <w:rPr>
-          <w:rFonts w:ascii="Arial" w:hAnsi="Arial" w:cs="Arial"/>
-        </w:rPr>
-        <w:t>es_disposalHearingMedicalEvidenceDJAddSection</w:t>
-      </w:r>
-      <w:proofErr w:type="spellEnd"/>
-      <w:r>
-        <w:rPr>
-          <w:rFonts w:ascii="Arial" w:hAnsi="Arial" w:cs="Arial"/>
-        </w:rPr>
-        <w:t>&gt;&gt;</w:t>
-      </w:r>
-    </w:p>
-    <w:p>
-      <w:pPr>
-        <w:rPr>
-          <w:rFonts w:ascii="Arial" w:hAnsi="Arial" w:cs="Arial"/>
-        </w:rPr>
-      </w:pPr>
-      <w:r>
-        <w:rPr>
-          <w:rFonts w:ascii="Arial" w:hAnsi="Arial" w:cs="Arial"/>
-        </w:rPr>
-        <w:t>&lt;&lt;</w:t>
-      </w:r>
-      <w:proofErr w:type="spellStart"/>
-      <w:r>
-        <w:rPr>
-          <w:rFonts w:ascii="Arial" w:hAnsi="Arial" w:cs="Arial"/>
-        </w:rPr>
-        <w:t>cs_disposalHearingQuestionsToExpertsDJAddSection</w:t>
-      </w:r>
-      <w:proofErr w:type="spellEnd"/>
-      <w:r>
-        <w:rPr>
-          <w:rFonts w:ascii="Arial" w:hAnsi="Arial" w:cs="Arial"/>
-        </w:rPr>
-        <w:t>&gt;&gt;</w:t>
-      </w:r>
-    </w:p>
-    <w:p>
-      <w:pPr>
-        <w:rPr>
-          <w:rFonts w:ascii="Arial" w:hAnsi="Arial" w:cs="Arial"/>
-        </w:rPr>
-      </w:pPr>
-    </w:p>
-    <w:p>
-      <w:pPr>
-        <w:rPr>
-          <w:rFonts w:ascii="Arial" w:hAnsi="Arial" w:cs="Arial"/>
-        </w:rPr>
-      </w:pPr>
-      <w:r>
-        <w:rPr>
-          <w:rFonts w:ascii="Arial" w:hAnsi="Arial" w:cs="Arial"/>
-          <w:b/>
-        </w:rPr>
-        <w:t>Questions to experts</w:t>
+        </w:rPr>
+        <w:t>The answers to the questions shall be answered by the Expert within 14 days and uploaded to the Digital Portal within 21 days.</w:t>
+      </w:r>
+    </w:p>
+    <w:p>
+      <w:pPr>
+        <w:rPr>
+          <w:rFonts w:ascii="Arial" w:hAnsi="Arial" w:cs="Arial"/>
+        </w:rPr>
+      </w:pPr>
+      <w:r>
+        <w:rPr>
+          <w:rFonts w:ascii="Arial" w:hAnsi="Arial" w:cs="Arial"/>
+        </w:rPr>
+        <w:t>&lt;&lt;es_disposalHearingQuestionsToExpertsDJAddSection&gt;&gt;</w:t>
+      </w:r>
+    </w:p>
+    <w:p>
+      <w:pPr>
+        <w:rPr>
+          <w:rFonts w:ascii="Arial" w:hAnsi="Arial" w:cs="Arial"/>
+        </w:rPr>
+      </w:pPr>
+      <w:r>
+        <w:rPr>
+          <w:rFonts w:ascii="Arial" w:hAnsi="Arial" w:cs="Arial"/>
+        </w:rPr>
+        <w:t>&lt;&lt;cs_disposalHearingSchedulesOfLossDJAddSection&gt;&gt;</w:t>
+      </w:r>
+    </w:p>
+    <w:p>
+      <w:pPr>
+        <w:rPr>
+          <w:rFonts w:ascii="Arial" w:hAnsi="Arial" w:cs="Arial"/>
+        </w:rPr>
+      </w:pPr>
+    </w:p>
+    <w:p>
+      <w:pPr>
+        <w:rPr>
+          <w:rFonts w:ascii="Arial" w:hAnsi="Arial" w:cs="Arial"/>
+        </w:rPr>
+      </w:pPr>
+      <w:r>
+        <w:rPr>
+          <w:rFonts w:ascii="Arial" w:hAnsi="Arial" w:cs="Arial"/>
+          <w:b/>
+        </w:rPr>
+        <w:t>Schedules or counter-schedules of loss</w:t>
+      </w:r>
+      <w:r>
+        <w:rPr>
+          <w:rFonts w:ascii="Arial" w:hAnsi="Arial" w:cs="Arial"/>
+          <w:b/>
+        </w:rPr>
+        <w:t xml:space="preserve"> </w:t>
       </w:r>
     </w:p>
     <w:p>
@@ -2153,60 +1635,62 @@
         <w:rPr>
           <w:rFonts w:ascii="Arial" w:hAnsi="Arial" w:cs="Arial"/>
         </w:rPr>
-        <w:t xml:space="preserve">Any questions which are to be addressed to an expert must be sent to the expert directly and uploaded to the Digital Portal by 4pm on </w:t>
-      </w:r>
-      <w:r>
-        <w:rPr>
-          <w:rFonts w:ascii="Arial" w:hAnsi="Arial" w:cs="Arial"/>
-          <w:b/>
-          <w:bCs/>
-        </w:rPr>
         <w:t>&lt;&lt;</w:t>
       </w:r>
       <w:r>
         <w:rPr>
           <w:rFonts w:ascii="Arial" w:hAnsi="Arial" w:cs="Arial"/>
-          <w:b/>
-          <w:bCs/>
-        </w:rPr>
-        <w:t xml:space="preserve"> {</w:t>
-      </w:r>
-      <w:proofErr w:type="spellStart"/>
-      <w:proofErr w:type="gramStart"/>
-      <w:r>
-        <w:rPr>
-          <w:rFonts w:ascii="Arial" w:hAnsi="Arial" w:cs="Arial"/>
-          <w:b/>
-          <w:bCs/>
-        </w:rPr>
-        <w:t>dateFormat</w:t>
-      </w:r>
-      <w:proofErr w:type="spellEnd"/>
-      <w:r>
-        <w:rPr>
-          <w:rFonts w:ascii="Arial" w:hAnsi="Arial" w:cs="Arial"/>
-          <w:b/>
-          <w:bCs/>
-        </w:rPr>
-        <w:t>(</w:t>
-      </w:r>
-      <w:r>
-        <w:rPr>
-          <w:rFonts w:ascii="Arial" w:hAnsi="Arial" w:cs="Arial"/>
         </w:rPr>
         <w:t xml:space="preserve"> </w:t>
       </w:r>
-      <w:proofErr w:type="spellStart"/>
-      <w:r>
-        <w:rPr>
-          <w:rFonts w:ascii="Arial" w:hAnsi="Arial" w:cs="Arial"/>
-          <w:b/>
-          <w:bCs/>
-        </w:rPr>
-        <w:t>disposalHearingQuestionsToExpertsDJ.date</w:t>
-      </w:r>
-      <w:proofErr w:type="spellEnd"/>
-      <w:proofErr w:type="gramEnd"/>
+      <w:r>
+        <w:rPr>
+          <w:rFonts w:ascii="Arial" w:hAnsi="Arial" w:cs="Arial"/>
+        </w:rPr>
+        <w:t>disposalHearingSchedulesOfLossDJ.input1</w:t>
+      </w:r>
+      <w:r>
+        <w:rPr>
+          <w:rFonts w:ascii="Arial" w:hAnsi="Arial" w:cs="Arial"/>
+        </w:rPr>
+        <w:t>&gt;&gt;</w:t>
+      </w:r>
+      <w:r>
+        <w:rPr>
+          <w:rFonts w:ascii="Arial" w:hAnsi="Arial" w:cs="Arial"/>
+        </w:rPr>
+        <w:t xml:space="preserve"> </w:t>
+      </w:r>
+      <w:r>
+        <w:rPr>
+          <w:rFonts w:ascii="Arial" w:hAnsi="Arial" w:cs="Arial"/>
+          <w:b/>
+          <w:bCs/>
+        </w:rPr>
+        <w:t>&lt;&lt;</w:t>
+      </w:r>
+      <w:r>
+        <w:rPr>
+          <w:rFonts w:ascii="Arial" w:hAnsi="Arial" w:cs="Arial"/>
+          <w:b/>
+          <w:bCs/>
+        </w:rPr>
+        <w:t xml:space="preserve"> {dateFormat(</w:t>
+      </w:r>
+      <w:r>
+        <w:rPr>
+          <w:rFonts w:ascii="Arial" w:hAnsi="Arial" w:cs="Arial"/>
+        </w:rPr>
+        <w:t xml:space="preserve"> </w:t>
+      </w:r>
+      <w:r>
+        <w:rPr>
+          <w:rFonts w:ascii="Arial" w:hAnsi="Arial" w:cs="Arial"/>
+          <w:b/>
+          <w:bCs/>
+        </w:rPr>
+        <w:t>disposalHearingSchedulesOfLossDJ.date1</w:t>
+      </w:r>
       <w:r>
         <w:rPr>
           <w:rFonts w:ascii="Arial" w:hAnsi="Arial" w:cs="Arial"/>
@@ -2221,43 +1705,7 @@
           <w:b/>
           <w:bCs/>
         </w:rPr>
-        <w:t xml:space="preserve">‘dd MMMM </w:t>
-      </w:r>
-      <w:proofErr w:type="spellStart"/>
-      <w:r>
-        <w:rPr>
-          <w:rFonts w:ascii="Arial" w:hAnsi="Arial" w:cs="Arial"/>
-          <w:b/>
-          <w:bCs/>
-        </w:rPr>
-        <w:t>yyyy</w:t>
-      </w:r>
-      <w:proofErr w:type="spellEnd"/>
-      <w:r>
-        <w:rPr>
-          <w:rFonts w:ascii="Arial" w:hAnsi="Arial" w:cs="Arial"/>
-          <w:b/>
-          <w:bCs/>
-        </w:rPr>
-        <w:t>’, ‘</w:t>
-      </w:r>
-      <w:proofErr w:type="spellStart"/>
-      <w:r>
-        <w:rPr>
-          <w:rFonts w:ascii="Arial" w:hAnsi="Arial" w:cs="Arial"/>
-          <w:b/>
-          <w:bCs/>
-        </w:rPr>
-        <w:t>yyyy</w:t>
-      </w:r>
-      <w:proofErr w:type="spellEnd"/>
-      <w:r>
-        <w:rPr>
-          <w:rFonts w:ascii="Arial" w:hAnsi="Arial" w:cs="Arial"/>
-          <w:b/>
-          <w:bCs/>
-        </w:rPr>
-        <w:t>-MM-dd’)}&gt;&gt;</w:t>
+        <w:t>‘dd MMMM yyyy’, ‘yyyy-MM-dd’)}&gt;&gt;</w:t>
       </w:r>
       <w:r>
         <w:rPr>
@@ -2266,102 +1714,6 @@
           <w:bCs/>
         </w:rPr>
         <w:t>.</w:t>
-      </w:r>
-      <w:r>
-        <w:rPr>
-          <w:rFonts w:ascii="Arial" w:hAnsi="Arial" w:cs="Arial"/>
-          <w:b/>
-          <w:bCs/>
-        </w:rPr>
-        <w:t xml:space="preserve"> </w:t>
-      </w:r>
-      <w:r>
-        <w:rPr>
-          <w:rFonts w:ascii="Arial" w:hAnsi="Arial" w:cs="Arial"/>
-        </w:rPr>
-        <w:t>The answers to the questions shall be answered by the Expert within 14 days and uploaded to the Digital Portal within 21 days.</w:t>
-      </w:r>
-    </w:p>
-    <w:p>
-      <w:pPr>
-        <w:rPr>
-          <w:rFonts w:ascii="Arial" w:hAnsi="Arial" w:cs="Arial"/>
-        </w:rPr>
-      </w:pPr>
-      <w:r>
-        <w:rPr>
-          <w:rFonts w:ascii="Arial" w:hAnsi="Arial" w:cs="Arial"/>
-        </w:rPr>
-        <w:t>&lt;&lt;</w:t>
-      </w:r>
-      <w:proofErr w:type="spellStart"/>
-      <w:r>
-        <w:rPr>
-          <w:rFonts w:ascii="Arial" w:hAnsi="Arial" w:cs="Arial"/>
-        </w:rPr>
-        <w:t>es_disposalHearingQuestionsToExpertsDJAddSection</w:t>
-      </w:r>
-      <w:proofErr w:type="spellEnd"/>
-      <w:r>
-        <w:rPr>
-          <w:rFonts w:ascii="Arial" w:hAnsi="Arial" w:cs="Arial"/>
-        </w:rPr>
-        <w:t>&gt;&gt;</w:t>
-      </w:r>
-    </w:p>
-    <w:p>
-      <w:pPr>
-        <w:rPr>
-          <w:rFonts w:ascii="Arial" w:hAnsi="Arial" w:cs="Arial"/>
-        </w:rPr>
-      </w:pPr>
-      <w:r>
-        <w:rPr>
-          <w:rFonts w:ascii="Arial" w:hAnsi="Arial" w:cs="Arial"/>
-        </w:rPr>
-        <w:t>&lt;&lt;</w:t>
-      </w:r>
-      <w:proofErr w:type="spellStart"/>
-      <w:r>
-        <w:rPr>
-          <w:rFonts w:ascii="Arial" w:hAnsi="Arial" w:cs="Arial"/>
-        </w:rPr>
-        <w:t>cs_disposalHearingSchedulesOfLossDJAddSection</w:t>
-      </w:r>
-      <w:proofErr w:type="spellEnd"/>
-      <w:r>
-        <w:rPr>
-          <w:rFonts w:ascii="Arial" w:hAnsi="Arial" w:cs="Arial"/>
-        </w:rPr>
-        <w:t>&gt;&gt;</w:t>
-      </w:r>
-    </w:p>
-    <w:p>
-      <w:pPr>
-        <w:rPr>
-          <w:rFonts w:ascii="Arial" w:hAnsi="Arial" w:cs="Arial"/>
-        </w:rPr>
-      </w:pPr>
-    </w:p>
-    <w:p>
-      <w:pPr>
-        <w:rPr>
-          <w:rFonts w:ascii="Arial" w:hAnsi="Arial" w:cs="Arial"/>
-        </w:rPr>
-      </w:pPr>
-      <w:r>
-        <w:rPr>
-          <w:rFonts w:ascii="Arial" w:hAnsi="Arial" w:cs="Arial"/>
-          <w:b/>
-        </w:rPr>
-        <w:t>Schedules or counter-schedules of loss</w:t>
-      </w:r>
-      <w:r>
-        <w:rPr>
-          <w:rFonts w:ascii="Arial" w:hAnsi="Arial" w:cs="Arial"/>
-          <w:b/>
-        </w:rPr>
-        <w:t xml:space="preserve"> </w:t>
       </w:r>
     </w:p>
     <w:p>
@@ -2392,13 +1744,7 @@
         <w:rPr>
           <w:rFonts w:ascii="Arial" w:hAnsi="Arial" w:cs="Arial"/>
         </w:rPr>
-        <w:t>disposalHearingSchedulesOfLossDJ.input1</w:t>
-      </w:r>
-      <w:r>
-        <w:rPr>
-          <w:rFonts w:ascii="Arial" w:hAnsi="Arial" w:cs="Arial"/>
-        </w:rPr>
-        <w:t>&gt;&gt;</w:t>
+        <w:t>disposalHearingSchedulesOfLossDJ.input2</w:t>
       </w:r>
       <w:r>
         <w:rPr>
@@ -2409,6 +1755,12 @@
       <w:r>
         <w:rPr>
           <w:rFonts w:ascii="Arial" w:hAnsi="Arial" w:cs="Arial"/>
+        </w:rPr>
+        <w:t xml:space="preserve">&gt;&gt; </w:t>
+      </w:r>
+      <w:r>
+        <w:rPr>
+          <w:rFonts w:ascii="Arial" w:hAnsi="Arial" w:cs="Arial"/>
           <w:b/>
           <w:bCs/>
         </w:rPr>
@@ -2420,28 +1772,8 @@
           <w:b/>
           <w:bCs/>
         </w:rPr>
-        <w:t xml:space="preserve"> {</w:t>
-      </w:r>
-      <w:proofErr w:type="spellStart"/>
-      <w:proofErr w:type="gramStart"/>
-      <w:r>
-        <w:rPr>
-          <w:rFonts w:ascii="Arial" w:hAnsi="Arial" w:cs="Arial"/>
-          <w:b/>
-          <w:bCs/>
-        </w:rPr>
-        <w:t>dateFormat</w:t>
-      </w:r>
-      <w:proofErr w:type="spellEnd"/>
-      <w:r>
-        <w:rPr>
-          <w:rFonts w:ascii="Arial" w:hAnsi="Arial" w:cs="Arial"/>
-          <w:b/>
-          <w:bCs/>
-        </w:rPr>
-        <w:t>(</w:t>
-      </w:r>
-      <w:proofErr w:type="gramEnd"/>
+        <w:t xml:space="preserve"> {dateFormat(</w:t>
+      </w:r>
       <w:r>
         <w:rPr>
           <w:rFonts w:ascii="Arial" w:hAnsi="Arial" w:cs="Arial"/>
@@ -2454,59 +1786,23 @@
           <w:b/>
           <w:bCs/>
         </w:rPr>
-        <w:t>disposalHearingSchedulesOfLossDJ.date1</w:t>
-      </w:r>
-      <w:r>
-        <w:rPr>
-          <w:rFonts w:ascii="Arial" w:hAnsi="Arial" w:cs="Arial"/>
-          <w:b/>
-          <w:bCs/>
-        </w:rPr>
-        <w:t xml:space="preserve">, </w:t>
-      </w:r>
-      <w:r>
-        <w:rPr>
-          <w:rFonts w:ascii="Arial" w:hAnsi="Arial" w:cs="Arial"/>
-          <w:b/>
-          <w:bCs/>
-        </w:rPr>
-        <w:t xml:space="preserve">‘dd MMMM </w:t>
-      </w:r>
-      <w:proofErr w:type="spellStart"/>
-      <w:r>
-        <w:rPr>
-          <w:rFonts w:ascii="Arial" w:hAnsi="Arial" w:cs="Arial"/>
-          <w:b/>
-          <w:bCs/>
-        </w:rPr>
-        <w:t>yyyy</w:t>
-      </w:r>
-      <w:proofErr w:type="spellEnd"/>
-      <w:r>
-        <w:rPr>
-          <w:rFonts w:ascii="Arial" w:hAnsi="Arial" w:cs="Arial"/>
-          <w:b/>
-          <w:bCs/>
-        </w:rPr>
-        <w:t>’, ‘</w:t>
-      </w:r>
-      <w:proofErr w:type="spellStart"/>
-      <w:r>
-        <w:rPr>
-          <w:rFonts w:ascii="Arial" w:hAnsi="Arial" w:cs="Arial"/>
-          <w:b/>
-          <w:bCs/>
-        </w:rPr>
-        <w:t>yyyy</w:t>
-      </w:r>
-      <w:proofErr w:type="spellEnd"/>
-      <w:r>
-        <w:rPr>
-          <w:rFonts w:ascii="Arial" w:hAnsi="Arial" w:cs="Arial"/>
-          <w:b/>
-          <w:bCs/>
-        </w:rPr>
-        <w:t>-MM-dd’)}&gt;&gt;</w:t>
+        <w:t>disposalHearingSchedulesOfLossDJ.date</w:t>
+      </w:r>
+      <w:r>
+        <w:rPr>
+          <w:rFonts w:ascii="Arial" w:hAnsi="Arial" w:cs="Arial"/>
+          <w:b/>
+          <w:bCs/>
+        </w:rPr>
+        <w:t xml:space="preserve">2, </w:t>
+      </w:r>
+      <w:r>
+        <w:rPr>
+          <w:rFonts w:ascii="Arial" w:hAnsi="Arial" w:cs="Arial"/>
+          <w:b/>
+          <w:bCs/>
+        </w:rPr>
+        <w:t>‘dd MMMM yyyy’, ‘yyyy-MM-dd’)}&gt;&gt;</w:t>
       </w:r>
       <w:r>
         <w:rPr>
@@ -2545,7 +1841,35 @@
         <w:rPr>
           <w:rFonts w:ascii="Arial" w:hAnsi="Arial" w:cs="Arial"/>
         </w:rPr>
-        <w:t>disposalHearingSchedulesOfLossDJ.input2</w:t>
+        <w:t>disposalHearingSchedulesOfLossDJ.input</w:t>
+      </w:r>
+      <w:r>
+        <w:rPr>
+          <w:rFonts w:ascii="Arial" w:hAnsi="Arial" w:cs="Arial"/>
+        </w:rPr>
+        <w:t xml:space="preserve">3 </w:t>
+      </w:r>
+      <w:r>
+        <w:rPr>
+          <w:rFonts w:ascii="Arial" w:hAnsi="Arial" w:cs="Arial"/>
+        </w:rPr>
+        <w:t xml:space="preserve">&gt;&gt; </w:t>
+      </w:r>
+      <w:r>
+        <w:rPr>
+          <w:rFonts w:ascii="Arial" w:hAnsi="Arial" w:cs="Arial"/>
+          <w:b/>
+          <w:bCs/>
+        </w:rPr>
+        <w:t>&lt;&lt;</w:t>
+      </w:r>
+      <w:r>
+        <w:rPr>
+          <w:rFonts w:ascii="Arial" w:hAnsi="Arial" w:cs="Arial"/>
+          <w:b/>
+          <w:bCs/>
+        </w:rPr>
+        <w:t xml:space="preserve"> {dateFormat(</w:t>
       </w:r>
       <w:r>
         <w:rPr>
@@ -2556,54 +1880,6 @@
       <w:r>
         <w:rPr>
           <w:rFonts w:ascii="Arial" w:hAnsi="Arial" w:cs="Arial"/>
-        </w:rPr>
-        <w:t xml:space="preserve">&gt;&gt; </w:t>
-      </w:r>
-      <w:r>
-        <w:rPr>
-          <w:rFonts w:ascii="Arial" w:hAnsi="Arial" w:cs="Arial"/>
-          <w:b/>
-          <w:bCs/>
-        </w:rPr>
-        <w:t>&lt;&lt;</w:t>
-      </w:r>
-      <w:r>
-        <w:rPr>
-          <w:rFonts w:ascii="Arial" w:hAnsi="Arial" w:cs="Arial"/>
-          <w:b/>
-          <w:bCs/>
-        </w:rPr>
-        <w:t xml:space="preserve"> {</w:t>
-      </w:r>
-      <w:proofErr w:type="spellStart"/>
-      <w:proofErr w:type="gramStart"/>
-      <w:r>
-        <w:rPr>
-          <w:rFonts w:ascii="Arial" w:hAnsi="Arial" w:cs="Arial"/>
-          <w:b/>
-          <w:bCs/>
-        </w:rPr>
-        <w:t>dateFormat</w:t>
-      </w:r>
-      <w:proofErr w:type="spellEnd"/>
-      <w:r>
-        <w:rPr>
-          <w:rFonts w:ascii="Arial" w:hAnsi="Arial" w:cs="Arial"/>
-          <w:b/>
-          <w:bCs/>
-        </w:rPr>
-        <w:t>(</w:t>
-      </w:r>
-      <w:proofErr w:type="gramEnd"/>
-      <w:r>
-        <w:rPr>
-          <w:rFonts w:ascii="Arial" w:hAnsi="Arial" w:cs="Arial"/>
-        </w:rPr>
-        <w:t xml:space="preserve"> </w:t>
-      </w:r>
-      <w:r>
-        <w:rPr>
-          <w:rFonts w:ascii="Arial" w:hAnsi="Arial" w:cs="Arial"/>
           <w:b/>
           <w:bCs/>
         </w:rPr>
@@ -2615,51 +1891,15 @@
           <w:b/>
           <w:bCs/>
         </w:rPr>
-        <w:t xml:space="preserve">2, </w:t>
-      </w:r>
-      <w:r>
-        <w:rPr>
-          <w:rFonts w:ascii="Arial" w:hAnsi="Arial" w:cs="Arial"/>
-          <w:b/>
-          <w:bCs/>
-        </w:rPr>
-        <w:t xml:space="preserve">‘dd MMMM </w:t>
-      </w:r>
-      <w:proofErr w:type="spellStart"/>
-      <w:r>
-        <w:rPr>
-          <w:rFonts w:ascii="Arial" w:hAnsi="Arial" w:cs="Arial"/>
-          <w:b/>
-          <w:bCs/>
-        </w:rPr>
-        <w:t>yyyy</w:t>
-      </w:r>
-      <w:proofErr w:type="spellEnd"/>
-      <w:r>
-        <w:rPr>
-          <w:rFonts w:ascii="Arial" w:hAnsi="Arial" w:cs="Arial"/>
-          <w:b/>
-          <w:bCs/>
-        </w:rPr>
-        <w:t>’, ‘</w:t>
-      </w:r>
-      <w:proofErr w:type="spellStart"/>
-      <w:r>
-        <w:rPr>
-          <w:rFonts w:ascii="Arial" w:hAnsi="Arial" w:cs="Arial"/>
-          <w:b/>
-          <w:bCs/>
-        </w:rPr>
-        <w:t>yyyy</w:t>
-      </w:r>
-      <w:proofErr w:type="spellEnd"/>
-      <w:r>
-        <w:rPr>
-          <w:rFonts w:ascii="Arial" w:hAnsi="Arial" w:cs="Arial"/>
-          <w:b/>
-          <w:bCs/>
-        </w:rPr>
-        <w:t>-MM-dd’)}&gt;&gt;</w:t>
+        <w:t xml:space="preserve">3, </w:t>
+      </w:r>
+      <w:r>
+        <w:rPr>
+          <w:rFonts w:ascii="Arial" w:hAnsi="Arial" w:cs="Arial"/>
+          <w:b/>
+          <w:bCs/>
+        </w:rPr>
+        <w:t>‘dd MMMM yyyy’, ‘yyyy-MM-dd’)}&gt;&gt;</w:t>
       </w:r>
       <w:r>
         <w:rPr>
@@ -2672,230 +1912,48 @@
     </w:p>
     <w:p>
       <w:pPr>
-        <w:pStyle w:val="ListParagraph"/>
-        <w:numPr>
-          <w:ilvl w:val="0"/>
-          <w:numId w:val="1"/>
-        </w:numPr>
-        <w:ind w:left="851" w:hanging="491"/>
-        <w:rPr>
-          <w:rFonts w:ascii="Arial" w:hAnsi="Arial" w:cs="Arial"/>
-        </w:rPr>
-      </w:pPr>
-      <w:r>
-        <w:rPr>
-          <w:rFonts w:ascii="Arial" w:hAnsi="Arial" w:cs="Arial"/>
-        </w:rPr>
-        <w:t>&lt;&lt;</w:t>
-      </w:r>
-      <w:r>
-        <w:rPr>
-          <w:rFonts w:ascii="Arial" w:hAnsi="Arial" w:cs="Arial"/>
-        </w:rPr>
-        <w:t xml:space="preserve"> </w:t>
-      </w:r>
-      <w:r>
-        <w:rPr>
-          <w:rFonts w:ascii="Arial" w:hAnsi="Arial" w:cs="Arial"/>
-        </w:rPr>
-        <w:t>disposalHearingSchedulesOfLossDJ.input</w:t>
-      </w:r>
-      <w:r>
-        <w:rPr>
-          <w:rFonts w:ascii="Arial" w:hAnsi="Arial" w:cs="Arial"/>
-        </w:rPr>
-        <w:t xml:space="preserve">3 </w:t>
-      </w:r>
-      <w:r>
-        <w:rPr>
-          <w:rFonts w:ascii="Arial" w:hAnsi="Arial" w:cs="Arial"/>
-        </w:rPr>
-        <w:t xml:space="preserve">&gt;&gt; </w:t>
-      </w:r>
-      <w:r>
-        <w:rPr>
-          <w:rFonts w:ascii="Arial" w:hAnsi="Arial" w:cs="Arial"/>
-          <w:b/>
-          <w:bCs/>
-        </w:rPr>
-        <w:t>&lt;&lt;</w:t>
-      </w:r>
-      <w:r>
-        <w:rPr>
-          <w:rFonts w:ascii="Arial" w:hAnsi="Arial" w:cs="Arial"/>
-          <w:b/>
-          <w:bCs/>
-        </w:rPr>
-        <w:t xml:space="preserve"> {</w:t>
-      </w:r>
-      <w:proofErr w:type="spellStart"/>
-      <w:proofErr w:type="gramStart"/>
-      <w:r>
-        <w:rPr>
-          <w:rFonts w:ascii="Arial" w:hAnsi="Arial" w:cs="Arial"/>
-          <w:b/>
-          <w:bCs/>
-        </w:rPr>
-        <w:t>dateFormat</w:t>
-      </w:r>
-      <w:proofErr w:type="spellEnd"/>
-      <w:r>
-        <w:rPr>
-          <w:rFonts w:ascii="Arial" w:hAnsi="Arial" w:cs="Arial"/>
-          <w:b/>
-          <w:bCs/>
-        </w:rPr>
-        <w:t>(</w:t>
-      </w:r>
-      <w:proofErr w:type="gramEnd"/>
-      <w:r>
-        <w:rPr>
-          <w:rFonts w:ascii="Arial" w:hAnsi="Arial" w:cs="Arial"/>
-        </w:rPr>
-        <w:t xml:space="preserve"> </w:t>
-      </w:r>
-      <w:r>
-        <w:rPr>
-          <w:rFonts w:ascii="Arial" w:hAnsi="Arial" w:cs="Arial"/>
-          <w:b/>
-          <w:bCs/>
-        </w:rPr>
-        <w:t>disposalHearingSchedulesOfLossDJ.date</w:t>
-      </w:r>
-      <w:r>
-        <w:rPr>
-          <w:rFonts w:ascii="Arial" w:hAnsi="Arial" w:cs="Arial"/>
-          <w:b/>
-          <w:bCs/>
-        </w:rPr>
-        <w:t xml:space="preserve">3, </w:t>
-      </w:r>
-      <w:r>
-        <w:rPr>
-          <w:rFonts w:ascii="Arial" w:hAnsi="Arial" w:cs="Arial"/>
-          <w:b/>
-          <w:bCs/>
-        </w:rPr>
-        <w:t xml:space="preserve">‘dd MMMM </w:t>
-      </w:r>
-      <w:proofErr w:type="spellStart"/>
-      <w:r>
-        <w:rPr>
-          <w:rFonts w:ascii="Arial" w:hAnsi="Arial" w:cs="Arial"/>
-          <w:b/>
-          <w:bCs/>
-        </w:rPr>
-        <w:t>yyyy</w:t>
-      </w:r>
-      <w:proofErr w:type="spellEnd"/>
-      <w:r>
-        <w:rPr>
-          <w:rFonts w:ascii="Arial" w:hAnsi="Arial" w:cs="Arial"/>
-          <w:b/>
-          <w:bCs/>
-        </w:rPr>
-        <w:t>’, ‘</w:t>
-      </w:r>
-      <w:proofErr w:type="spellStart"/>
-      <w:r>
-        <w:rPr>
-          <w:rFonts w:ascii="Arial" w:hAnsi="Arial" w:cs="Arial"/>
-          <w:b/>
-          <w:bCs/>
-        </w:rPr>
-        <w:t>yyyy</w:t>
-      </w:r>
-      <w:proofErr w:type="spellEnd"/>
-      <w:r>
-        <w:rPr>
-          <w:rFonts w:ascii="Arial" w:hAnsi="Arial" w:cs="Arial"/>
-          <w:b/>
-          <w:bCs/>
-        </w:rPr>
-        <w:t>-MM-dd’)}&gt;&gt;</w:t>
-      </w:r>
-      <w:r>
-        <w:rPr>
-          <w:rFonts w:ascii="Arial" w:hAnsi="Arial" w:cs="Arial"/>
-          <w:b/>
-          <w:bCs/>
-        </w:rPr>
-        <w:t>.</w:t>
-      </w:r>
-    </w:p>
-    <w:p>
-      <w:pPr>
-        <w:rPr>
-          <w:rFonts w:ascii="Arial" w:hAnsi="Arial" w:cs="Arial"/>
-        </w:rPr>
-      </w:pPr>
-      <w:r>
-        <w:rPr>
-          <w:rFonts w:ascii="Arial" w:hAnsi="Arial" w:cs="Arial"/>
-        </w:rPr>
-        <w:t>&lt;&lt;</w:t>
-      </w:r>
-      <w:proofErr w:type="spellStart"/>
-      <w:r>
-        <w:rPr>
-          <w:rFonts w:ascii="Arial" w:hAnsi="Arial" w:cs="Arial"/>
-        </w:rPr>
-        <w:t>es_disposalHearingSchedulesOfLossDJAddSection</w:t>
-      </w:r>
-      <w:proofErr w:type="spellEnd"/>
-      <w:r>
-        <w:rPr>
-          <w:rFonts w:ascii="Arial" w:hAnsi="Arial" w:cs="Arial"/>
-        </w:rPr>
-        <w:t>&gt;&gt;</w:t>
-      </w:r>
-    </w:p>
-    <w:p>
-      <w:pPr>
-        <w:rPr>
-          <w:rFonts w:ascii="Arial" w:hAnsi="Arial" w:cs="Arial"/>
-        </w:rPr>
-      </w:pPr>
-      <w:r>
-        <w:rPr>
-          <w:rFonts w:ascii="Arial" w:hAnsi="Arial" w:cs="Arial"/>
-        </w:rPr>
-        <w:t>&lt;&lt;</w:t>
-      </w:r>
-      <w:proofErr w:type="spellStart"/>
-      <w:r>
-        <w:rPr>
-          <w:rFonts w:ascii="Arial" w:hAnsi="Arial" w:cs="Arial"/>
-        </w:rPr>
-        <w:t>cs_disposalHearingFinalDisposalHearingDJAddSection</w:t>
-      </w:r>
-      <w:proofErr w:type="spellEnd"/>
-      <w:r>
-        <w:rPr>
-          <w:rFonts w:ascii="Arial" w:hAnsi="Arial" w:cs="Arial"/>
-        </w:rPr>
-        <w:t>&gt;&gt;</w:t>
-      </w:r>
-    </w:p>
-    <w:p>
-      <w:pPr>
-        <w:rPr>
-          <w:rFonts w:ascii="Arial" w:hAnsi="Arial" w:cs="Arial"/>
-        </w:rPr>
-      </w:pPr>
-    </w:p>
-    <w:p>
-      <w:pPr>
-        <w:rPr>
-          <w:rFonts w:ascii="Arial" w:hAnsi="Arial" w:cs="Arial"/>
-        </w:rPr>
-      </w:pPr>
-      <w:r>
-        <w:rPr>
-          <w:rFonts w:ascii="Arial" w:hAnsi="Arial" w:cs="Arial"/>
-          <w:b/>
-        </w:rPr>
-        <w:lastRenderedPageBreak/>
+        <w:rPr>
+          <w:rFonts w:ascii="Arial" w:hAnsi="Arial" w:cs="Arial"/>
+        </w:rPr>
+      </w:pPr>
+      <w:r>
+        <w:rPr>
+          <w:rFonts w:ascii="Arial" w:hAnsi="Arial" w:cs="Arial"/>
+        </w:rPr>
+        <w:t>&lt;&lt;es_disposalHearingSchedulesOfLossDJAddSection&gt;&gt;</w:t>
+      </w:r>
+    </w:p>
+    <w:p>
+      <w:pPr>
+        <w:rPr>
+          <w:rFonts w:ascii="Arial" w:hAnsi="Arial" w:cs="Arial"/>
+        </w:rPr>
+      </w:pPr>
+      <w:r>
+        <w:rPr>
+          <w:rFonts w:ascii="Arial" w:hAnsi="Arial" w:cs="Arial"/>
+        </w:rPr>
+        <w:t>&lt;&lt;cs_disposalHearingFinalDisposalHearingDJAddSection&gt;&gt;</w:t>
+      </w:r>
+    </w:p>
+    <w:p>
+      <w:pPr>
+        <w:rPr>
+          <w:rFonts w:ascii="Arial" w:hAnsi="Arial" w:cs="Arial"/>
+        </w:rPr>
+      </w:pPr>
+    </w:p>
+    <w:p>
+      <w:pPr>
+        <w:rPr>
+          <w:rFonts w:ascii="Arial" w:hAnsi="Arial" w:cs="Arial"/>
+        </w:rPr>
+      </w:pPr>
+      <w:r>
+        <w:rPr>
+          <w:rFonts w:ascii="Arial" w:hAnsi="Arial" w:cs="Arial"/>
+          <w:b/>
+        </w:rPr>
         <w:t xml:space="preserve">Final disposal hearing </w:t>
       </w:r>
     </w:p>
@@ -2917,7 +1975,6 @@
         <w:t xml:space="preserve">&lt;&lt; </w:t>
       </w:r>
       <w:bookmarkStart w:id="2" w:name="_Hlk119012940"/>
-      <w:proofErr w:type="spellStart"/>
       <w:r>
         <w:rPr>
           <w:rFonts w:ascii="Arial" w:hAnsi="Arial" w:cs="Arial"/>
@@ -2929,14 +1986,7 @@
         <w:rPr>
           <w:rFonts w:ascii="Arial" w:hAnsi="Arial" w:cs="Arial"/>
         </w:rPr>
-        <w:t>.input</w:t>
-      </w:r>
-      <w:proofErr w:type="spellEnd"/>
-      <w:r>
-        <w:rPr>
-          <w:rFonts w:ascii="Arial" w:hAnsi="Arial" w:cs="Arial"/>
-        </w:rPr>
-        <w:t xml:space="preserve"> &gt;&gt;</w:t>
+        <w:t>.input &gt;&gt;</w:t>
       </w:r>
       <w:r>
         <w:rPr>
@@ -2952,81 +2002,16 @@
           <w:b/>
           <w:bCs/>
         </w:rPr>
-        <w:t>&lt;&lt; {</w:t>
-      </w:r>
-      <w:proofErr w:type="spellStart"/>
-      <w:proofErr w:type="gramStart"/>
-      <w:r>
-        <w:rPr>
-          <w:rFonts w:ascii="Arial" w:hAnsi="Arial" w:cs="Arial"/>
-          <w:b/>
-          <w:bCs/>
-        </w:rPr>
-        <w:t>dateFormat</w:t>
-      </w:r>
-      <w:proofErr w:type="spellEnd"/>
-      <w:r>
-        <w:rPr>
-          <w:rFonts w:ascii="Arial" w:hAnsi="Arial" w:cs="Arial"/>
-          <w:b/>
-          <w:bCs/>
-        </w:rPr>
-        <w:t>(</w:t>
-      </w:r>
-      <w:proofErr w:type="spellStart"/>
-      <w:proofErr w:type="gramEnd"/>
-      <w:r>
-        <w:rPr>
-          <w:rFonts w:ascii="Arial" w:hAnsi="Arial" w:cs="Arial"/>
-          <w:b/>
-          <w:bCs/>
-        </w:rPr>
-        <w:t>disposalHearingFinalDisposalHearingTimeDJ.date</w:t>
-      </w:r>
-      <w:proofErr w:type="spellEnd"/>
-      <w:r>
-        <w:rPr>
-          <w:rFonts w:ascii="Arial" w:hAnsi="Arial" w:cs="Arial"/>
-          <w:b/>
-          <w:bCs/>
-        </w:rPr>
-        <w:t xml:space="preserve">, ‘dd MMMM </w:t>
-      </w:r>
-      <w:proofErr w:type="spellStart"/>
-      <w:r>
-        <w:rPr>
-          <w:rFonts w:ascii="Arial" w:hAnsi="Arial" w:cs="Arial"/>
-          <w:b/>
-          <w:bCs/>
-        </w:rPr>
-        <w:t>yyyy</w:t>
-      </w:r>
-      <w:proofErr w:type="spellEnd"/>
-      <w:r>
-        <w:rPr>
-          <w:rFonts w:ascii="Arial" w:hAnsi="Arial" w:cs="Arial"/>
-          <w:b/>
-          <w:bCs/>
-        </w:rPr>
-        <w:t>’, ‘</w:t>
-      </w:r>
-      <w:proofErr w:type="spellStart"/>
-      <w:r>
-        <w:rPr>
-          <w:rFonts w:ascii="Arial" w:hAnsi="Arial" w:cs="Arial"/>
-          <w:b/>
-          <w:bCs/>
-        </w:rPr>
-        <w:t>yyyy</w:t>
-      </w:r>
-      <w:proofErr w:type="spellEnd"/>
-      <w:r>
-        <w:rPr>
-          <w:rFonts w:ascii="Arial" w:hAnsi="Arial" w:cs="Arial"/>
-          <w:b/>
-          <w:bCs/>
-        </w:rPr>
-        <w:t xml:space="preserve">-MM-dd’)}&gt;&gt;. </w:t>
+        <w:t xml:space="preserve">&lt;&lt; {dateFormat(disposalHearingFinalDisposalHearingTimeDJ.date, ‘dd MMMM </w:t>
+      </w:r>
+      <w:r>
+        <w:rPr>
+          <w:rFonts w:ascii="Arial" w:hAnsi="Arial" w:cs="Arial"/>
+          <w:b/>
+          <w:bCs/>
+        </w:rPr>
+        <w:lastRenderedPageBreak/>
+        <w:t xml:space="preserve">yyyy’, ‘yyyy-MM-dd’)}&gt;&gt;. </w:t>
       </w:r>
       <w:r>
         <w:rPr>
@@ -3042,23 +2027,13 @@
         </w:rPr>
         <w:t xml:space="preserve">&lt;&lt; </w:t>
       </w:r>
-      <w:proofErr w:type="spellStart"/>
-      <w:r>
-        <w:rPr>
-          <w:rFonts w:ascii="Arial" w:hAnsi="Arial" w:cs="Arial"/>
-          <w:b/>
-          <w:bCs/>
-        </w:rPr>
-        <w:t>disposalHearingTimeEstimateDJ</w:t>
-      </w:r>
-      <w:proofErr w:type="spellEnd"/>
-      <w:r>
-        <w:rPr>
-          <w:rFonts w:ascii="Arial" w:hAnsi="Arial" w:cs="Arial"/>
-          <w:b/>
-          <w:bCs/>
-        </w:rPr>
-        <w:t xml:space="preserve"> </w:t>
+      <w:r>
+        <w:rPr>
+          <w:rFonts w:ascii="Arial" w:hAnsi="Arial" w:cs="Arial"/>
+          <w:b/>
+          <w:bCs/>
+        </w:rPr>
+        <w:t xml:space="preserve">disposalHearingTimeEstimateDJ </w:t>
       </w:r>
       <w:r>
         <w:rPr>
@@ -3089,34 +2064,31 @@
           <w:color w:val="000000"/>
           <w:lang w:eastAsia="en-GB"/>
         </w:rPr>
-        <w:t>&lt;&lt;cs_{</w:t>
-      </w:r>
-      <w:proofErr w:type="spellStart"/>
+        <w:t>&lt;&lt;cs_{disposalHearingMethodDJ=’</w:t>
+      </w:r>
       <w:r>
         <w:rPr>
           <w:rFonts w:ascii="Arial" w:eastAsia="Times New Roman" w:hAnsi="Arial" w:cs="Arial"/>
           <w:color w:val="000000"/>
           <w:lang w:eastAsia="en-GB"/>
         </w:rPr>
-        <w:t>disposalHearingMethodDJ</w:t>
-      </w:r>
-      <w:proofErr w:type="spellEnd"/>
+        <w:t>disposalHearingMethodInPerso</w:t>
+      </w:r>
       <w:r>
         <w:rPr>
           <w:rFonts w:ascii="Arial" w:eastAsia="Times New Roman" w:hAnsi="Arial" w:cs="Arial"/>
           <w:color w:val="000000"/>
           <w:lang w:eastAsia="en-GB"/>
         </w:rPr>
-        <w:t>=’</w:t>
-      </w:r>
-      <w:proofErr w:type="spellStart"/>
+        <w:t>n</w:t>
+      </w:r>
       <w:r>
         <w:rPr>
           <w:rFonts w:ascii="Arial" w:eastAsia="Times New Roman" w:hAnsi="Arial" w:cs="Arial"/>
           <w:color w:val="000000"/>
           <w:lang w:eastAsia="en-GB"/>
         </w:rPr>
-        <w:t>disposalHearingMethodInPerso</w:t>
+        <w:t>’</w:t>
       </w:r>
       <w:r>
         <w:rPr>
@@ -3124,16 +2096,28 @@
           <w:color w:val="000000"/>
           <w:lang w:eastAsia="en-GB"/>
         </w:rPr>
-        <w:t>n</w:t>
-      </w:r>
-      <w:proofErr w:type="spellEnd"/>
+        <w:t>}&gt;&gt;</w:t>
+      </w:r>
+      <w:r>
+        <w:t xml:space="preserve"> </w:t>
+      </w:r>
       <w:r>
         <w:rPr>
           <w:rFonts w:ascii="Arial" w:eastAsia="Times New Roman" w:hAnsi="Arial" w:cs="Arial"/>
           <w:color w:val="000000"/>
           <w:lang w:eastAsia="en-GB"/>
         </w:rPr>
-        <w:t>’</w:t>
+        <w:t xml:space="preserve">This hearing will be in </w:t>
+      </w:r>
+      <w:r>
+        <w:rPr>
+          <w:rFonts w:ascii="Arial" w:eastAsia="Times New Roman" w:hAnsi="Arial" w:cs="Arial"/>
+          <w:b/>
+          <w:bCs/>
+          <w:color w:val="000000"/>
+          <w:lang w:eastAsia="en-GB"/>
+        </w:rPr>
+        <w:t>person</w:t>
       </w:r>
       <w:r>
         <w:rPr>
@@ -3141,10 +2125,7 @@
           <w:color w:val="000000"/>
           <w:lang w:eastAsia="en-GB"/>
         </w:rPr>
-        <w:t>}&gt;&gt;</w:t>
-      </w:r>
-      <w:r>
-        <w:t xml:space="preserve"> </w:t>
+        <w:t>, further details will be provided in your hearing notice</w:t>
       </w:r>
       <w:r>
         <w:rPr>
@@ -3152,17 +2133,7 @@
           <w:color w:val="000000"/>
           <w:lang w:eastAsia="en-GB"/>
         </w:rPr>
-        <w:t xml:space="preserve">This hearing will be in </w:t>
-      </w:r>
-      <w:r>
-        <w:rPr>
-          <w:rFonts w:ascii="Arial" w:eastAsia="Times New Roman" w:hAnsi="Arial" w:cs="Arial"/>
-          <w:b/>
-          <w:bCs/>
-          <w:color w:val="000000"/>
-          <w:lang w:eastAsia="en-GB"/>
-        </w:rPr>
-        <w:t>person</w:t>
+        <w:t xml:space="preserve">.&lt;&lt;es_&gt;&gt;&lt;&lt;cs_{disposalHearingMethodDJ=’disposalHearingMethodTelephoneHearing’}&gt;&gt; </w:t>
       </w:r>
       <w:r>
         <w:rPr>
@@ -3170,7 +2141,17 @@
           <w:color w:val="000000"/>
           <w:lang w:eastAsia="en-GB"/>
         </w:rPr>
-        <w:t>, further details will be provided in your hearing notice</w:t>
+        <w:t xml:space="preserve">This hearing will be attended by </w:t>
+      </w:r>
+      <w:r>
+        <w:rPr>
+          <w:rFonts w:ascii="Arial" w:eastAsia="Times New Roman" w:hAnsi="Arial" w:cs="Arial"/>
+          <w:b/>
+          <w:bCs/>
+          <w:color w:val="000000"/>
+          <w:lang w:eastAsia="en-GB"/>
+        </w:rPr>
+        <w:t>telephone</w:t>
       </w:r>
       <w:r>
         <w:rPr>
@@ -3178,7 +2159,7 @@
           <w:color w:val="000000"/>
           <w:lang w:eastAsia="en-GB"/>
         </w:rPr>
-        <w:t xml:space="preserve">.&lt;&lt;es_&gt;&gt;&lt;&lt;cs_{disposalHearingMethodDJ=’disposalHearingMethodTelephoneHearing’}&gt;&gt; </w:t>
+        <w:t>, further details will be provided in your hearing notice</w:t>
       </w:r>
       <w:r>
         <w:rPr>
@@ -3186,17 +2167,10 @@
           <w:color w:val="000000"/>
           <w:lang w:eastAsia="en-GB"/>
         </w:rPr>
-        <w:t xml:space="preserve">This hearing will be attended by </w:t>
-      </w:r>
-      <w:r>
-        <w:rPr>
-          <w:rFonts w:ascii="Arial" w:eastAsia="Times New Roman" w:hAnsi="Arial" w:cs="Arial"/>
-          <w:b/>
-          <w:bCs/>
-          <w:color w:val="000000"/>
-          <w:lang w:eastAsia="en-GB"/>
-        </w:rPr>
-        <w:t>telephone</w:t>
+        <w:t>.&lt;&lt;es_&gt;&gt;&lt;&lt;cs_{disposalHearingMethodDJ=’disposalHearingMethodVideoConferenceHearing’}&gt;&gt;</w:t>
+      </w:r>
+      <w:r>
+        <w:t xml:space="preserve"> </w:t>
       </w:r>
       <w:r>
         <w:rPr>
@@ -3204,7 +2178,17 @@
           <w:color w:val="000000"/>
           <w:lang w:eastAsia="en-GB"/>
         </w:rPr>
-        <w:t>, further details will be provided in your hearing notice</w:t>
+        <w:t xml:space="preserve">This hearing will be attended by </w:t>
+      </w:r>
+      <w:r>
+        <w:rPr>
+          <w:rFonts w:ascii="Arial" w:eastAsia="Times New Roman" w:hAnsi="Arial" w:cs="Arial"/>
+          <w:b/>
+          <w:bCs/>
+          <w:color w:val="000000"/>
+          <w:lang w:eastAsia="en-GB"/>
+        </w:rPr>
+        <w:t>video conference</w:t>
       </w:r>
       <w:r>
         <w:rPr>
@@ -3212,10 +2196,7 @@
           <w:color w:val="000000"/>
           <w:lang w:eastAsia="en-GB"/>
         </w:rPr>
-        <w:t>.&lt;&lt;es_&gt;&gt;&lt;&lt;cs_{disposalHearingMethodDJ=’disposalHearingMethodVideoConferenceHearing’}&gt;&gt;</w:t>
-      </w:r>
-      <w:r>
-        <w:t xml:space="preserve"> </w:t>
+        <w:t>, further details will be provided in your hearing notice</w:t>
       </w:r>
       <w:r>
         <w:rPr>
@@ -3223,17 +2204,7 @@
           <w:color w:val="000000"/>
           <w:lang w:eastAsia="en-GB"/>
         </w:rPr>
-        <w:t xml:space="preserve">This hearing will be attended by </w:t>
-      </w:r>
-      <w:r>
-        <w:rPr>
-          <w:rFonts w:ascii="Arial" w:eastAsia="Times New Roman" w:hAnsi="Arial" w:cs="Arial"/>
-          <w:b/>
-          <w:bCs/>
-          <w:color w:val="000000"/>
-          <w:lang w:eastAsia="en-GB"/>
-        </w:rPr>
-        <w:t>video conference</w:t>
+        <w:t>.</w:t>
       </w:r>
       <w:r>
         <w:rPr>
@@ -3241,22 +2212,6 @@
           <w:color w:val="000000"/>
           <w:lang w:eastAsia="en-GB"/>
         </w:rPr>
-        <w:t>, further details will be provided in your hearing notice</w:t>
-      </w:r>
-      <w:r>
-        <w:rPr>
-          <w:rFonts w:ascii="Arial" w:eastAsia="Times New Roman" w:hAnsi="Arial" w:cs="Arial"/>
-          <w:color w:val="000000"/>
-          <w:lang w:eastAsia="en-GB"/>
-        </w:rPr>
-        <w:t>.</w:t>
-      </w:r>
-      <w:r>
-        <w:rPr>
-          <w:rFonts w:ascii="Arial" w:eastAsia="Times New Roman" w:hAnsi="Arial" w:cs="Arial"/>
-          <w:color w:val="000000"/>
-          <w:lang w:eastAsia="en-GB"/>
-        </w:rPr>
         <w:t>&lt;&lt;es_&gt;&gt;</w:t>
       </w:r>
     </w:p>
@@ -3270,48 +2225,26 @@
         <w:rPr>
           <w:rFonts w:ascii="Arial" w:hAnsi="Arial" w:cs="Arial"/>
         </w:rPr>
+        <w:t>&lt;&lt;es_disposalHearingFinalDisposalHearingDJAddSection&gt;&gt;</w:t>
+      </w:r>
+    </w:p>
+    <w:p>
+      <w:pPr>
+        <w:rPr>
+          <w:rFonts w:ascii="Arial" w:hAnsi="Arial" w:cs="Arial"/>
+        </w:rPr>
+      </w:pPr>
+      <w:r>
+        <w:rPr>
+          <w:rFonts w:ascii="Arial" w:hAnsi="Arial" w:cs="Arial"/>
+        </w:rPr>
         <w:t>&lt;&lt;</w:t>
       </w:r>
-      <w:proofErr w:type="spellStart"/>
-      <w:r>
-        <w:rPr>
-          <w:rFonts w:ascii="Arial" w:hAnsi="Arial" w:cs="Arial"/>
-        </w:rPr>
-        <w:t>es_disposalHearingFinalDisposalHearingDJAddSection</w:t>
-      </w:r>
-      <w:proofErr w:type="spellEnd"/>
-      <w:r>
-        <w:rPr>
-          <w:rFonts w:ascii="Arial" w:hAnsi="Arial" w:cs="Arial"/>
-        </w:rPr>
-        <w:t>&gt;&gt;</w:t>
-      </w:r>
-    </w:p>
-    <w:p>
-      <w:pPr>
-        <w:rPr>
-          <w:rFonts w:ascii="Arial" w:hAnsi="Arial" w:cs="Arial"/>
-        </w:rPr>
-      </w:pPr>
-      <w:r>
-        <w:rPr>
-          <w:rFonts w:ascii="Arial" w:hAnsi="Arial" w:cs="Arial"/>
-        </w:rPr>
-        <w:t>&lt;&lt;</w:t>
-      </w:r>
-      <w:proofErr w:type="spellStart"/>
-      <w:r>
-        <w:rPr>
-          <w:rFonts w:ascii="Arial" w:hAnsi="Arial" w:cs="Arial"/>
-        </w:rPr>
-        <w:t>cs_disposalHearingBundleDJAddSection</w:t>
-      </w:r>
-      <w:proofErr w:type="spellEnd"/>
-      <w:r>
-        <w:rPr>
-          <w:rFonts w:ascii="Arial" w:hAnsi="Arial" w:cs="Arial"/>
-        </w:rPr>
-        <w:t>&gt;&gt;</w:t>
+      <w:r>
+        <w:rPr>
+          <w:rFonts w:ascii="Arial" w:hAnsi="Arial" w:cs="Arial"/>
+        </w:rPr>
+        <w:t>cs_disposalHearingBundleDJAddSection&gt;&gt;</w:t>
       </w:r>
     </w:p>
     <w:p>
@@ -3366,14 +2299,12 @@
         </w:rPr>
         <w:t xml:space="preserve"> </w:t>
       </w:r>
-      <w:proofErr w:type="spellStart"/>
       <w:r>
         <w:rPr>
           <w:rFonts w:ascii="Arial" w:hAnsi="Arial" w:cs="Arial"/>
         </w:rPr>
         <w:t>disposalHearingBundleDJ.input</w:t>
       </w:r>
-      <w:proofErr w:type="spellEnd"/>
       <w:r>
         <w:rPr>
           <w:rFonts w:ascii="Arial" w:hAnsi="Arial" w:cs="Arial"/>
@@ -3398,14 +2329,12 @@
         </w:rPr>
         <w:t xml:space="preserve"> </w:t>
       </w:r>
-      <w:proofErr w:type="spellStart"/>
       <w:r>
         <w:rPr>
           <w:rFonts w:ascii="Arial" w:hAnsi="Arial" w:cs="Arial"/>
         </w:rPr>
         <w:t>typeBundleInfo</w:t>
       </w:r>
-      <w:proofErr w:type="spellEnd"/>
       <w:r>
         <w:rPr>
           <w:rFonts w:ascii="Arial" w:hAnsi="Arial" w:cs="Arial"/>
@@ -3429,48 +2358,20 @@
         <w:rPr>
           <w:rFonts w:ascii="Arial" w:hAnsi="Arial" w:cs="Arial"/>
         </w:rPr>
-        <w:t>&lt;&lt;</w:t>
-      </w:r>
-      <w:proofErr w:type="spellStart"/>
-      <w:r>
-        <w:rPr>
-          <w:rFonts w:ascii="Arial" w:hAnsi="Arial" w:cs="Arial"/>
-        </w:rPr>
-        <w:t>es_disposalHearingBundleDJAddSection</w:t>
-      </w:r>
-      <w:proofErr w:type="spellEnd"/>
-      <w:r>
-        <w:rPr>
-          <w:rFonts w:ascii="Arial" w:hAnsi="Arial" w:cs="Arial"/>
-        </w:rPr>
-        <w:t>&gt;&gt;</w:t>
-      </w:r>
-    </w:p>
-    <w:p>
-      <w:pPr>
-        <w:rPr>
-          <w:rFonts w:ascii="Arial" w:hAnsi="Arial" w:cs="Arial"/>
-        </w:rPr>
-      </w:pPr>
-      <w:r>
-        <w:rPr>
-          <w:rFonts w:ascii="Arial" w:hAnsi="Arial" w:cs="Arial"/>
-        </w:rPr>
-        <w:t>&lt;&lt;</w:t>
-      </w:r>
-      <w:proofErr w:type="spellStart"/>
-      <w:r>
-        <w:rPr>
-          <w:rFonts w:ascii="Arial" w:hAnsi="Arial" w:cs="Arial"/>
-        </w:rPr>
-        <w:t>cs_disposalHearingClaimSettlingAddSection</w:t>
-      </w:r>
-      <w:proofErr w:type="spellEnd"/>
-      <w:r>
-        <w:rPr>
-          <w:rFonts w:ascii="Arial" w:hAnsi="Arial" w:cs="Arial"/>
-        </w:rPr>
-        <w:t>&gt;&gt;</w:t>
+        <w:t>&lt;&lt;es_disposalHearingBundleDJAddSection&gt;&gt;</w:t>
+      </w:r>
+    </w:p>
+    <w:p>
+      <w:pPr>
+        <w:rPr>
+          <w:rFonts w:ascii="Arial" w:hAnsi="Arial" w:cs="Arial"/>
+        </w:rPr>
+      </w:pPr>
+      <w:r>
+        <w:rPr>
+          <w:rFonts w:ascii="Arial" w:hAnsi="Arial" w:cs="Arial"/>
+        </w:rPr>
+        <w:t>&lt;&lt;cs_disposalHearingClaimSettlingAddSection&gt;&gt;</w:t>
       </w:r>
     </w:p>
     <w:p>
@@ -3510,79 +2411,35 @@
         <w:rPr>
           <w:rFonts w:ascii="Arial" w:hAnsi="Arial" w:cs="Arial"/>
         </w:rPr>
-        <w:t xml:space="preserve">Each party must inform the court immediately if the case is settled, </w:t>
-      </w:r>
-      <w:proofErr w:type="gramStart"/>
-      <w:r>
-        <w:rPr>
-          <w:rFonts w:ascii="Arial" w:hAnsi="Arial" w:cs="Arial"/>
-        </w:rPr>
-        <w:t>whether or not</w:t>
-      </w:r>
-      <w:proofErr w:type="gramEnd"/>
-      <w:r>
-        <w:rPr>
-          <w:rFonts w:ascii="Arial" w:hAnsi="Arial" w:cs="Arial"/>
-        </w:rPr>
-        <w:t xml:space="preserve"> it is then possible to file upload a draft consent order to give effect to their agreement.</w:t>
-      </w:r>
-    </w:p>
-    <w:p>
-      <w:pPr>
-        <w:rPr>
-          <w:rFonts w:ascii="Arial" w:hAnsi="Arial" w:cs="Arial"/>
-        </w:rPr>
-      </w:pPr>
-      <w:r>
-        <w:rPr>
-          <w:rFonts w:ascii="Arial" w:hAnsi="Arial" w:cs="Arial"/>
-        </w:rPr>
-        <w:t>&lt;&lt;</w:t>
-      </w:r>
-      <w:proofErr w:type="spellStart"/>
-      <w:r>
-        <w:rPr>
-          <w:rFonts w:ascii="Arial" w:hAnsi="Arial" w:cs="Arial"/>
-        </w:rPr>
-        <w:t>es_disposalHearingClaimSettlingAddSection</w:t>
-      </w:r>
-      <w:proofErr w:type="spellEnd"/>
-      <w:r>
-        <w:rPr>
-          <w:rFonts w:ascii="Arial" w:hAnsi="Arial" w:cs="Arial"/>
-        </w:rPr>
-        <w:t>&gt;&gt;</w:t>
-      </w:r>
-    </w:p>
-    <w:p>
-      <w:pPr>
-        <w:rPr>
-          <w:rFonts w:ascii="Arial" w:hAnsi="Arial" w:cs="Arial"/>
-          <w:bCs/>
-        </w:rPr>
-      </w:pPr>
-      <w:r>
-        <w:rPr>
-          <w:rFonts w:ascii="Arial" w:hAnsi="Arial" w:cs="Arial"/>
-          <w:bCs/>
-        </w:rPr>
-        <w:t>&lt;&lt;</w:t>
-      </w:r>
-      <w:proofErr w:type="spellStart"/>
-      <w:r>
-        <w:rPr>
-          <w:rFonts w:ascii="Arial" w:hAnsi="Arial" w:cs="Arial"/>
-          <w:bCs/>
-        </w:rPr>
-        <w:t>cs_disposalHearingCostsAddSection</w:t>
-      </w:r>
-      <w:proofErr w:type="spellEnd"/>
-      <w:r>
-        <w:rPr>
-          <w:rFonts w:ascii="Arial" w:hAnsi="Arial" w:cs="Arial"/>
-          <w:bCs/>
-        </w:rPr>
-        <w:t>&gt;&gt;</w:t>
+        <w:t>Each party must inform the court immediately if the case is settled, whether or not it is then possible to file upload a draft consent order to give effect to their agreement.</w:t>
+      </w:r>
+    </w:p>
+    <w:p>
+      <w:pPr>
+        <w:rPr>
+          <w:rFonts w:ascii="Arial" w:hAnsi="Arial" w:cs="Arial"/>
+        </w:rPr>
+      </w:pPr>
+      <w:r>
+        <w:rPr>
+          <w:rFonts w:ascii="Arial" w:hAnsi="Arial" w:cs="Arial"/>
+        </w:rPr>
+        <w:t>&lt;&lt;es_disposalHearingClaimSettlingAddSection&gt;&gt;</w:t>
+      </w:r>
+    </w:p>
+    <w:p>
+      <w:pPr>
+        <w:rPr>
+          <w:rFonts w:ascii="Arial" w:hAnsi="Arial" w:cs="Arial"/>
+          <w:bCs/>
+        </w:rPr>
+      </w:pPr>
+      <w:r>
+        <w:rPr>
+          <w:rFonts w:ascii="Arial" w:hAnsi="Arial" w:cs="Arial"/>
+          <w:bCs/>
+        </w:rPr>
+        <w:t>&lt;&lt;cs_disposalHearingCostsAddSection&gt;&gt;</w:t>
       </w:r>
     </w:p>
     <w:p>
@@ -3644,23 +2501,7 @@
           <w:rFonts w:ascii="Arial" w:hAnsi="Arial" w:cs="Arial"/>
           <w:bCs/>
         </w:rPr>
-        <w:t>&lt;&lt;</w:t>
-      </w:r>
-      <w:proofErr w:type="spellStart"/>
-      <w:r>
-        <w:rPr>
-          <w:rFonts w:ascii="Arial" w:hAnsi="Arial" w:cs="Arial"/>
-          <w:bCs/>
-        </w:rPr>
-        <w:t>es_disposalHearingCostsAddSection</w:t>
-      </w:r>
-      <w:proofErr w:type="spellEnd"/>
-      <w:r>
-        <w:rPr>
-          <w:rFonts w:ascii="Arial" w:hAnsi="Arial" w:cs="Arial"/>
-          <w:bCs/>
-        </w:rPr>
-        <w:t>&gt;&gt;</w:t>
+        <w:t>&lt;&lt;es_disposalHearingCostsAddSection&gt;&gt;</w:t>
       </w:r>
     </w:p>
     <w:p>
@@ -3712,7 +2553,6 @@
         </w:rPr>
         <w:t xml:space="preserve"> </w:t>
       </w:r>
-      <w:proofErr w:type="spellStart"/>
       <w:r>
         <w:rPr>
           <w:rFonts w:ascii="Arial" w:hAnsi="Arial" w:cs="Arial"/>
@@ -3725,7 +2565,6 @@
         </w:rPr>
         <w:t>.input</w:t>
       </w:r>
-      <w:proofErr w:type="spellEnd"/>
       <w:r>
         <w:rPr>
           <w:rFonts w:ascii="Arial" w:hAnsi="Arial" w:cs="Arial"/>
@@ -3756,27 +2595,31 @@
           <w:sz w:val="22"/>
           <w:szCs w:val="22"/>
         </w:rPr>
-        <w:t>&lt;&lt;cs_{</w:t>
-      </w:r>
-      <w:proofErr w:type="spellStart"/>
-      <w:r>
-        <w:rPr>
-          <w:rFonts w:ascii="Arial" w:hAnsi="Arial" w:cs="Arial"/>
+        <w:t xml:space="preserve">&lt;&lt;cs_{hasNewDirections=true}&gt;&gt; </w:t>
+      </w:r>
+    </w:p>
+    <w:p>
+      <w:pPr>
+        <w:pStyle w:val="NormalWeb"/>
+        <w:rPr>
+          <w:rFonts w:ascii="Arial" w:hAnsi="Arial" w:cs="Arial"/>
+          <w:b/>
+          <w:bCs/>
           <w:color w:val="000000"/>
           <w:sz w:val="22"/>
           <w:szCs w:val="22"/>
         </w:rPr>
-        <w:t>hasNewDirections</w:t>
-      </w:r>
-      <w:proofErr w:type="spellEnd"/>
-      <w:r>
-        <w:rPr>
-          <w:rFonts w:ascii="Arial" w:hAnsi="Arial" w:cs="Arial"/>
+      </w:pPr>
+      <w:r>
+        <w:rPr>
+          <w:rFonts w:ascii="Arial" w:hAnsi="Arial" w:cs="Arial"/>
+          <w:b/>
+          <w:bCs/>
           <w:color w:val="000000"/>
           <w:sz w:val="22"/>
           <w:szCs w:val="22"/>
         </w:rPr>
-        <w:t xml:space="preserve">=true}&gt;&gt; </w:t>
+        <w:t>Additional directions</w:t>
       </w:r>
     </w:p>
     <w:p>
@@ -3784,8 +2627,6 @@
         <w:pStyle w:val="NormalWeb"/>
         <w:rPr>
           <w:rFonts w:ascii="Arial" w:hAnsi="Arial" w:cs="Arial"/>
-          <w:b/>
-          <w:bCs/>
           <w:color w:val="000000"/>
           <w:sz w:val="22"/>
           <w:szCs w:val="22"/>
@@ -3794,13 +2635,11 @@
       <w:r>
         <w:rPr>
           <w:rFonts w:ascii="Arial" w:hAnsi="Arial" w:cs="Arial"/>
-          <w:b/>
-          <w:bCs/>
           <w:color w:val="000000"/>
           <w:sz w:val="22"/>
           <w:szCs w:val="22"/>
         </w:rPr>
-        <w:t>Additional directions</w:t>
+        <w:t>&lt;&lt;rs_disposalHearingAddNewDirectionsDJ&gt;&gt;</w:t>
       </w:r>
     </w:p>
     <w:p>
@@ -3820,19 +2659,19 @@
           <w:sz w:val="22"/>
           <w:szCs w:val="22"/>
         </w:rPr>
-        <w:t>&lt;&lt;</w:t>
-      </w:r>
-      <w:proofErr w:type="spellStart"/>
-      <w:r>
+        <w:t>&lt;&lt;value.directionComment&gt;&gt;</w:t>
+      </w:r>
+    </w:p>
+    <w:p>
+      <w:pPr>
+        <w:pStyle w:val="NormalWeb"/>
         <w:rPr>
           <w:rFonts w:ascii="Arial" w:hAnsi="Arial" w:cs="Arial"/>
           <w:color w:val="000000"/>
           <w:sz w:val="22"/>
           <w:szCs w:val="22"/>
         </w:rPr>
-        <w:t>rs_disposalHearingAddNewDirectionsDJ</w:t>
-      </w:r>
-      <w:proofErr w:type="spellEnd"/>
+      </w:pPr>
       <w:r>
         <w:rPr>
           <w:rFonts w:ascii="Arial" w:hAnsi="Arial" w:cs="Arial"/>
@@ -3840,104 +2679,22 @@
           <w:sz w:val="22"/>
           <w:szCs w:val="22"/>
         </w:rPr>
-        <w:t>&gt;&gt;</w:t>
-      </w:r>
-    </w:p>
-    <w:p>
-      <w:pPr>
-        <w:pStyle w:val="NormalWeb"/>
+        <w:t>&lt;&lt;es_disposalHearingAddNewDirectionsDJ&gt;&gt;</w:t>
+      </w:r>
+    </w:p>
+    <w:p>
+      <w:pPr>
         <w:rPr>
           <w:rFonts w:ascii="Arial" w:hAnsi="Arial" w:cs="Arial"/>
           <w:color w:val="000000"/>
-          <w:sz w:val="22"/>
-          <w:szCs w:val="22"/>
         </w:rPr>
       </w:pPr>
       <w:r>
         <w:rPr>
           <w:rFonts w:ascii="Arial" w:hAnsi="Arial" w:cs="Arial"/>
           <w:color w:val="000000"/>
-          <w:sz w:val="22"/>
-          <w:szCs w:val="22"/>
         </w:rPr>
         <w:lastRenderedPageBreak/>
-        <w:t>&lt;&lt;</w:t>
-      </w:r>
-      <w:proofErr w:type="spellStart"/>
-      <w:proofErr w:type="gramStart"/>
-      <w:r>
-        <w:rPr>
-          <w:rFonts w:ascii="Arial" w:hAnsi="Arial" w:cs="Arial"/>
-          <w:color w:val="000000"/>
-          <w:sz w:val="22"/>
-          <w:szCs w:val="22"/>
-        </w:rPr>
-        <w:t>value.directionComment</w:t>
-      </w:r>
-      <w:proofErr w:type="spellEnd"/>
-      <w:proofErr w:type="gramEnd"/>
-      <w:r>
-        <w:rPr>
-          <w:rFonts w:ascii="Arial" w:hAnsi="Arial" w:cs="Arial"/>
-          <w:color w:val="000000"/>
-          <w:sz w:val="22"/>
-          <w:szCs w:val="22"/>
-        </w:rPr>
-        <w:t>&gt;&gt;</w:t>
-      </w:r>
-    </w:p>
-    <w:p>
-      <w:pPr>
-        <w:pStyle w:val="NormalWeb"/>
-        <w:rPr>
-          <w:rFonts w:ascii="Arial" w:hAnsi="Arial" w:cs="Arial"/>
-          <w:color w:val="000000"/>
-          <w:sz w:val="22"/>
-          <w:szCs w:val="22"/>
-        </w:rPr>
-      </w:pPr>
-      <w:r>
-        <w:rPr>
-          <w:rFonts w:ascii="Arial" w:hAnsi="Arial" w:cs="Arial"/>
-          <w:color w:val="000000"/>
-          <w:sz w:val="22"/>
-          <w:szCs w:val="22"/>
-        </w:rPr>
-        <w:t>&lt;&lt;</w:t>
-      </w:r>
-      <w:proofErr w:type="spellStart"/>
-      <w:r>
-        <w:rPr>
-          <w:rFonts w:ascii="Arial" w:hAnsi="Arial" w:cs="Arial"/>
-          <w:color w:val="000000"/>
-          <w:sz w:val="22"/>
-          <w:szCs w:val="22"/>
-        </w:rPr>
-        <w:t>es_disposalHearingAddNewDirectionsDJ</w:t>
-      </w:r>
-      <w:proofErr w:type="spellEnd"/>
-      <w:r>
-        <w:rPr>
-          <w:rFonts w:ascii="Arial" w:hAnsi="Arial" w:cs="Arial"/>
-          <w:color w:val="000000"/>
-          <w:sz w:val="22"/>
-          <w:szCs w:val="22"/>
-        </w:rPr>
-        <w:t>&gt;&gt;</w:t>
-      </w:r>
-    </w:p>
-    <w:p>
-      <w:pPr>
-        <w:rPr>
-          <w:rFonts w:ascii="Arial" w:hAnsi="Arial" w:cs="Arial"/>
-          <w:color w:val="000000"/>
-        </w:rPr>
-      </w:pPr>
-      <w:r>
-        <w:rPr>
-          <w:rFonts w:ascii="Arial" w:hAnsi="Arial" w:cs="Arial"/>
-          <w:color w:val="000000"/>
-        </w:rPr>
         <w:t>&lt;&lt;es_&gt;&gt;</w:t>
       </w:r>
     </w:p>
@@ -3976,7 +2733,7 @@
 </file>
 
 <file path=word/numbering.xml><?xml version="1.0" encoding="utf-8"?>
-<w:numbering xmlns:wpc="http://schemas.microsoft.com/office/word/2010/wordprocessingCanvas" xmlns:cx="http://schemas.microsoft.com/office/drawing/2014/chartex" xmlns:cx1="http://schemas.microsoft.com/office/drawing/2015/9/8/chartex" xmlns:cx2="http://schemas.microsoft.com/office/drawing/2015/10/21/chartex" xmlns:cx3="http://schemas.microsoft.com/office/drawing/2016/5/9/chartex" xmlns:cx4="http://schemas.microsoft.com/office/drawing/2016/5/10/chartex" xmlns:cx5="http://schemas.microsoft.com/office/drawing/2016/5/11/chartex" xmlns:cx6="http://schemas.microsoft.com/office/drawing/2016/5/12/chartex" xmlns:cx7="http://schemas.microsoft.com/office/drawing/2016/5/13/chartex" xmlns:cx8="http://schemas.microsoft.com/office/drawing/2016/5/14/chartex" xmlns:mc="http://schemas.openxmlformats.org/markup-compatibility/2006" xmlns:aink="http://schemas.microsoft.com/office/drawing/2016/ink" xmlns:am3d="http://schemas.microsoft.com/office/drawing/2017/model3d" xmlns:o="urn:schemas-microsoft-com:office:office" xmlns:oel="http://schemas.microsoft.com/office/2019/extlst" xmlns:r="http://schemas.openxmlformats.org/officeDocument/2006/relationships" xmlns:m="http://schemas.openxmlformats.org/officeDocument/2006/math" xmlns:v="urn:schemas-microsoft-com:vml" xmlns:wp14="http://schemas.microsoft.com/office/word/2010/wordprocessingDrawing" xmlns:wp="http://schemas.openxmlformats.org/drawingml/2006/wordprocessingDrawing" xmlns:w10="urn:schemas-microsoft-com:office:word" xmlns:w="http://schemas.openxmlformats.org/wordprocessingml/2006/main" xmlns:w14="http://schemas.microsoft.com/office/word/2010/wordml" xmlns:w15="http://schemas.microsoft.com/office/word/2012/wordml" xmlns:w16cex="http://schemas.microsoft.com/office/word/2018/wordml/cex" xmlns:w16cid="http://schemas.microsoft.com/office/word/2016/wordml/cid" xmlns:w16="http://schemas.microsoft.com/office/word/2018/wordml" xmlns:w16sdtdh="http://schemas.microsoft.com/office/word/2020/wordml/sdtdatahash" xmlns:w16se="http://schemas.microsoft.com/office/word/2015/wordml/symex" xmlns:wpg="http://schemas.microsoft.com/office/word/2010/wordprocessingGroup" xmlns:wpi="http://schemas.microsoft.com/office/word/2010/wordprocessingInk" xmlns:wne="http://schemas.microsoft.com/office/word/2006/wordml" xmlns:wps="http://schemas.microsoft.com/office/word/2010/wordprocessingShape" mc:Ignorable="w14 w15 w16se w16cid w16 w16cex w16sdtdh wp14">
+<w:numbering xmlns:wpc="http://schemas.microsoft.com/office/word/2010/wordprocessingCanvas" xmlns:cx="http://schemas.microsoft.com/office/drawing/2014/chartex" xmlns:cx1="http://schemas.microsoft.com/office/drawing/2015/9/8/chartex" xmlns:cx2="http://schemas.microsoft.com/office/drawing/2015/10/21/chartex" xmlns:cx3="http://schemas.microsoft.com/office/drawing/2016/5/9/chartex" xmlns:cx4="http://schemas.microsoft.com/office/drawing/2016/5/10/chartex" xmlns:cx5="http://schemas.microsoft.com/office/drawing/2016/5/11/chartex" xmlns:cx6="http://schemas.microsoft.com/office/drawing/2016/5/12/chartex" xmlns:cx7="http://schemas.microsoft.com/office/drawing/2016/5/13/chartex" xmlns:cx8="http://schemas.microsoft.com/office/drawing/2016/5/14/chartex" xmlns:mc="http://schemas.openxmlformats.org/markup-compatibility/2006" xmlns:aink="http://schemas.microsoft.com/office/drawing/2016/ink" xmlns:am3d="http://schemas.microsoft.com/office/drawing/2017/model3d" xmlns:o="urn:schemas-microsoft-com:office:office" xmlns:r="http://schemas.openxmlformats.org/officeDocument/2006/relationships" xmlns:m="http://schemas.openxmlformats.org/officeDocument/2006/math" xmlns:v="urn:schemas-microsoft-com:vml" xmlns:wp14="http://schemas.microsoft.com/office/word/2010/wordprocessingDrawing" xmlns:wp="http://schemas.openxmlformats.org/drawingml/2006/wordprocessingDrawing" xmlns:w10="urn:schemas-microsoft-com:office:word" xmlns:w="http://schemas.openxmlformats.org/wordprocessingml/2006/main" xmlns:w14="http://schemas.microsoft.com/office/word/2010/wordml" xmlns:w15="http://schemas.microsoft.com/office/word/2012/wordml" xmlns:w16cex="http://schemas.microsoft.com/office/word/2018/wordml/cex" xmlns:w16cid="http://schemas.microsoft.com/office/word/2016/wordml/cid" xmlns:w16="http://schemas.microsoft.com/office/word/2018/wordml" xmlns:w16sdtdh="http://schemas.microsoft.com/office/word/2020/wordml/sdtdatahash" xmlns:w16se="http://schemas.microsoft.com/office/word/2015/wordml/symex" xmlns:wpg="http://schemas.microsoft.com/office/word/2010/wordprocessingGroup" xmlns:wpi="http://schemas.microsoft.com/office/word/2010/wordprocessingInk" xmlns:wne="http://schemas.microsoft.com/office/word/2006/wordml" xmlns:wps="http://schemas.microsoft.com/office/word/2010/wordprocessingShape" mc:Ignorable="w14 w15 w16se w16cid w16 w16cex w16sdtdh wp14">
   <w:abstractNum w:abstractNumId="0" w15:restartNumberingAfterBreak="0">
     <w:nsid w:val="25A30C3A"/>
     <w:multiLevelType w:val="hybridMultilevel"/>
@@ -4341,16 +3098,16 @@
       </w:pPr>
     </w:lvl>
   </w:abstractNum>
-  <w:num w:numId="1" w16cid:durableId="678625957">
+  <w:num w:numId="1">
     <w:abstractNumId w:val="3"/>
   </w:num>
-  <w:num w:numId="2" w16cid:durableId="588538604">
+  <w:num w:numId="2">
     <w:abstractNumId w:val="2"/>
   </w:num>
-  <w:num w:numId="3" w16cid:durableId="1930695137">
+  <w:num w:numId="3">
     <w:abstractNumId w:val="1"/>
   </w:num>
-  <w:num w:numId="4" w16cid:durableId="741022186">
+  <w:num w:numId="4">
     <w:abstractNumId w:val="0"/>
   </w:num>
 </w:numbering>
@@ -5187,6 +3944,33 @@
 </file>
 
 <file path=customXml/item1.xml><?xml version="1.0" encoding="utf-8"?>
+<?mso-contentType ?>
+<FormTemplates xmlns="http://schemas.microsoft.com/sharepoint/v3/contenttype/forms">
+  <Display>DocumentLibraryForm</Display>
+  <Edit>DocumentLibraryForm</Edit>
+  <New>DocumentLibraryForm</New>
+</FormTemplates>
+</file>
+
+<file path=customXml/item2.xml><?xml version="1.0" encoding="utf-8"?>
+<p:properties xmlns:p="http://schemas.microsoft.com/office/2006/metadata/properties" xmlns:xsi="http://www.w3.org/2001/XMLSchema-instance" xmlns:pc="http://schemas.microsoft.com/office/infopath/2007/PartnerControls">
+  <documentManagement>
+    <Stage xmlns="f336f4fe-8719-4ea2-b5d6-29b3a580aeb4">Draft</Stage>
+    <Next_x0020_Stage xmlns="f336f4fe-8719-4ea2-b5d6-29b3a580aeb4">N/A</Next_x0020_Stage>
+    <Admin_x0020_Action xmlns="f336f4fe-8719-4ea2-b5d6-29b3a580aeb4" xsi:nil="true"/>
+    <Template_x0020_Category xmlns="f336f4fe-8719-4ea2-b5d6-29b3a580aeb4">Decision Order - DEC</Template_x0020_Category>
+    <Action xmlns="f336f4fe-8719-4ea2-b5d6-29b3a580aeb4" xsi:nil="true"/>
+    <Purpose1 xmlns="f336f4fe-8719-4ea2-b5d6-29b3a580aeb4">SDO disposal hearing template for Default Judgment</Purpose1>
+    <Template_x0020_Language xmlns="f336f4fe-8719-4ea2-b5d6-29b3a580aeb4">English - ENG</Template_x0020_Language>
+    <Rename xmlns="f336f4fe-8719-4ea2-b5d6-29b3a580aeb4">true</Rename>
+    <Tornado_x0020_Filename xmlns="f336f4fe-8719-4ea2-b5d6-29b3a580aeb4" xsi:nil="true"/>
+    <Approval_x0020_Request_x0020_Comment xmlns="f336f4fe-8719-4ea2-b5d6-29b3a580aeb4" xsi:nil="true"/>
+    <Publication_x0020_Date xmlns="f336f4fe-8719-4ea2-b5d6-29b3a580aeb4">2022-07-24T23:00:00+00:00</Publication_x0020_Date>
+  </documentManagement>
+</p:properties>
+</file>
+
+<file path=customXml/item3.xml><?xml version="1.0" encoding="utf-8"?>
 <ct:contentTypeSchema xmlns:ct="http://schemas.microsoft.com/office/2006/metadata/contentType" xmlns:ma="http://schemas.microsoft.com/office/2006/metadata/properties/metaAttributes" ct:_="" ma:_="" ma:contentTypeName="_CtTemplate" ma:contentTypeID="0x01010064A5FDCCFB03F540B94405305D7DE14F00A4F8B82F7CEF57469A8FE5CEAB7A0EE0" ma:contentTypeVersion="54" ma:contentTypeDescription="Part of Template Management with Site Columns representing custom attributes." ma:contentTypeScope="" ma:versionID="c2ae9af6f2d07f5c87e529250672afb5">
   <xsd:schema xmlns:xsd="http://www.w3.org/2001/XMLSchema" xmlns:xs="http://www.w3.org/2001/XMLSchema" xmlns:p="http://schemas.microsoft.com/office/2006/metadata/properties" xmlns:ns2="f336f4fe-8719-4ea2-b5d6-29b3a580aeb4" xmlns:ns3="b57b892a-dd61-4bba-b372-a8d93da2c7e6" targetNamespace="http://schemas.microsoft.com/office/2006/metadata/properties" ma:root="true" ma:fieldsID="5cc5ae0d05cbe82a12e0833457866b27" ns2:_="" ns3:_="">
     <xsd:import namespace="f336f4fe-8719-4ea2-b5d6-29b3a580aeb4"/>
@@ -5502,34 +4286,25 @@
 </ct:contentTypeSchema>
 </file>
 
-<file path=customXml/item2.xml><?xml version="1.0" encoding="utf-8"?>
-<p:properties xmlns:p="http://schemas.microsoft.com/office/2006/metadata/properties" xmlns:xsi="http://www.w3.org/2001/XMLSchema-instance" xmlns:pc="http://schemas.microsoft.com/office/infopath/2007/PartnerControls">
-  <documentManagement>
-    <Stage xmlns="f336f4fe-8719-4ea2-b5d6-29b3a580aeb4">Draft</Stage>
-    <Next_x0020_Stage xmlns="f336f4fe-8719-4ea2-b5d6-29b3a580aeb4">N/A</Next_x0020_Stage>
-    <Admin_x0020_Action xmlns="f336f4fe-8719-4ea2-b5d6-29b3a580aeb4" xsi:nil="true"/>
-    <Template_x0020_Category xmlns="f336f4fe-8719-4ea2-b5d6-29b3a580aeb4">Decision Order - DEC</Template_x0020_Category>
-    <Action xmlns="f336f4fe-8719-4ea2-b5d6-29b3a580aeb4" xsi:nil="true"/>
-    <Purpose1 xmlns="f336f4fe-8719-4ea2-b5d6-29b3a580aeb4">SDO disposal hearing template for Default Judgment</Purpose1>
-    <Template_x0020_Language xmlns="f336f4fe-8719-4ea2-b5d6-29b3a580aeb4">English - ENG</Template_x0020_Language>
-    <Rename xmlns="f336f4fe-8719-4ea2-b5d6-29b3a580aeb4">true</Rename>
-    <Tornado_x0020_Filename xmlns="f336f4fe-8719-4ea2-b5d6-29b3a580aeb4" xsi:nil="true"/>
-    <Approval_x0020_Request_x0020_Comment xmlns="f336f4fe-8719-4ea2-b5d6-29b3a580aeb4" xsi:nil="true"/>
-    <Publication_x0020_Date xmlns="f336f4fe-8719-4ea2-b5d6-29b3a580aeb4">2022-07-24T23:00:00+00:00</Publication_x0020_Date>
-  </documentManagement>
-</p:properties>
+<file path=customXml/itemProps1.xml><?xml version="1.0" encoding="utf-8"?>
+<ds:datastoreItem xmlns:ds="http://schemas.openxmlformats.org/officeDocument/2006/customXml" ds:itemID="{E9247418-8373-42A0-A0EF-D23AD904819C}">
+  <ds:schemaRefs>
+    <ds:schemaRef ds:uri="http://schemas.microsoft.com/sharepoint/v3/contenttype/forms"/>
+  </ds:schemaRefs>
+</ds:datastoreItem>
 </file>
 
-<file path=customXml/item3.xml><?xml version="1.0" encoding="utf-8"?>
-<?mso-contentType ?>
-<FormTemplates xmlns="http://schemas.microsoft.com/sharepoint/v3/contenttype/forms">
-  <Display>DocumentLibraryForm</Display>
-  <Edit>DocumentLibraryForm</Edit>
-  <New>DocumentLibraryForm</New>
-</FormTemplates>
+<file path=customXml/itemProps2.xml><?xml version="1.0" encoding="utf-8"?>
+<ds:datastoreItem xmlns:ds="http://schemas.openxmlformats.org/officeDocument/2006/customXml" ds:itemID="{D3658183-99E4-4DA2-A5DA-5424AE725610}">
+  <ds:schemaRefs>
+    <ds:schemaRef ds:uri="http://schemas.microsoft.com/office/2006/metadata/properties"/>
+    <ds:schemaRef ds:uri="http://schemas.microsoft.com/office/infopath/2007/PartnerControls"/>
+    <ds:schemaRef ds:uri="f336f4fe-8719-4ea2-b5d6-29b3a580aeb4"/>
+  </ds:schemaRefs>
+</ds:datastoreItem>
 </file>
 
-<file path=customXml/itemProps1.xml><?xml version="1.0" encoding="utf-8"?>
+<file path=customXml/itemProps3.xml><?xml version="1.0" encoding="utf-8"?>
 <ds:datastoreItem xmlns:ds="http://schemas.openxmlformats.org/officeDocument/2006/customXml" ds:itemID="{0E5348F3-BD7B-48C0-9419-A8499C840C19}">
   <ds:schemaRefs>
     <ds:schemaRef ds:uri="http://schemas.microsoft.com/office/2006/metadata/contentType"/>
@@ -5546,22 +4321,4 @@
     <ds:schemaRef ds:uri="http://schemas.microsoft.com/internal/obd"/>
   </ds:schemaRefs>
 </ds:datastoreItem>
-</file>
-
-<file path=customXml/itemProps2.xml><?xml version="1.0" encoding="utf-8"?>
-<ds:datastoreItem xmlns:ds="http://schemas.openxmlformats.org/officeDocument/2006/customXml" ds:itemID="{D3658183-99E4-4DA2-A5DA-5424AE725610}">
-  <ds:schemaRefs>
-    <ds:schemaRef ds:uri="http://schemas.microsoft.com/office/2006/metadata/properties"/>
-    <ds:schemaRef ds:uri="http://schemas.microsoft.com/office/infopath/2007/PartnerControls"/>
-    <ds:schemaRef ds:uri="f336f4fe-8719-4ea2-b5d6-29b3a580aeb4"/>
-  </ds:schemaRefs>
-</ds:datastoreItem>
-</file>
-
-<file path=customXml/itemProps3.xml><?xml version="1.0" encoding="utf-8"?>
-<ds:datastoreItem xmlns:ds="http://schemas.openxmlformats.org/officeDocument/2006/customXml" ds:itemID="{E9247418-8373-42A0-A0EF-D23AD904819C}">
-  <ds:schemaRefs>
-    <ds:schemaRef ds:uri="http://schemas.microsoft.com/sharepoint/v3/contenttype/forms"/>
-  </ds:schemaRefs>
-</ds:datastoreItem>
 </file>
</xml_diff>

<commit_message>
Fixed numbering issue on CV-UNS-DEC-ENG-01200.docx
</commit_message>
<xml_diff>
--- a/docker/docmosis/templates/CV-UNS-DEC-ENG-01200.docx
+++ b/docker/docmosis/templates/CV-UNS-DEC-ENG-01200.docx
@@ -1,6 +1,6 @@
 
 <file path=word/document.xml><?xml version="1.0" encoding="utf-8"?>
-<w:document xmlns:wpc="http://schemas.microsoft.com/office/word/2010/wordprocessingCanvas" xmlns:cx="http://schemas.microsoft.com/office/drawing/2014/chartex" xmlns:cx1="http://schemas.microsoft.com/office/drawing/2015/9/8/chartex" xmlns:cx2="http://schemas.microsoft.com/office/drawing/2015/10/21/chartex" xmlns:cx3="http://schemas.microsoft.com/office/drawing/2016/5/9/chartex" xmlns:cx4="http://schemas.microsoft.com/office/drawing/2016/5/10/chartex" xmlns:cx5="http://schemas.microsoft.com/office/drawing/2016/5/11/chartex" xmlns:cx6="http://schemas.microsoft.com/office/drawing/2016/5/12/chartex" xmlns:cx7="http://schemas.microsoft.com/office/drawing/2016/5/13/chartex" xmlns:cx8="http://schemas.microsoft.com/office/drawing/2016/5/14/chartex" xmlns:mc="http://schemas.openxmlformats.org/markup-compatibility/2006" xmlns:aink="http://schemas.microsoft.com/office/drawing/2016/ink" xmlns:am3d="http://schemas.microsoft.com/office/drawing/2017/model3d" xmlns:o="urn:schemas-microsoft-com:office:office" xmlns:r="http://schemas.openxmlformats.org/officeDocument/2006/relationships" xmlns:m="http://schemas.openxmlformats.org/officeDocument/2006/math" xmlns:v="urn:schemas-microsoft-com:vml" xmlns:wp14="http://schemas.microsoft.com/office/word/2010/wordprocessingDrawing" xmlns:wp="http://schemas.openxmlformats.org/drawingml/2006/wordprocessingDrawing" xmlns:w10="urn:schemas-microsoft-com:office:word" xmlns:w="http://schemas.openxmlformats.org/wordprocessingml/2006/main" xmlns:w14="http://schemas.microsoft.com/office/word/2010/wordml" xmlns:w15="http://schemas.microsoft.com/office/word/2012/wordml" xmlns:w16cex="http://schemas.microsoft.com/office/word/2018/wordml/cex" xmlns:w16cid="http://schemas.microsoft.com/office/word/2016/wordml/cid" xmlns:w16="http://schemas.microsoft.com/office/word/2018/wordml" xmlns:w16sdtdh="http://schemas.microsoft.com/office/word/2020/wordml/sdtdatahash" xmlns:w16se="http://schemas.microsoft.com/office/word/2015/wordml/symex" xmlns:wpg="http://schemas.microsoft.com/office/word/2010/wordprocessingGroup" xmlns:wpi="http://schemas.microsoft.com/office/word/2010/wordprocessingInk" xmlns:wne="http://schemas.microsoft.com/office/word/2006/wordml" xmlns:wps="http://schemas.microsoft.com/office/word/2010/wordprocessingShape" mc:Ignorable="w14 w15 w16se w16cid w16 w16cex w16sdtdh wp14">
+<w:document xmlns:wpc="http://schemas.microsoft.com/office/word/2010/wordprocessingCanvas" xmlns:cx="http://schemas.microsoft.com/office/drawing/2014/chartex" xmlns:cx1="http://schemas.microsoft.com/office/drawing/2015/9/8/chartex" xmlns:cx2="http://schemas.microsoft.com/office/drawing/2015/10/21/chartex" xmlns:cx3="http://schemas.microsoft.com/office/drawing/2016/5/9/chartex" xmlns:cx4="http://schemas.microsoft.com/office/drawing/2016/5/10/chartex" xmlns:cx5="http://schemas.microsoft.com/office/drawing/2016/5/11/chartex" xmlns:cx6="http://schemas.microsoft.com/office/drawing/2016/5/12/chartex" xmlns:cx7="http://schemas.microsoft.com/office/drawing/2016/5/13/chartex" xmlns:cx8="http://schemas.microsoft.com/office/drawing/2016/5/14/chartex" xmlns:mc="http://schemas.openxmlformats.org/markup-compatibility/2006" xmlns:aink="http://schemas.microsoft.com/office/drawing/2016/ink" xmlns:am3d="http://schemas.microsoft.com/office/drawing/2017/model3d" xmlns:o="urn:schemas-microsoft-com:office:office" xmlns:oel="http://schemas.microsoft.com/office/2019/extlst" xmlns:r="http://schemas.openxmlformats.org/officeDocument/2006/relationships" xmlns:m="http://schemas.openxmlformats.org/officeDocument/2006/math" xmlns:v="urn:schemas-microsoft-com:vml" xmlns:wp14="http://schemas.microsoft.com/office/word/2010/wordprocessingDrawing" xmlns:wp="http://schemas.openxmlformats.org/drawingml/2006/wordprocessingDrawing" xmlns:w10="urn:schemas-microsoft-com:office:word" xmlns:w="http://schemas.openxmlformats.org/wordprocessingml/2006/main" xmlns:w14="http://schemas.microsoft.com/office/word/2010/wordml" xmlns:w15="http://schemas.microsoft.com/office/word/2012/wordml" xmlns:w16cex="http://schemas.microsoft.com/office/word/2018/wordml/cex" xmlns:w16cid="http://schemas.microsoft.com/office/word/2016/wordml/cid" xmlns:w16="http://schemas.microsoft.com/office/word/2018/wordml" xmlns:w16sdtdh="http://schemas.microsoft.com/office/word/2020/wordml/sdtdatahash" xmlns:w16se="http://schemas.microsoft.com/office/word/2015/wordml/symex" xmlns:wpg="http://schemas.microsoft.com/office/word/2010/wordprocessingGroup" xmlns:wpi="http://schemas.microsoft.com/office/word/2010/wordprocessingInk" xmlns:wne="http://schemas.microsoft.com/office/word/2006/wordml" xmlns:wps="http://schemas.microsoft.com/office/word/2010/wordprocessingShape" mc:Ignorable="w14 w15 w16se w16cid w16 w16cex w16sdtdh wp14">
   <w:body>
     <w:p>
       <w:pPr>
@@ -61,12 +61,14 @@
         </w:rPr>
         <w:t xml:space="preserve"> </w:t>
       </w:r>
+      <w:proofErr w:type="spellStart"/>
       <w:r>
         <w:rPr>
           <w:rFonts w:ascii="Tahoma" w:hAnsi="Tahoma" w:cs="Tahoma"/>
         </w:rPr>
         <w:t>caseNumber</w:t>
       </w:r>
+      <w:proofErr w:type="spellEnd"/>
       <w:r>
         <w:rPr>
           <w:rFonts w:ascii="Tahoma" w:hAnsi="Tahoma" w:cs="Tahoma"/>
@@ -96,7 +98,47 @@
           <w:bCs/>
           <w:color w:val="000000" w:themeColor="text1"/>
         </w:rPr>
-        <w:t xml:space="preserve">&lt;&lt; {dateFormat($nowUTC </w:t>
+        <w:t>&lt;&lt; {</w:t>
+      </w:r>
+      <w:proofErr w:type="spellStart"/>
+      <w:r>
+        <w:rPr>
+          <w:rFonts w:ascii="Arial" w:hAnsi="Arial" w:cs="Arial"/>
+          <w:b/>
+          <w:bCs/>
+          <w:color w:val="000000" w:themeColor="text1"/>
+        </w:rPr>
+        <w:t>dateFormat</w:t>
+      </w:r>
+      <w:proofErr w:type="spellEnd"/>
+      <w:r>
+        <w:rPr>
+          <w:rFonts w:ascii="Arial" w:hAnsi="Arial" w:cs="Arial"/>
+          <w:b/>
+          <w:bCs/>
+          <w:color w:val="000000" w:themeColor="text1"/>
+        </w:rPr>
+        <w:t>($</w:t>
+      </w:r>
+      <w:proofErr w:type="spellStart"/>
+      <w:r>
+        <w:rPr>
+          <w:rFonts w:ascii="Arial" w:hAnsi="Arial" w:cs="Arial"/>
+          <w:b/>
+          <w:bCs/>
+          <w:color w:val="000000" w:themeColor="text1"/>
+        </w:rPr>
+        <w:t>nowUTC</w:t>
+      </w:r>
+      <w:proofErr w:type="spellEnd"/>
+      <w:r>
+        <w:rPr>
+          <w:rFonts w:ascii="Arial" w:hAnsi="Arial" w:cs="Arial"/>
+          <w:b/>
+          <w:bCs/>
+          <w:color w:val="000000" w:themeColor="text1"/>
+        </w:rPr>
+        <w:t xml:space="preserve"> </w:t>
       </w:r>
       <w:r>
         <w:rPr>
@@ -105,7 +147,27 @@
           <w:bCs/>
           <w:color w:val="000000" w:themeColor="text1"/>
         </w:rPr>
-        <w:t>,‘d MMMM yyyy’)}</w:t>
+        <w:t xml:space="preserve">,‘d MMMM </w:t>
+      </w:r>
+      <w:proofErr w:type="spellStart"/>
+      <w:r>
+        <w:rPr>
+          <w:rFonts w:ascii="Arial" w:eastAsia="Times New Roman" w:hAnsi="Arial" w:cs="Arial"/>
+          <w:b/>
+          <w:bCs/>
+          <w:color w:val="000000" w:themeColor="text1"/>
+        </w:rPr>
+        <w:t>yyyy</w:t>
+      </w:r>
+      <w:proofErr w:type="spellEnd"/>
+      <w:r>
+        <w:rPr>
+          <w:rFonts w:ascii="Arial" w:eastAsia="Times New Roman" w:hAnsi="Arial" w:cs="Arial"/>
+          <w:b/>
+          <w:bCs/>
+          <w:color w:val="000000" w:themeColor="text1"/>
+        </w:rPr>
+        <w:t>’)}</w:t>
       </w:r>
       <w:r>
         <w:rPr>
@@ -169,7 +231,31 @@
           <w:sz w:val="28"/>
           <w:szCs w:val="28"/>
         </w:rPr>
-        <w:t>&lt;&lt;judgeNameTitle&gt;&gt;</w:t>
+        <w:t>&lt;&lt;</w:t>
+      </w:r>
+      <w:proofErr w:type="spellStart"/>
+      <w:r>
+        <w:rPr>
+          <w:rFonts w:ascii="Arial" w:hAnsi="Arial" w:cs="Arial"/>
+          <w:b/>
+          <w:bCs/>
+          <w:color w:val="000000" w:themeColor="text1"/>
+          <w:sz w:val="28"/>
+          <w:szCs w:val="28"/>
+        </w:rPr>
+        <w:t>judgeNameTitle</w:t>
+      </w:r>
+      <w:proofErr w:type="spellEnd"/>
+      <w:r>
+        <w:rPr>
+          <w:rFonts w:ascii="Arial" w:hAnsi="Arial" w:cs="Arial"/>
+          <w:b/>
+          <w:bCs/>
+          <w:color w:val="000000" w:themeColor="text1"/>
+          <w:sz w:val="28"/>
+          <w:szCs w:val="28"/>
+        </w:rPr>
+        <w:t>&gt;&gt;</w:t>
       </w:r>
     </w:p>
     <w:p>
@@ -318,7 +404,7 @@
               </wp:inline>
             </w:drawing>
           </mc:Choice>
-          <mc:Fallback xmlns:oel="http://schemas.microsoft.com/office/2019/extlst">
+          <mc:Fallback>
             <w:pict>
               <v:group w14:anchorId="60B89AC2" id="Group 2791" o:spid="_x0000_s1026" style="width:467.95pt;height:68.75pt;mso-position-horizontal-relative:char;mso-position-vertical-relative:line" coordsize="59429,8731" o:gfxdata="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">
                 <v:shapetype id="_x0000_t75" coordsize="21600,21600" o:spt="75" o:preferrelative="t" path="m@4@5l@4@11@9@11@9@5xe" filled="f" stroked="f">
@@ -567,7 +653,7 @@
               </wp:inline>
             </w:drawing>
           </mc:Choice>
-          <mc:Fallback xmlns:oel="http://schemas.microsoft.com/office/2019/extlst">
+          <mc:Fallback>
             <w:pict>
               <v:group w14:anchorId="36C48C52" id="Group 2792" o:spid="_x0000_s1026" style="width:467.95pt;height:.75pt;mso-position-horizontal-relative:char;mso-position-vertical-relative:line" coordsize="59429,95" o:gfxdata="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">
                 <v:shape id="Shape 91" o:spid="_x0000_s1027" style="position:absolute;width:59429;height:0;visibility:visible;mso-wrap-style:square;v-text-anchor:top" coordsize="5942965,0" o:gfxdata="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" path="m5942965,l,e" filled="f">
@@ -609,7 +695,25 @@
           <w:snapToGrid w:val="0"/>
           <w:lang w:val="en-US"/>
         </w:rPr>
-        <w:t> You must comply with the terms imposed upon you by this order otherwise your claim or the defence of it is liable to be struck out or some other sanction imposed. If you cannot comply, you are expected to make formal application to the court before any deadline imposed upon you expires.</w:t>
+        <w:t xml:space="preserve"> You must comply with the terms imposed upon you by this order otherwise your claim or the </w:t>
+      </w:r>
+      <w:proofErr w:type="spellStart"/>
+      <w:r>
+        <w:rPr>
+          <w:rFonts w:ascii="Arial" w:hAnsi="Arial"/>
+          <w:snapToGrid w:val="0"/>
+          <w:lang w:val="en-US"/>
+        </w:rPr>
+        <w:t>defence</w:t>
+      </w:r>
+      <w:proofErr w:type="spellEnd"/>
+      <w:r>
+        <w:rPr>
+          <w:rFonts w:ascii="Arial" w:hAnsi="Arial"/>
+          <w:snapToGrid w:val="0"/>
+          <w:lang w:val="en-US"/>
+        </w:rPr>
+        <w:t xml:space="preserve"> of it is liable to be struck out or some other sanction imposed. If you cannot comply, you are expected to make formal application to the court before any deadline imposed upon you expires.</w:t>
       </w:r>
     </w:p>
     <w:p/>
@@ -830,7 +934,14 @@
         <w:rPr>
           <w:rFonts w:ascii="Arial" w:hAnsi="Arial" w:cs="Arial"/>
         </w:rPr>
-        <w:t>&lt;&lt; cs_</w:t>
+        <w:t xml:space="preserve">&lt;&lt; </w:t>
+      </w:r>
+      <w:proofErr w:type="spellStart"/>
+      <w:r>
+        <w:rPr>
+          <w:rFonts w:ascii="Arial" w:hAnsi="Arial" w:cs="Arial"/>
+        </w:rPr>
+        <w:t>cs_</w:t>
       </w:r>
       <w:r>
         <w:rPr>
@@ -838,6 +949,7 @@
         </w:rPr>
         <w:t>disposalHearingDisclosureOfDocumentsDJAddSection</w:t>
       </w:r>
+      <w:proofErr w:type="spellEnd"/>
       <w:r>
         <w:rPr>
           <w:rFonts w:ascii="Arial" w:hAnsi="Arial" w:cs="Arial"/>
@@ -878,6 +990,7 @@
         </w:rPr>
         <w:t xml:space="preserve">&lt;&lt; </w:t>
       </w:r>
+      <w:proofErr w:type="spellStart"/>
       <w:r>
         <w:rPr>
           <w:rFonts w:ascii="Arial" w:hAnsi="Arial" w:cs="Arial"/>
@@ -888,7 +1001,14 @@
         <w:rPr>
           <w:rFonts w:ascii="Arial" w:hAnsi="Arial" w:cs="Arial"/>
         </w:rPr>
-        <w:t>.input &gt;&gt;</w:t>
+        <w:t>.input</w:t>
+      </w:r>
+      <w:proofErr w:type="spellEnd"/>
+      <w:r>
+        <w:rPr>
+          <w:rFonts w:ascii="Arial" w:hAnsi="Arial" w:cs="Arial"/>
+        </w:rPr>
+        <w:t xml:space="preserve"> &gt;&gt;</w:t>
       </w:r>
       <w:r>
         <w:t xml:space="preserve"> </w:t>
@@ -907,16 +1027,44 @@
           <w:b/>
           <w:bCs/>
         </w:rPr>
-        <w:t xml:space="preserve"> {dateFormat(</w:t>
-      </w:r>
-      <w:r>
-        <w:rPr>
-          <w:rFonts w:ascii="Arial" w:hAnsi="Arial" w:cs="Arial"/>
-          <w:b/>
-          <w:bCs/>
-        </w:rPr>
-        <w:t xml:space="preserve"> disposalHearingDisclosureOfDocumentsDJ.date</w:t>
-      </w:r>
+        <w:t xml:space="preserve"> {</w:t>
+      </w:r>
+      <w:proofErr w:type="spellStart"/>
+      <w:r>
+        <w:rPr>
+          <w:rFonts w:ascii="Arial" w:hAnsi="Arial" w:cs="Arial"/>
+          <w:b/>
+          <w:bCs/>
+        </w:rPr>
+        <w:t>dateFormat</w:t>
+      </w:r>
+      <w:proofErr w:type="spellEnd"/>
+      <w:r>
+        <w:rPr>
+          <w:rFonts w:ascii="Arial" w:hAnsi="Arial" w:cs="Arial"/>
+          <w:b/>
+          <w:bCs/>
+        </w:rPr>
+        <w:t>(</w:t>
+      </w:r>
+      <w:r>
+        <w:rPr>
+          <w:rFonts w:ascii="Arial" w:hAnsi="Arial" w:cs="Arial"/>
+          <w:b/>
+          <w:bCs/>
+        </w:rPr>
+        <w:t xml:space="preserve"> </w:t>
+      </w:r>
+      <w:proofErr w:type="spellStart"/>
+      <w:r>
+        <w:rPr>
+          <w:rFonts w:ascii="Arial" w:hAnsi="Arial" w:cs="Arial"/>
+          <w:b/>
+          <w:bCs/>
+        </w:rPr>
+        <w:t>disposalHearingDisclosureOfDocumentsDJ.date</w:t>
+      </w:r>
+      <w:proofErr w:type="spellEnd"/>
       <w:r>
         <w:rPr>
           <w:rFonts w:ascii="Arial" w:hAnsi="Arial" w:cs="Arial"/>
@@ -931,7 +1079,43 @@
           <w:b/>
           <w:bCs/>
         </w:rPr>
-        <w:t>‘dd MMMM yyyy’, ‘yyyy-MM-dd’)}&gt;&gt;</w:t>
+        <w:t xml:space="preserve">‘dd MMMM </w:t>
+      </w:r>
+      <w:proofErr w:type="spellStart"/>
+      <w:r>
+        <w:rPr>
+          <w:rFonts w:ascii="Arial" w:hAnsi="Arial" w:cs="Arial"/>
+          <w:b/>
+          <w:bCs/>
+        </w:rPr>
+        <w:t>yyyy</w:t>
+      </w:r>
+      <w:proofErr w:type="spellEnd"/>
+      <w:r>
+        <w:rPr>
+          <w:rFonts w:ascii="Arial" w:hAnsi="Arial" w:cs="Arial"/>
+          <w:b/>
+          <w:bCs/>
+        </w:rPr>
+        <w:t>’, ‘</w:t>
+      </w:r>
+      <w:proofErr w:type="spellStart"/>
+      <w:r>
+        <w:rPr>
+          <w:rFonts w:ascii="Arial" w:hAnsi="Arial" w:cs="Arial"/>
+          <w:b/>
+          <w:bCs/>
+        </w:rPr>
+        <w:t>yyyy</w:t>
+      </w:r>
+      <w:proofErr w:type="spellEnd"/>
+      <w:r>
+        <w:rPr>
+          <w:rFonts w:ascii="Arial" w:hAnsi="Arial" w:cs="Arial"/>
+          <w:b/>
+          <w:bCs/>
+        </w:rPr>
+        <w:t>-MM-dd’)}&gt;&gt;</w:t>
       </w:r>
       <w:r>
         <w:rPr>
@@ -983,8 +1167,27 @@
           <w:b/>
           <w:bCs/>
         </w:rPr>
-        <w:t xml:space="preserve"> {dateFormat(</w:t>
-      </w:r>
+        <w:t xml:space="preserve"> {</w:t>
+      </w:r>
+      <w:proofErr w:type="spellStart"/>
+      <w:r>
+        <w:rPr>
+          <w:rFonts w:ascii="Arial" w:hAnsi="Arial" w:cs="Arial"/>
+          <w:b/>
+          <w:bCs/>
+        </w:rPr>
+        <w:t>dateFormat</w:t>
+      </w:r>
+      <w:proofErr w:type="spellEnd"/>
+      <w:r>
+        <w:rPr>
+          <w:rFonts w:ascii="Arial" w:hAnsi="Arial" w:cs="Arial"/>
+          <w:b/>
+          <w:bCs/>
+        </w:rPr>
+        <w:t>(</w:t>
+      </w:r>
+      <w:proofErr w:type="spellStart"/>
       <w:r>
         <w:rPr>
           <w:rFonts w:ascii="Arial" w:hAnsi="Arial" w:cs="Arial"/>
@@ -993,6 +1196,7 @@
         </w:rPr>
         <w:t>disposalHearingDisclosureOfDocumentsDJ.date</w:t>
       </w:r>
+      <w:proofErr w:type="spellEnd"/>
       <w:r>
         <w:rPr>
           <w:rFonts w:ascii="Arial" w:hAnsi="Arial" w:cs="Arial"/>
@@ -1007,7 +1211,43 @@
           <w:b/>
           <w:bCs/>
         </w:rPr>
-        <w:t>‘dd MMMM yyyy’, ‘yyyy-MM-dd’)}&gt;&gt;</w:t>
+        <w:t xml:space="preserve">‘dd MMMM </w:t>
+      </w:r>
+      <w:proofErr w:type="spellStart"/>
+      <w:r>
+        <w:rPr>
+          <w:rFonts w:ascii="Arial" w:hAnsi="Arial" w:cs="Arial"/>
+          <w:b/>
+          <w:bCs/>
+        </w:rPr>
+        <w:t>yyyy</w:t>
+      </w:r>
+      <w:proofErr w:type="spellEnd"/>
+      <w:r>
+        <w:rPr>
+          <w:rFonts w:ascii="Arial" w:hAnsi="Arial" w:cs="Arial"/>
+          <w:b/>
+          <w:bCs/>
+        </w:rPr>
+        <w:t>’, ‘</w:t>
+      </w:r>
+      <w:proofErr w:type="spellStart"/>
+      <w:r>
+        <w:rPr>
+          <w:rFonts w:ascii="Arial" w:hAnsi="Arial" w:cs="Arial"/>
+          <w:b/>
+          <w:bCs/>
+        </w:rPr>
+        <w:t>yyyy</w:t>
+      </w:r>
+      <w:proofErr w:type="spellEnd"/>
+      <w:r>
+        <w:rPr>
+          <w:rFonts w:ascii="Arial" w:hAnsi="Arial" w:cs="Arial"/>
+          <w:b/>
+          <w:bCs/>
+        </w:rPr>
+        <w:t>-MM-dd’)}&gt;&gt;</w:t>
       </w:r>
       <w:r>
         <w:rPr>
@@ -1028,13 +1268,27 @@
         <w:rPr>
           <w:rFonts w:ascii="Arial" w:hAnsi="Arial" w:cs="Arial"/>
         </w:rPr>
-        <w:t>&lt;&lt;es_</w:t>
-      </w:r>
-      <w:r>
-        <w:rPr>
-          <w:rFonts w:ascii="Arial" w:hAnsi="Arial" w:cs="Arial"/>
-        </w:rPr>
-        <w:t xml:space="preserve">disposalHearingDisclosureOfDocumentsDJAddSection </w:t>
+        <w:t>&lt;&lt;</w:t>
+      </w:r>
+      <w:proofErr w:type="spellStart"/>
+      <w:r>
+        <w:rPr>
+          <w:rFonts w:ascii="Arial" w:hAnsi="Arial" w:cs="Arial"/>
+        </w:rPr>
+        <w:t>es_</w:t>
+      </w:r>
+      <w:r>
+        <w:rPr>
+          <w:rFonts w:ascii="Arial" w:hAnsi="Arial" w:cs="Arial"/>
+        </w:rPr>
+        <w:t>disposalHearingDisclosureOfDocumentsDJAddSection</w:t>
+      </w:r>
+      <w:proofErr w:type="spellEnd"/>
+      <w:r>
+        <w:rPr>
+          <w:rFonts w:ascii="Arial" w:hAnsi="Arial" w:cs="Arial"/>
+        </w:rPr>
+        <w:t xml:space="preserve"> </w:t>
       </w:r>
       <w:r>
         <w:rPr>
@@ -1053,7 +1307,14 @@
         <w:rPr>
           <w:rFonts w:ascii="Arial" w:hAnsi="Arial" w:cs="Arial"/>
         </w:rPr>
-        <w:t>&lt;&lt; cs_</w:t>
+        <w:t xml:space="preserve">&lt;&lt; </w:t>
+      </w:r>
+      <w:proofErr w:type="spellStart"/>
+      <w:r>
+        <w:rPr>
+          <w:rFonts w:ascii="Arial" w:hAnsi="Arial" w:cs="Arial"/>
+        </w:rPr>
+        <w:t>cs_</w:t>
       </w:r>
       <w:r>
         <w:rPr>
@@ -1061,6 +1322,7 @@
         </w:rPr>
         <w:t>disposalHearingWitnessOfFactDJAddSection</w:t>
       </w:r>
+      <w:proofErr w:type="spellEnd"/>
       <w:r>
         <w:rPr>
           <w:rFonts w:ascii="Arial" w:hAnsi="Arial" w:cs="Arial"/>
@@ -1118,7 +1380,25 @@
           <w:b/>
           <w:bCs/>
         </w:rPr>
-        <w:t xml:space="preserve"> {dateFormat(</w:t>
+        <w:t xml:space="preserve"> {</w:t>
+      </w:r>
+      <w:proofErr w:type="spellStart"/>
+      <w:r>
+        <w:rPr>
+          <w:rFonts w:ascii="Arial" w:hAnsi="Arial" w:cs="Arial"/>
+          <w:b/>
+          <w:bCs/>
+        </w:rPr>
+        <w:t>dateFormat</w:t>
+      </w:r>
+      <w:proofErr w:type="spellEnd"/>
+      <w:r>
+        <w:rPr>
+          <w:rFonts w:ascii="Arial" w:hAnsi="Arial" w:cs="Arial"/>
+          <w:b/>
+          <w:bCs/>
+        </w:rPr>
+        <w:t>(</w:t>
       </w:r>
       <w:r>
         <w:rPr>
@@ -1142,7 +1422,43 @@
           <w:b/>
           <w:bCs/>
         </w:rPr>
-        <w:t>‘dd MMMM yyyy’, ‘yyyy-MM-dd’)}&gt;&gt;</w:t>
+        <w:t xml:space="preserve">‘dd MMMM </w:t>
+      </w:r>
+      <w:proofErr w:type="spellStart"/>
+      <w:r>
+        <w:rPr>
+          <w:rFonts w:ascii="Arial" w:hAnsi="Arial" w:cs="Arial"/>
+          <w:b/>
+          <w:bCs/>
+        </w:rPr>
+        <w:t>yyyy</w:t>
+      </w:r>
+      <w:proofErr w:type="spellEnd"/>
+      <w:r>
+        <w:rPr>
+          <w:rFonts w:ascii="Arial" w:hAnsi="Arial" w:cs="Arial"/>
+          <w:b/>
+          <w:bCs/>
+        </w:rPr>
+        <w:t>’, ‘</w:t>
+      </w:r>
+      <w:proofErr w:type="spellStart"/>
+      <w:r>
+        <w:rPr>
+          <w:rFonts w:ascii="Arial" w:hAnsi="Arial" w:cs="Arial"/>
+          <w:b/>
+          <w:bCs/>
+        </w:rPr>
+        <w:t>yyyy</w:t>
+      </w:r>
+      <w:proofErr w:type="spellEnd"/>
+      <w:r>
+        <w:rPr>
+          <w:rFonts w:ascii="Arial" w:hAnsi="Arial" w:cs="Arial"/>
+          <w:b/>
+          <w:bCs/>
+        </w:rPr>
+        <w:t>-MM-dd’)}&gt;&gt;</w:t>
       </w:r>
       <w:r>
         <w:rPr>
@@ -1214,7 +1530,25 @@
           <w:b/>
           <w:bCs/>
         </w:rPr>
-        <w:t xml:space="preserve"> {dateFormat(</w:t>
+        <w:t xml:space="preserve"> {</w:t>
+      </w:r>
+      <w:proofErr w:type="spellStart"/>
+      <w:r>
+        <w:rPr>
+          <w:rFonts w:ascii="Arial" w:hAnsi="Arial" w:cs="Arial"/>
+          <w:b/>
+          <w:bCs/>
+        </w:rPr>
+        <w:t>dateFormat</w:t>
+      </w:r>
+      <w:proofErr w:type="spellEnd"/>
+      <w:r>
+        <w:rPr>
+          <w:rFonts w:ascii="Arial" w:hAnsi="Arial" w:cs="Arial"/>
+          <w:b/>
+          <w:bCs/>
+        </w:rPr>
+        <w:t>(</w:t>
       </w:r>
       <w:r>
         <w:rPr>
@@ -1238,7 +1572,43 @@
           <w:b/>
           <w:bCs/>
         </w:rPr>
-        <w:t>‘dd MMMM yyyy’, ‘yyyy-MM-dd’)}&gt;&gt;</w:t>
+        <w:t xml:space="preserve">‘dd MMMM </w:t>
+      </w:r>
+      <w:proofErr w:type="spellStart"/>
+      <w:r>
+        <w:rPr>
+          <w:rFonts w:ascii="Arial" w:hAnsi="Arial" w:cs="Arial"/>
+          <w:b/>
+          <w:bCs/>
+        </w:rPr>
+        <w:t>yyyy</w:t>
+      </w:r>
+      <w:proofErr w:type="spellEnd"/>
+      <w:r>
+        <w:rPr>
+          <w:rFonts w:ascii="Arial" w:hAnsi="Arial" w:cs="Arial"/>
+          <w:b/>
+          <w:bCs/>
+        </w:rPr>
+        <w:t>’, ‘</w:t>
+      </w:r>
+      <w:proofErr w:type="spellStart"/>
+      <w:r>
+        <w:rPr>
+          <w:rFonts w:ascii="Arial" w:hAnsi="Arial" w:cs="Arial"/>
+          <w:b/>
+          <w:bCs/>
+        </w:rPr>
+        <w:t>yyyy</w:t>
+      </w:r>
+      <w:proofErr w:type="spellEnd"/>
+      <w:r>
+        <w:rPr>
+          <w:rFonts w:ascii="Arial" w:hAnsi="Arial" w:cs="Arial"/>
+          <w:b/>
+          <w:bCs/>
+        </w:rPr>
+        <w:t>-MM-dd’)}&gt;&gt;</w:t>
       </w:r>
       <w:r>
         <w:rPr>
@@ -1285,13 +1655,27 @@
         <w:rPr>
           <w:rFonts w:ascii="Arial" w:hAnsi="Arial" w:cs="Arial"/>
         </w:rPr>
-        <w:t>&lt;&lt; es_</w:t>
-      </w:r>
-      <w:r>
-        <w:rPr>
-          <w:rFonts w:ascii="Arial" w:hAnsi="Arial" w:cs="Arial"/>
-        </w:rPr>
-        <w:t xml:space="preserve">disposalHearingWitnessOfFactDJAddSection </w:t>
+        <w:t xml:space="preserve">&lt;&lt; </w:t>
+      </w:r>
+      <w:proofErr w:type="spellStart"/>
+      <w:r>
+        <w:rPr>
+          <w:rFonts w:ascii="Arial" w:hAnsi="Arial" w:cs="Arial"/>
+        </w:rPr>
+        <w:t>es_</w:t>
+      </w:r>
+      <w:r>
+        <w:rPr>
+          <w:rFonts w:ascii="Arial" w:hAnsi="Arial" w:cs="Arial"/>
+        </w:rPr>
+        <w:t>disposalHearingWitnessOfFactDJAddSection</w:t>
+      </w:r>
+      <w:proofErr w:type="spellEnd"/>
+      <w:r>
+        <w:rPr>
+          <w:rFonts w:ascii="Arial" w:hAnsi="Arial" w:cs="Arial"/>
+        </w:rPr>
+        <w:t xml:space="preserve"> </w:t>
       </w:r>
       <w:r>
         <w:rPr>
@@ -1312,6 +1696,7 @@
         </w:rPr>
         <w:t>&lt;&lt;</w:t>
       </w:r>
+      <w:proofErr w:type="spellStart"/>
       <w:r>
         <w:rPr>
           <w:rFonts w:ascii="Arial" w:hAnsi="Arial" w:cs="Arial"/>
@@ -1330,6 +1715,7 @@
         </w:rPr>
         <w:t>disposalHearingMedicalEvidenceDJAddSection</w:t>
       </w:r>
+      <w:proofErr w:type="spellEnd"/>
       <w:r>
         <w:rPr>
           <w:rFonts w:ascii="Arial" w:hAnsi="Arial" w:cs="Arial"/>
@@ -1390,7 +1776,25 @@
           <w:b/>
           <w:bCs/>
         </w:rPr>
-        <w:t xml:space="preserve"> {dateFormat(</w:t>
+        <w:t xml:space="preserve"> {</w:t>
+      </w:r>
+      <w:proofErr w:type="spellStart"/>
+      <w:r>
+        <w:rPr>
+          <w:rFonts w:ascii="Arial" w:hAnsi="Arial" w:cs="Arial"/>
+          <w:b/>
+          <w:bCs/>
+        </w:rPr>
+        <w:t>dateFormat</w:t>
+      </w:r>
+      <w:proofErr w:type="spellEnd"/>
+      <w:r>
+        <w:rPr>
+          <w:rFonts w:ascii="Arial" w:hAnsi="Arial" w:cs="Arial"/>
+          <w:b/>
+          <w:bCs/>
+        </w:rPr>
+        <w:t>(</w:t>
       </w:r>
       <w:r>
         <w:rPr>
@@ -1420,7 +1824,43 @@
           <w:b/>
           <w:bCs/>
         </w:rPr>
-        <w:t>‘dd MMMM yyyy’, ‘yyyy-MM-dd’)}&gt;&gt;</w:t>
+        <w:t xml:space="preserve">‘dd MMMM </w:t>
+      </w:r>
+      <w:proofErr w:type="spellStart"/>
+      <w:r>
+        <w:rPr>
+          <w:rFonts w:ascii="Arial" w:hAnsi="Arial" w:cs="Arial"/>
+          <w:b/>
+          <w:bCs/>
+        </w:rPr>
+        <w:t>yyyy</w:t>
+      </w:r>
+      <w:proofErr w:type="spellEnd"/>
+      <w:r>
+        <w:rPr>
+          <w:rFonts w:ascii="Arial" w:hAnsi="Arial" w:cs="Arial"/>
+          <w:b/>
+          <w:bCs/>
+        </w:rPr>
+        <w:t>’, ‘</w:t>
+      </w:r>
+      <w:proofErr w:type="spellStart"/>
+      <w:r>
+        <w:rPr>
+          <w:rFonts w:ascii="Arial" w:hAnsi="Arial" w:cs="Arial"/>
+          <w:b/>
+          <w:bCs/>
+        </w:rPr>
+        <w:t>yyyy</w:t>
+      </w:r>
+      <w:proofErr w:type="spellEnd"/>
+      <w:r>
+        <w:rPr>
+          <w:rFonts w:ascii="Arial" w:hAnsi="Arial" w:cs="Arial"/>
+          <w:b/>
+          <w:bCs/>
+        </w:rPr>
+        <w:t>-MM-dd’)}&gt;&gt;</w:t>
       </w:r>
       <w:r>
         <w:rPr>
@@ -1441,20 +1881,48 @@
         <w:rPr>
           <w:rFonts w:ascii="Arial" w:hAnsi="Arial" w:cs="Arial"/>
         </w:rPr>
-        <w:t>&lt;&lt;es_disposalHearingMedicalEvidenceDJAddSection&gt;&gt;</w:t>
-      </w:r>
-    </w:p>
-    <w:p>
-      <w:pPr>
-        <w:rPr>
-          <w:rFonts w:ascii="Arial" w:hAnsi="Arial" w:cs="Arial"/>
-        </w:rPr>
-      </w:pPr>
-      <w:r>
-        <w:rPr>
-          <w:rFonts w:ascii="Arial" w:hAnsi="Arial" w:cs="Arial"/>
-        </w:rPr>
-        <w:t>&lt;&lt;cs_disposalHearingQuestionsToExpertsDJAddSection&gt;&gt;</w:t>
+        <w:t>&lt;&lt;</w:t>
+      </w:r>
+      <w:proofErr w:type="spellStart"/>
+      <w:r>
+        <w:rPr>
+          <w:rFonts w:ascii="Arial" w:hAnsi="Arial" w:cs="Arial"/>
+        </w:rPr>
+        <w:t>es_disposalHearingMedicalEvidenceDJAddSection</w:t>
+      </w:r>
+      <w:proofErr w:type="spellEnd"/>
+      <w:r>
+        <w:rPr>
+          <w:rFonts w:ascii="Arial" w:hAnsi="Arial" w:cs="Arial"/>
+        </w:rPr>
+        <w:t>&gt;&gt;</w:t>
+      </w:r>
+    </w:p>
+    <w:p>
+      <w:pPr>
+        <w:rPr>
+          <w:rFonts w:ascii="Arial" w:hAnsi="Arial" w:cs="Arial"/>
+        </w:rPr>
+      </w:pPr>
+      <w:r>
+        <w:rPr>
+          <w:rFonts w:ascii="Arial" w:hAnsi="Arial" w:cs="Arial"/>
+        </w:rPr>
+        <w:t>&lt;&lt;</w:t>
+      </w:r>
+      <w:proofErr w:type="spellStart"/>
+      <w:r>
+        <w:rPr>
+          <w:rFonts w:ascii="Arial" w:hAnsi="Arial" w:cs="Arial"/>
+        </w:rPr>
+        <w:t>cs_disposalHearingQuestionsToExpertsDJAddSection</w:t>
+      </w:r>
+      <w:proofErr w:type="spellEnd"/>
+      <w:r>
+        <w:rPr>
+          <w:rFonts w:ascii="Arial" w:hAnsi="Arial" w:cs="Arial"/>
+        </w:rPr>
+        <w:t>&gt;&gt;</w:t>
       </w:r>
     </w:p>
     <w:p>
@@ -1510,7 +1978,25 @@
           <w:b/>
           <w:bCs/>
         </w:rPr>
-        <w:t xml:space="preserve"> {dateFormat(</w:t>
+        <w:t xml:space="preserve"> {</w:t>
+      </w:r>
+      <w:proofErr w:type="spellStart"/>
+      <w:r>
+        <w:rPr>
+          <w:rFonts w:ascii="Arial" w:hAnsi="Arial" w:cs="Arial"/>
+          <w:b/>
+          <w:bCs/>
+        </w:rPr>
+        <w:t>dateFormat</w:t>
+      </w:r>
+      <w:proofErr w:type="spellEnd"/>
+      <w:r>
+        <w:rPr>
+          <w:rFonts w:ascii="Arial" w:hAnsi="Arial" w:cs="Arial"/>
+          <w:b/>
+          <w:bCs/>
+        </w:rPr>
+        <w:t>(</w:t>
       </w:r>
       <w:r>
         <w:rPr>
@@ -1518,6 +2004,7 @@
         </w:rPr>
         <w:t xml:space="preserve"> </w:t>
       </w:r>
+      <w:proofErr w:type="spellStart"/>
       <w:r>
         <w:rPr>
           <w:rFonts w:ascii="Arial" w:hAnsi="Arial" w:cs="Arial"/>
@@ -1526,6 +2013,7 @@
         </w:rPr>
         <w:t>disposalHearingQuestionsToExpertsDJ.date</w:t>
       </w:r>
+      <w:proofErr w:type="spellEnd"/>
       <w:r>
         <w:rPr>
           <w:rFonts w:ascii="Arial" w:hAnsi="Arial" w:cs="Arial"/>
@@ -1540,7 +2028,43 @@
           <w:b/>
           <w:bCs/>
         </w:rPr>
-        <w:t>‘dd MMMM yyyy’, ‘yyyy-MM-dd’)}&gt;&gt;</w:t>
+        <w:t xml:space="preserve">‘dd MMMM </w:t>
+      </w:r>
+      <w:proofErr w:type="spellStart"/>
+      <w:r>
+        <w:rPr>
+          <w:rFonts w:ascii="Arial" w:hAnsi="Arial" w:cs="Arial"/>
+          <w:b/>
+          <w:bCs/>
+        </w:rPr>
+        <w:t>yyyy</w:t>
+      </w:r>
+      <w:proofErr w:type="spellEnd"/>
+      <w:r>
+        <w:rPr>
+          <w:rFonts w:ascii="Arial" w:hAnsi="Arial" w:cs="Arial"/>
+          <w:b/>
+          <w:bCs/>
+        </w:rPr>
+        <w:t>’, ‘</w:t>
+      </w:r>
+      <w:proofErr w:type="spellStart"/>
+      <w:r>
+        <w:rPr>
+          <w:rFonts w:ascii="Arial" w:hAnsi="Arial" w:cs="Arial"/>
+          <w:b/>
+          <w:bCs/>
+        </w:rPr>
+        <w:t>yyyy</w:t>
+      </w:r>
+      <w:proofErr w:type="spellEnd"/>
+      <w:r>
+        <w:rPr>
+          <w:rFonts w:ascii="Arial" w:hAnsi="Arial" w:cs="Arial"/>
+          <w:b/>
+          <w:bCs/>
+        </w:rPr>
+        <w:t>-MM-dd’)}&gt;&gt;</w:t>
       </w:r>
       <w:r>
         <w:rPr>
@@ -1575,20 +2099,48 @@
         <w:rPr>
           <w:rFonts w:ascii="Arial" w:hAnsi="Arial" w:cs="Arial"/>
         </w:rPr>
-        <w:t>&lt;&lt;es_disposalHearingQuestionsToExpertsDJAddSection&gt;&gt;</w:t>
-      </w:r>
-    </w:p>
-    <w:p>
-      <w:pPr>
-        <w:rPr>
-          <w:rFonts w:ascii="Arial" w:hAnsi="Arial" w:cs="Arial"/>
-        </w:rPr>
-      </w:pPr>
-      <w:r>
-        <w:rPr>
-          <w:rFonts w:ascii="Arial" w:hAnsi="Arial" w:cs="Arial"/>
-        </w:rPr>
-        <w:t>&lt;&lt;cs_disposalHearingSchedulesOfLossDJAddSection&gt;&gt;</w:t>
+        <w:t>&lt;&lt;</w:t>
+      </w:r>
+      <w:proofErr w:type="spellStart"/>
+      <w:r>
+        <w:rPr>
+          <w:rFonts w:ascii="Arial" w:hAnsi="Arial" w:cs="Arial"/>
+        </w:rPr>
+        <w:t>es_disposalHearingQuestionsToExpertsDJAddSection</w:t>
+      </w:r>
+      <w:proofErr w:type="spellEnd"/>
+      <w:r>
+        <w:rPr>
+          <w:rFonts w:ascii="Arial" w:hAnsi="Arial" w:cs="Arial"/>
+        </w:rPr>
+        <w:t>&gt;&gt;</w:t>
+      </w:r>
+    </w:p>
+    <w:p>
+      <w:pPr>
+        <w:rPr>
+          <w:rFonts w:ascii="Arial" w:hAnsi="Arial" w:cs="Arial"/>
+        </w:rPr>
+      </w:pPr>
+      <w:r>
+        <w:rPr>
+          <w:rFonts w:ascii="Arial" w:hAnsi="Arial" w:cs="Arial"/>
+        </w:rPr>
+        <w:t>&lt;&lt;</w:t>
+      </w:r>
+      <w:proofErr w:type="spellStart"/>
+      <w:r>
+        <w:rPr>
+          <w:rFonts w:ascii="Arial" w:hAnsi="Arial" w:cs="Arial"/>
+        </w:rPr>
+        <w:t>cs_disposalHearingSchedulesOfLossDJAddSection</w:t>
+      </w:r>
+      <w:proofErr w:type="spellEnd"/>
+      <w:r>
+        <w:rPr>
+          <w:rFonts w:ascii="Arial" w:hAnsi="Arial" w:cs="Arial"/>
+        </w:rPr>
+        <w:t>&gt;&gt;</w:t>
       </w:r>
     </w:p>
     <w:p>
@@ -1675,7 +2227,25 @@
           <w:b/>
           <w:bCs/>
         </w:rPr>
-        <w:t xml:space="preserve"> {dateFormat(</w:t>
+        <w:t xml:space="preserve"> {</w:t>
+      </w:r>
+      <w:proofErr w:type="spellStart"/>
+      <w:r>
+        <w:rPr>
+          <w:rFonts w:ascii="Arial" w:hAnsi="Arial" w:cs="Arial"/>
+          <w:b/>
+          <w:bCs/>
+        </w:rPr>
+        <w:t>dateFormat</w:t>
+      </w:r>
+      <w:proofErr w:type="spellEnd"/>
+      <w:r>
+        <w:rPr>
+          <w:rFonts w:ascii="Arial" w:hAnsi="Arial" w:cs="Arial"/>
+          <w:b/>
+          <w:bCs/>
+        </w:rPr>
+        <w:t>(</w:t>
       </w:r>
       <w:r>
         <w:rPr>
@@ -1705,7 +2275,43 @@
           <w:b/>
           <w:bCs/>
         </w:rPr>
-        <w:t>‘dd MMMM yyyy’, ‘yyyy-MM-dd’)}&gt;&gt;</w:t>
+        <w:t xml:space="preserve">‘dd MMMM </w:t>
+      </w:r>
+      <w:proofErr w:type="spellStart"/>
+      <w:r>
+        <w:rPr>
+          <w:rFonts w:ascii="Arial" w:hAnsi="Arial" w:cs="Arial"/>
+          <w:b/>
+          <w:bCs/>
+        </w:rPr>
+        <w:t>yyyy</w:t>
+      </w:r>
+      <w:proofErr w:type="spellEnd"/>
+      <w:r>
+        <w:rPr>
+          <w:rFonts w:ascii="Arial" w:hAnsi="Arial" w:cs="Arial"/>
+          <w:b/>
+          <w:bCs/>
+        </w:rPr>
+        <w:t>’, ‘</w:t>
+      </w:r>
+      <w:proofErr w:type="spellStart"/>
+      <w:r>
+        <w:rPr>
+          <w:rFonts w:ascii="Arial" w:hAnsi="Arial" w:cs="Arial"/>
+          <w:b/>
+          <w:bCs/>
+        </w:rPr>
+        <w:t>yyyy</w:t>
+      </w:r>
+      <w:proofErr w:type="spellEnd"/>
+      <w:r>
+        <w:rPr>
+          <w:rFonts w:ascii="Arial" w:hAnsi="Arial" w:cs="Arial"/>
+          <w:b/>
+          <w:bCs/>
+        </w:rPr>
+        <w:t>-MM-dd’)}&gt;&gt;</w:t>
       </w:r>
       <w:r>
         <w:rPr>
@@ -1772,7 +2378,25 @@
           <w:b/>
           <w:bCs/>
         </w:rPr>
-        <w:t xml:space="preserve"> {dateFormat(</w:t>
+        <w:t xml:space="preserve"> {</w:t>
+      </w:r>
+      <w:proofErr w:type="spellStart"/>
+      <w:r>
+        <w:rPr>
+          <w:rFonts w:ascii="Arial" w:hAnsi="Arial" w:cs="Arial"/>
+          <w:b/>
+          <w:bCs/>
+        </w:rPr>
+        <w:t>dateFormat</w:t>
+      </w:r>
+      <w:proofErr w:type="spellEnd"/>
+      <w:r>
+        <w:rPr>
+          <w:rFonts w:ascii="Arial" w:hAnsi="Arial" w:cs="Arial"/>
+          <w:b/>
+          <w:bCs/>
+        </w:rPr>
+        <w:t>(</w:t>
       </w:r>
       <w:r>
         <w:rPr>
@@ -1802,7 +2426,43 @@
           <w:b/>
           <w:bCs/>
         </w:rPr>
-        <w:t>‘dd MMMM yyyy’, ‘yyyy-MM-dd’)}&gt;&gt;</w:t>
+        <w:t xml:space="preserve">‘dd MMMM </w:t>
+      </w:r>
+      <w:proofErr w:type="spellStart"/>
+      <w:r>
+        <w:rPr>
+          <w:rFonts w:ascii="Arial" w:hAnsi="Arial" w:cs="Arial"/>
+          <w:b/>
+          <w:bCs/>
+        </w:rPr>
+        <w:t>yyyy</w:t>
+      </w:r>
+      <w:proofErr w:type="spellEnd"/>
+      <w:r>
+        <w:rPr>
+          <w:rFonts w:ascii="Arial" w:hAnsi="Arial" w:cs="Arial"/>
+          <w:b/>
+          <w:bCs/>
+        </w:rPr>
+        <w:t>’, ‘</w:t>
+      </w:r>
+      <w:proofErr w:type="spellStart"/>
+      <w:r>
+        <w:rPr>
+          <w:rFonts w:ascii="Arial" w:hAnsi="Arial" w:cs="Arial"/>
+          <w:b/>
+          <w:bCs/>
+        </w:rPr>
+        <w:t>yyyy</w:t>
+      </w:r>
+      <w:proofErr w:type="spellEnd"/>
+      <w:r>
+        <w:rPr>
+          <w:rFonts w:ascii="Arial" w:hAnsi="Arial" w:cs="Arial"/>
+          <w:b/>
+          <w:bCs/>
+        </w:rPr>
+        <w:t>-MM-dd’)}&gt;&gt;</w:t>
       </w:r>
       <w:r>
         <w:rPr>
@@ -1869,7 +2529,25 @@
           <w:b/>
           <w:bCs/>
         </w:rPr>
-        <w:t xml:space="preserve"> {dateFormat(</w:t>
+        <w:t xml:space="preserve"> {</w:t>
+      </w:r>
+      <w:proofErr w:type="spellStart"/>
+      <w:r>
+        <w:rPr>
+          <w:rFonts w:ascii="Arial" w:hAnsi="Arial" w:cs="Arial"/>
+          <w:b/>
+          <w:bCs/>
+        </w:rPr>
+        <w:t>dateFormat</w:t>
+      </w:r>
+      <w:proofErr w:type="spellEnd"/>
+      <w:r>
+        <w:rPr>
+          <w:rFonts w:ascii="Arial" w:hAnsi="Arial" w:cs="Arial"/>
+          <w:b/>
+          <w:bCs/>
+        </w:rPr>
+        <w:t>(</w:t>
       </w:r>
       <w:r>
         <w:rPr>
@@ -1899,7 +2577,43 @@
           <w:b/>
           <w:bCs/>
         </w:rPr>
-        <w:t>‘dd MMMM yyyy’, ‘yyyy-MM-dd’)}&gt;&gt;</w:t>
+        <w:t xml:space="preserve">‘dd MMMM </w:t>
+      </w:r>
+      <w:proofErr w:type="spellStart"/>
+      <w:r>
+        <w:rPr>
+          <w:rFonts w:ascii="Arial" w:hAnsi="Arial" w:cs="Arial"/>
+          <w:b/>
+          <w:bCs/>
+        </w:rPr>
+        <w:t>yyyy</w:t>
+      </w:r>
+      <w:proofErr w:type="spellEnd"/>
+      <w:r>
+        <w:rPr>
+          <w:rFonts w:ascii="Arial" w:hAnsi="Arial" w:cs="Arial"/>
+          <w:b/>
+          <w:bCs/>
+        </w:rPr>
+        <w:t>’, ‘</w:t>
+      </w:r>
+      <w:proofErr w:type="spellStart"/>
+      <w:r>
+        <w:rPr>
+          <w:rFonts w:ascii="Arial" w:hAnsi="Arial" w:cs="Arial"/>
+          <w:b/>
+          <w:bCs/>
+        </w:rPr>
+        <w:t>yyyy</w:t>
+      </w:r>
+      <w:proofErr w:type="spellEnd"/>
+      <w:r>
+        <w:rPr>
+          <w:rFonts w:ascii="Arial" w:hAnsi="Arial" w:cs="Arial"/>
+          <w:b/>
+          <w:bCs/>
+        </w:rPr>
+        <w:t>-MM-dd’)}&gt;&gt;</w:t>
       </w:r>
       <w:r>
         <w:rPr>
@@ -1920,20 +2634,48 @@
         <w:rPr>
           <w:rFonts w:ascii="Arial" w:hAnsi="Arial" w:cs="Arial"/>
         </w:rPr>
-        <w:t>&lt;&lt;es_disposalHearingSchedulesOfLossDJAddSection&gt;&gt;</w:t>
-      </w:r>
-    </w:p>
-    <w:p>
-      <w:pPr>
-        <w:rPr>
-          <w:rFonts w:ascii="Arial" w:hAnsi="Arial" w:cs="Arial"/>
-        </w:rPr>
-      </w:pPr>
-      <w:r>
-        <w:rPr>
-          <w:rFonts w:ascii="Arial" w:hAnsi="Arial" w:cs="Arial"/>
-        </w:rPr>
-        <w:t>&lt;&lt;cs_disposalHearingFinalDisposalHearingDJAddSection&gt;&gt;</w:t>
+        <w:t>&lt;&lt;</w:t>
+      </w:r>
+      <w:proofErr w:type="spellStart"/>
+      <w:r>
+        <w:rPr>
+          <w:rFonts w:ascii="Arial" w:hAnsi="Arial" w:cs="Arial"/>
+        </w:rPr>
+        <w:t>es_disposalHearingSchedulesOfLossDJAddSection</w:t>
+      </w:r>
+      <w:proofErr w:type="spellEnd"/>
+      <w:r>
+        <w:rPr>
+          <w:rFonts w:ascii="Arial" w:hAnsi="Arial" w:cs="Arial"/>
+        </w:rPr>
+        <w:t>&gt;&gt;</w:t>
+      </w:r>
+    </w:p>
+    <w:p>
+      <w:pPr>
+        <w:rPr>
+          <w:rFonts w:ascii="Arial" w:hAnsi="Arial" w:cs="Arial"/>
+        </w:rPr>
+      </w:pPr>
+      <w:r>
+        <w:rPr>
+          <w:rFonts w:ascii="Arial" w:hAnsi="Arial" w:cs="Arial"/>
+        </w:rPr>
+        <w:t>&lt;&lt;</w:t>
+      </w:r>
+      <w:proofErr w:type="spellStart"/>
+      <w:r>
+        <w:rPr>
+          <w:rFonts w:ascii="Arial" w:hAnsi="Arial" w:cs="Arial"/>
+        </w:rPr>
+        <w:t>cs_disposalHearingFinalDisposalHearingDJAddSection</w:t>
+      </w:r>
+      <w:proofErr w:type="spellEnd"/>
+      <w:r>
+        <w:rPr>
+          <w:rFonts w:ascii="Arial" w:hAnsi="Arial" w:cs="Arial"/>
+        </w:rPr>
+        <w:t>&gt;&gt;</w:t>
       </w:r>
     </w:p>
     <w:p>
@@ -1962,7 +2704,7 @@
         <w:pStyle w:val="ListParagraph"/>
         <w:numPr>
           <w:ilvl w:val="0"/>
-          <w:numId w:val="4"/>
+          <w:numId w:val="1"/>
         </w:numPr>
         <w:rPr>
           <w:rFonts w:ascii="Arial" w:hAnsi="Arial" w:cs="Arial"/>
@@ -1975,6 +2717,7 @@
         <w:t xml:space="preserve">&lt;&lt; </w:t>
       </w:r>
       <w:bookmarkStart w:id="2" w:name="_Hlk119012940"/>
+      <w:proofErr w:type="spellStart"/>
       <w:r>
         <w:rPr>
           <w:rFonts w:ascii="Arial" w:hAnsi="Arial" w:cs="Arial"/>
@@ -1986,7 +2729,14 @@
         <w:rPr>
           <w:rFonts w:ascii="Arial" w:hAnsi="Arial" w:cs="Arial"/>
         </w:rPr>
-        <w:t>.input &gt;&gt;</w:t>
+        <w:t>.input</w:t>
+      </w:r>
+      <w:proofErr w:type="spellEnd"/>
+      <w:r>
+        <w:rPr>
+          <w:rFonts w:ascii="Arial" w:hAnsi="Arial" w:cs="Arial"/>
+        </w:rPr>
+        <w:t xml:space="preserve"> &gt;&gt;</w:t>
       </w:r>
       <w:r>
         <w:rPr>
@@ -2002,8 +2752,45 @@
           <w:b/>
           <w:bCs/>
         </w:rPr>
-        <w:t xml:space="preserve">&lt;&lt; {dateFormat(disposalHearingFinalDisposalHearingTimeDJ.date, ‘dd MMMM </w:t>
-      </w:r>
+        <w:t>&lt;&lt; {</w:t>
+      </w:r>
+      <w:proofErr w:type="spellStart"/>
+      <w:r>
+        <w:rPr>
+          <w:rFonts w:ascii="Arial" w:hAnsi="Arial" w:cs="Arial"/>
+          <w:b/>
+          <w:bCs/>
+        </w:rPr>
+        <w:t>dateFormat</w:t>
+      </w:r>
+      <w:proofErr w:type="spellEnd"/>
+      <w:r>
+        <w:rPr>
+          <w:rFonts w:ascii="Arial" w:hAnsi="Arial" w:cs="Arial"/>
+          <w:b/>
+          <w:bCs/>
+        </w:rPr>
+        <w:t>(</w:t>
+      </w:r>
+      <w:proofErr w:type="spellStart"/>
+      <w:r>
+        <w:rPr>
+          <w:rFonts w:ascii="Arial" w:hAnsi="Arial" w:cs="Arial"/>
+          <w:b/>
+          <w:bCs/>
+        </w:rPr>
+        <w:t>disposalHearingFinalDisposalHearingTimeDJ.date</w:t>
+      </w:r>
+      <w:proofErr w:type="spellEnd"/>
+      <w:r>
+        <w:rPr>
+          <w:rFonts w:ascii="Arial" w:hAnsi="Arial" w:cs="Arial"/>
+          <w:b/>
+          <w:bCs/>
+        </w:rPr>
+        <w:t xml:space="preserve">, ‘dd MMMM </w:t>
+      </w:r>
+      <w:proofErr w:type="spellStart"/>
       <w:r>
         <w:rPr>
           <w:rFonts w:ascii="Arial" w:hAnsi="Arial" w:cs="Arial"/>
@@ -2011,7 +2798,34 @@
           <w:bCs/>
         </w:rPr>
         <w:lastRenderedPageBreak/>
-        <w:t xml:space="preserve">yyyy’, ‘yyyy-MM-dd’)}&gt;&gt;. </w:t>
+        <w:t>yyyy</w:t>
+      </w:r>
+      <w:proofErr w:type="spellEnd"/>
+      <w:r>
+        <w:rPr>
+          <w:rFonts w:ascii="Arial" w:hAnsi="Arial" w:cs="Arial"/>
+          <w:b/>
+          <w:bCs/>
+        </w:rPr>
+        <w:t>’, ‘</w:t>
+      </w:r>
+      <w:proofErr w:type="spellStart"/>
+      <w:r>
+        <w:rPr>
+          <w:rFonts w:ascii="Arial" w:hAnsi="Arial" w:cs="Arial"/>
+          <w:b/>
+          <w:bCs/>
+        </w:rPr>
+        <w:t>yyyy</w:t>
+      </w:r>
+      <w:proofErr w:type="spellEnd"/>
+      <w:r>
+        <w:rPr>
+          <w:rFonts w:ascii="Arial" w:hAnsi="Arial" w:cs="Arial"/>
+          <w:b/>
+          <w:bCs/>
+        </w:rPr>
+        <w:t xml:space="preserve">-MM-dd’)}&gt;&gt;. </w:t>
       </w:r>
       <w:r>
         <w:rPr>
@@ -2027,13 +2841,23 @@
         </w:rPr>
         <w:t xml:space="preserve">&lt;&lt; </w:t>
       </w:r>
-      <w:r>
-        <w:rPr>
-          <w:rFonts w:ascii="Arial" w:hAnsi="Arial" w:cs="Arial"/>
-          <w:b/>
-          <w:bCs/>
-        </w:rPr>
-        <w:t xml:space="preserve">disposalHearingTimeEstimateDJ </w:t>
+      <w:proofErr w:type="spellStart"/>
+      <w:r>
+        <w:rPr>
+          <w:rFonts w:ascii="Arial" w:hAnsi="Arial" w:cs="Arial"/>
+          <w:b/>
+          <w:bCs/>
+        </w:rPr>
+        <w:t>disposalHearingTimeEstimateDJ</w:t>
+      </w:r>
+      <w:proofErr w:type="spellEnd"/>
+      <w:r>
+        <w:rPr>
+          <w:rFonts w:ascii="Arial" w:hAnsi="Arial" w:cs="Arial"/>
+          <w:b/>
+          <w:bCs/>
+        </w:rPr>
+        <w:t xml:space="preserve"> </w:t>
       </w:r>
       <w:r>
         <w:rPr>
@@ -2049,7 +2873,7 @@
         <w:pStyle w:val="ListParagraph"/>
         <w:numPr>
           <w:ilvl w:val="0"/>
-          <w:numId w:val="4"/>
+          <w:numId w:val="1"/>
         </w:numPr>
         <w:spacing w:before="100" w:beforeAutospacing="1" w:after="100" w:afterAutospacing="1" w:line="240" w:lineRule="auto"/>
         <w:rPr>
@@ -2064,31 +2888,34 @@
           <w:color w:val="000000"/>
           <w:lang w:eastAsia="en-GB"/>
         </w:rPr>
-        <w:t>&lt;&lt;cs_{disposalHearingMethodDJ=’</w:t>
-      </w:r>
+        <w:t>&lt;&lt;cs_{</w:t>
+      </w:r>
+      <w:proofErr w:type="spellStart"/>
       <w:r>
         <w:rPr>
           <w:rFonts w:ascii="Arial" w:eastAsia="Times New Roman" w:hAnsi="Arial" w:cs="Arial"/>
           <w:color w:val="000000"/>
           <w:lang w:eastAsia="en-GB"/>
         </w:rPr>
-        <w:t>disposalHearingMethodInPerso</w:t>
-      </w:r>
+        <w:t>disposalHearingMethodDJ</w:t>
+      </w:r>
+      <w:proofErr w:type="spellEnd"/>
       <w:r>
         <w:rPr>
           <w:rFonts w:ascii="Arial" w:eastAsia="Times New Roman" w:hAnsi="Arial" w:cs="Arial"/>
           <w:color w:val="000000"/>
           <w:lang w:eastAsia="en-GB"/>
         </w:rPr>
-        <w:t>n</w:t>
-      </w:r>
+        <w:t>=’</w:t>
+      </w:r>
+      <w:proofErr w:type="spellStart"/>
       <w:r>
         <w:rPr>
           <w:rFonts w:ascii="Arial" w:eastAsia="Times New Roman" w:hAnsi="Arial" w:cs="Arial"/>
           <w:color w:val="000000"/>
           <w:lang w:eastAsia="en-GB"/>
         </w:rPr>
-        <w:t>’</w:t>
+        <w:t>disposalHearingMethodInPerso</w:t>
       </w:r>
       <w:r>
         <w:rPr>
@@ -2096,28 +2923,16 @@
           <w:color w:val="000000"/>
           <w:lang w:eastAsia="en-GB"/>
         </w:rPr>
-        <w:t>}&gt;&gt;</w:t>
-      </w:r>
-      <w:r>
-        <w:t xml:space="preserve"> </w:t>
-      </w:r>
+        <w:t>n</w:t>
+      </w:r>
+      <w:proofErr w:type="spellEnd"/>
       <w:r>
         <w:rPr>
           <w:rFonts w:ascii="Arial" w:eastAsia="Times New Roman" w:hAnsi="Arial" w:cs="Arial"/>
           <w:color w:val="000000"/>
           <w:lang w:eastAsia="en-GB"/>
         </w:rPr>
-        <w:t xml:space="preserve">This hearing will be in </w:t>
-      </w:r>
-      <w:r>
-        <w:rPr>
-          <w:rFonts w:ascii="Arial" w:eastAsia="Times New Roman" w:hAnsi="Arial" w:cs="Arial"/>
-          <w:b/>
-          <w:bCs/>
-          <w:color w:val="000000"/>
-          <w:lang w:eastAsia="en-GB"/>
-        </w:rPr>
-        <w:t>person</w:t>
+        <w:t>’</w:t>
       </w:r>
       <w:r>
         <w:rPr>
@@ -2125,7 +2940,10 @@
           <w:color w:val="000000"/>
           <w:lang w:eastAsia="en-GB"/>
         </w:rPr>
-        <w:t>, further details will be provided in your hearing notice</w:t>
+        <w:t>}&gt;&gt;</w:t>
+      </w:r>
+      <w:r>
+        <w:t xml:space="preserve"> </w:t>
       </w:r>
       <w:r>
         <w:rPr>
@@ -2133,7 +2951,17 @@
           <w:color w:val="000000"/>
           <w:lang w:eastAsia="en-GB"/>
         </w:rPr>
-        <w:t xml:space="preserve">.&lt;&lt;es_&gt;&gt;&lt;&lt;cs_{disposalHearingMethodDJ=’disposalHearingMethodTelephoneHearing’}&gt;&gt; </w:t>
+        <w:t xml:space="preserve">This hearing will be in </w:t>
+      </w:r>
+      <w:r>
+        <w:rPr>
+          <w:rFonts w:ascii="Arial" w:eastAsia="Times New Roman" w:hAnsi="Arial" w:cs="Arial"/>
+          <w:b/>
+          <w:bCs/>
+          <w:color w:val="000000"/>
+          <w:lang w:eastAsia="en-GB"/>
+        </w:rPr>
+        <w:t>person</w:t>
       </w:r>
       <w:r>
         <w:rPr>
@@ -2141,17 +2969,7 @@
           <w:color w:val="000000"/>
           <w:lang w:eastAsia="en-GB"/>
         </w:rPr>
-        <w:t xml:space="preserve">This hearing will be attended by </w:t>
-      </w:r>
-      <w:r>
-        <w:rPr>
-          <w:rFonts w:ascii="Arial" w:eastAsia="Times New Roman" w:hAnsi="Arial" w:cs="Arial"/>
-          <w:b/>
-          <w:bCs/>
-          <w:color w:val="000000"/>
-          <w:lang w:eastAsia="en-GB"/>
-        </w:rPr>
-        <w:t>telephone</w:t>
+        <w:t>, further details will be provided in your hearing notice</w:t>
       </w:r>
       <w:r>
         <w:rPr>
@@ -2159,7 +2977,7 @@
           <w:color w:val="000000"/>
           <w:lang w:eastAsia="en-GB"/>
         </w:rPr>
-        <w:t>, further details will be provided in your hearing notice</w:t>
+        <w:t xml:space="preserve">.&lt;&lt;es_&gt;&gt;&lt;&lt;cs_{disposalHearingMethodDJ=’disposalHearingMethodTelephoneHearing’}&gt;&gt; </w:t>
       </w:r>
       <w:r>
         <w:rPr>
@@ -2167,10 +2985,17 @@
           <w:color w:val="000000"/>
           <w:lang w:eastAsia="en-GB"/>
         </w:rPr>
-        <w:t>.&lt;&lt;es_&gt;&gt;&lt;&lt;cs_{disposalHearingMethodDJ=’disposalHearingMethodVideoConferenceHearing’}&gt;&gt;</w:t>
-      </w:r>
-      <w:r>
-        <w:t xml:space="preserve"> </w:t>
+        <w:t xml:space="preserve">This hearing will be attended by </w:t>
+      </w:r>
+      <w:r>
+        <w:rPr>
+          <w:rFonts w:ascii="Arial" w:eastAsia="Times New Roman" w:hAnsi="Arial" w:cs="Arial"/>
+          <w:b/>
+          <w:bCs/>
+          <w:color w:val="000000"/>
+          <w:lang w:eastAsia="en-GB"/>
+        </w:rPr>
+        <w:t>telephone</w:t>
       </w:r>
       <w:r>
         <w:rPr>
@@ -2178,17 +3003,7 @@
           <w:color w:val="000000"/>
           <w:lang w:eastAsia="en-GB"/>
         </w:rPr>
-        <w:t xml:space="preserve">This hearing will be attended by </w:t>
-      </w:r>
-      <w:r>
-        <w:rPr>
-          <w:rFonts w:ascii="Arial" w:eastAsia="Times New Roman" w:hAnsi="Arial" w:cs="Arial"/>
-          <w:b/>
-          <w:bCs/>
-          <w:color w:val="000000"/>
-          <w:lang w:eastAsia="en-GB"/>
-        </w:rPr>
-        <w:t>video conference</w:t>
+        <w:t>, further details will be provided in your hearing notice</w:t>
       </w:r>
       <w:r>
         <w:rPr>
@@ -2196,7 +3011,10 @@
           <w:color w:val="000000"/>
           <w:lang w:eastAsia="en-GB"/>
         </w:rPr>
-        <w:t>, further details will be provided in your hearing notice</w:t>
+        <w:t>.&lt;&lt;es_&gt;&gt;&lt;&lt;cs_{disposalHearingMethodDJ=’disposalHearingMethodVideoConferenceHearing’}&gt;&gt;</w:t>
+      </w:r>
+      <w:r>
+        <w:t xml:space="preserve"> </w:t>
       </w:r>
       <w:r>
         <w:rPr>
@@ -2204,7 +3022,17 @@
           <w:color w:val="000000"/>
           <w:lang w:eastAsia="en-GB"/>
         </w:rPr>
-        <w:t>.</w:t>
+        <w:t xml:space="preserve">This hearing will be attended by </w:t>
+      </w:r>
+      <w:r>
+        <w:rPr>
+          <w:rFonts w:ascii="Arial" w:eastAsia="Times New Roman" w:hAnsi="Arial" w:cs="Arial"/>
+          <w:b/>
+          <w:bCs/>
+          <w:color w:val="000000"/>
+          <w:lang w:eastAsia="en-GB"/>
+        </w:rPr>
+        <w:t>video conference</w:t>
       </w:r>
       <w:r>
         <w:rPr>
@@ -2212,6 +3040,22 @@
           <w:color w:val="000000"/>
           <w:lang w:eastAsia="en-GB"/>
         </w:rPr>
+        <w:t>, further details will be provided in your hearing notice</w:t>
+      </w:r>
+      <w:r>
+        <w:rPr>
+          <w:rFonts w:ascii="Arial" w:eastAsia="Times New Roman" w:hAnsi="Arial" w:cs="Arial"/>
+          <w:color w:val="000000"/>
+          <w:lang w:eastAsia="en-GB"/>
+        </w:rPr>
+        <w:t>.</w:t>
+      </w:r>
+      <w:r>
+        <w:rPr>
+          <w:rFonts w:ascii="Arial" w:eastAsia="Times New Roman" w:hAnsi="Arial" w:cs="Arial"/>
+          <w:color w:val="000000"/>
+          <w:lang w:eastAsia="en-GB"/>
+        </w:rPr>
         <w:t>&lt;&lt;es_&gt;&gt;</w:t>
       </w:r>
     </w:p>
@@ -2225,26 +3069,48 @@
         <w:rPr>
           <w:rFonts w:ascii="Arial" w:hAnsi="Arial" w:cs="Arial"/>
         </w:rPr>
-        <w:t>&lt;&lt;es_disposalHearingFinalDisposalHearingDJAddSection&gt;&gt;</w:t>
-      </w:r>
-    </w:p>
-    <w:p>
-      <w:pPr>
-        <w:rPr>
-          <w:rFonts w:ascii="Arial" w:hAnsi="Arial" w:cs="Arial"/>
-        </w:rPr>
-      </w:pPr>
-      <w:r>
-        <w:rPr>
-          <w:rFonts w:ascii="Arial" w:hAnsi="Arial" w:cs="Arial"/>
-        </w:rPr>
         <w:t>&lt;&lt;</w:t>
       </w:r>
-      <w:r>
-        <w:rPr>
-          <w:rFonts w:ascii="Arial" w:hAnsi="Arial" w:cs="Arial"/>
-        </w:rPr>
-        <w:t>cs_disposalHearingBundleDJAddSection&gt;&gt;</w:t>
+      <w:proofErr w:type="spellStart"/>
+      <w:r>
+        <w:rPr>
+          <w:rFonts w:ascii="Arial" w:hAnsi="Arial" w:cs="Arial"/>
+        </w:rPr>
+        <w:t>es_disposalHearingFinalDisposalHearingDJAddSection</w:t>
+      </w:r>
+      <w:proofErr w:type="spellEnd"/>
+      <w:r>
+        <w:rPr>
+          <w:rFonts w:ascii="Arial" w:hAnsi="Arial" w:cs="Arial"/>
+        </w:rPr>
+        <w:t>&gt;&gt;</w:t>
+      </w:r>
+    </w:p>
+    <w:p>
+      <w:pPr>
+        <w:rPr>
+          <w:rFonts w:ascii="Arial" w:hAnsi="Arial" w:cs="Arial"/>
+        </w:rPr>
+      </w:pPr>
+      <w:r>
+        <w:rPr>
+          <w:rFonts w:ascii="Arial" w:hAnsi="Arial" w:cs="Arial"/>
+        </w:rPr>
+        <w:t>&lt;&lt;</w:t>
+      </w:r>
+      <w:proofErr w:type="spellStart"/>
+      <w:r>
+        <w:rPr>
+          <w:rFonts w:ascii="Arial" w:hAnsi="Arial" w:cs="Arial"/>
+        </w:rPr>
+        <w:t>cs_disposalHearingBundleDJAddSection</w:t>
+      </w:r>
+      <w:proofErr w:type="spellEnd"/>
+      <w:r>
+        <w:rPr>
+          <w:rFonts w:ascii="Arial" w:hAnsi="Arial" w:cs="Arial"/>
+        </w:rPr>
+        <w:t>&gt;&gt;</w:t>
       </w:r>
     </w:p>
     <w:p>
@@ -2280,9 +3146,8 @@
         <w:pStyle w:val="ListParagraph"/>
         <w:numPr>
           <w:ilvl w:val="0"/>
-          <w:numId w:val="4"/>
+          <w:numId w:val="1"/>
         </w:numPr>
-        <w:ind w:left="851" w:hanging="491"/>
         <w:rPr>
           <w:rFonts w:ascii="Arial" w:hAnsi="Arial" w:cs="Arial"/>
         </w:rPr>
@@ -2299,12 +3164,14 @@
         </w:rPr>
         <w:t xml:space="preserve"> </w:t>
       </w:r>
+      <w:proofErr w:type="spellStart"/>
       <w:r>
         <w:rPr>
           <w:rFonts w:ascii="Arial" w:hAnsi="Arial" w:cs="Arial"/>
         </w:rPr>
         <w:t>disposalHearingBundleDJ.input</w:t>
       </w:r>
+      <w:proofErr w:type="spellEnd"/>
       <w:r>
         <w:rPr>
           <w:rFonts w:ascii="Arial" w:hAnsi="Arial" w:cs="Arial"/>
@@ -2329,12 +3196,14 @@
         </w:rPr>
         <w:t xml:space="preserve"> </w:t>
       </w:r>
+      <w:proofErr w:type="spellStart"/>
       <w:r>
         <w:rPr>
           <w:rFonts w:ascii="Arial" w:hAnsi="Arial" w:cs="Arial"/>
         </w:rPr>
         <w:t>typeBundleInfo</w:t>
       </w:r>
+      <w:proofErr w:type="spellEnd"/>
       <w:r>
         <w:rPr>
           <w:rFonts w:ascii="Arial" w:hAnsi="Arial" w:cs="Arial"/>
@@ -2358,20 +3227,48 @@
         <w:rPr>
           <w:rFonts w:ascii="Arial" w:hAnsi="Arial" w:cs="Arial"/>
         </w:rPr>
-        <w:t>&lt;&lt;es_disposalHearingBundleDJAddSection&gt;&gt;</w:t>
-      </w:r>
-    </w:p>
-    <w:p>
-      <w:pPr>
-        <w:rPr>
-          <w:rFonts w:ascii="Arial" w:hAnsi="Arial" w:cs="Arial"/>
-        </w:rPr>
-      </w:pPr>
-      <w:r>
-        <w:rPr>
-          <w:rFonts w:ascii="Arial" w:hAnsi="Arial" w:cs="Arial"/>
-        </w:rPr>
-        <w:t>&lt;&lt;cs_disposalHearingClaimSettlingAddSection&gt;&gt;</w:t>
+        <w:t>&lt;&lt;</w:t>
+      </w:r>
+      <w:proofErr w:type="spellStart"/>
+      <w:r>
+        <w:rPr>
+          <w:rFonts w:ascii="Arial" w:hAnsi="Arial" w:cs="Arial"/>
+        </w:rPr>
+        <w:t>es_disposalHearingBundleDJAddSection</w:t>
+      </w:r>
+      <w:proofErr w:type="spellEnd"/>
+      <w:r>
+        <w:rPr>
+          <w:rFonts w:ascii="Arial" w:hAnsi="Arial" w:cs="Arial"/>
+        </w:rPr>
+        <w:t>&gt;&gt;</w:t>
+      </w:r>
+    </w:p>
+    <w:p>
+      <w:pPr>
+        <w:rPr>
+          <w:rFonts w:ascii="Arial" w:hAnsi="Arial" w:cs="Arial"/>
+        </w:rPr>
+      </w:pPr>
+      <w:r>
+        <w:rPr>
+          <w:rFonts w:ascii="Arial" w:hAnsi="Arial" w:cs="Arial"/>
+        </w:rPr>
+        <w:t>&lt;&lt;</w:t>
+      </w:r>
+      <w:proofErr w:type="spellStart"/>
+      <w:r>
+        <w:rPr>
+          <w:rFonts w:ascii="Arial" w:hAnsi="Arial" w:cs="Arial"/>
+        </w:rPr>
+        <w:t>cs_disposalHearingClaimSettlingAddSection</w:t>
+      </w:r>
+      <w:proofErr w:type="spellEnd"/>
+      <w:r>
+        <w:rPr>
+          <w:rFonts w:ascii="Arial" w:hAnsi="Arial" w:cs="Arial"/>
+        </w:rPr>
+        <w:t>&gt;&gt;</w:t>
       </w:r>
     </w:p>
     <w:p>
@@ -2400,9 +3297,8 @@
         <w:pStyle w:val="ListParagraph"/>
         <w:numPr>
           <w:ilvl w:val="0"/>
-          <w:numId w:val="4"/>
+          <w:numId w:val="1"/>
         </w:numPr>
-        <w:ind w:left="851" w:hanging="491"/>
         <w:rPr>
           <w:rFonts w:ascii="Arial" w:hAnsi="Arial" w:cs="Arial"/>
         </w:rPr>
@@ -2424,22 +3320,52 @@
         <w:rPr>
           <w:rFonts w:ascii="Arial" w:hAnsi="Arial" w:cs="Arial"/>
         </w:rPr>
-        <w:t>&lt;&lt;es_disposalHearingClaimSettlingAddSection&gt;&gt;</w:t>
-      </w:r>
-    </w:p>
-    <w:p>
-      <w:pPr>
-        <w:rPr>
-          <w:rFonts w:ascii="Arial" w:hAnsi="Arial" w:cs="Arial"/>
-          <w:bCs/>
-        </w:rPr>
-      </w:pPr>
-      <w:r>
-        <w:rPr>
-          <w:rFonts w:ascii="Arial" w:hAnsi="Arial" w:cs="Arial"/>
-          <w:bCs/>
-        </w:rPr>
-        <w:t>&lt;&lt;cs_disposalHearingCostsAddSection&gt;&gt;</w:t>
+        <w:t>&lt;&lt;</w:t>
+      </w:r>
+      <w:proofErr w:type="spellStart"/>
+      <w:r>
+        <w:rPr>
+          <w:rFonts w:ascii="Arial" w:hAnsi="Arial" w:cs="Arial"/>
+        </w:rPr>
+        <w:t>es_disposalHearingClaimSettlingAddSection</w:t>
+      </w:r>
+      <w:proofErr w:type="spellEnd"/>
+      <w:r>
+        <w:rPr>
+          <w:rFonts w:ascii="Arial" w:hAnsi="Arial" w:cs="Arial"/>
+        </w:rPr>
+        <w:t>&gt;&gt;</w:t>
+      </w:r>
+    </w:p>
+    <w:p>
+      <w:pPr>
+        <w:rPr>
+          <w:rFonts w:ascii="Arial" w:hAnsi="Arial" w:cs="Arial"/>
+          <w:bCs/>
+        </w:rPr>
+      </w:pPr>
+      <w:r>
+        <w:rPr>
+          <w:rFonts w:ascii="Arial" w:hAnsi="Arial" w:cs="Arial"/>
+          <w:bCs/>
+        </w:rPr>
+        <w:t>&lt;&lt;</w:t>
+      </w:r>
+      <w:proofErr w:type="spellStart"/>
+      <w:r>
+        <w:rPr>
+          <w:rFonts w:ascii="Arial" w:hAnsi="Arial" w:cs="Arial"/>
+          <w:bCs/>
+        </w:rPr>
+        <w:t>cs_disposalHearingCostsAddSection</w:t>
+      </w:r>
+      <w:proofErr w:type="spellEnd"/>
+      <w:r>
+        <w:rPr>
+          <w:rFonts w:ascii="Arial" w:hAnsi="Arial" w:cs="Arial"/>
+          <w:bCs/>
+        </w:rPr>
+        <w:t>&gt;&gt;</w:t>
       </w:r>
     </w:p>
     <w:p>
@@ -2469,9 +3395,8 @@
         <w:pStyle w:val="ListParagraph"/>
         <w:numPr>
           <w:ilvl w:val="0"/>
-          <w:numId w:val="4"/>
+          <w:numId w:val="1"/>
         </w:numPr>
-        <w:ind w:left="851" w:hanging="491"/>
         <w:rPr>
           <w:rFonts w:ascii="Arial" w:hAnsi="Arial" w:cs="Arial"/>
         </w:rPr>
@@ -2501,7 +3426,23 @@
           <w:rFonts w:ascii="Arial" w:hAnsi="Arial" w:cs="Arial"/>
           <w:bCs/>
         </w:rPr>
-        <w:t>&lt;&lt;es_disposalHearingCostsAddSection&gt;&gt;</w:t>
+        <w:t>&lt;&lt;</w:t>
+      </w:r>
+      <w:proofErr w:type="spellStart"/>
+      <w:r>
+        <w:rPr>
+          <w:rFonts w:ascii="Arial" w:hAnsi="Arial" w:cs="Arial"/>
+          <w:bCs/>
+        </w:rPr>
+        <w:t>es_disposalHearingCostsAddSection</w:t>
+      </w:r>
+      <w:proofErr w:type="spellEnd"/>
+      <w:r>
+        <w:rPr>
+          <w:rFonts w:ascii="Arial" w:hAnsi="Arial" w:cs="Arial"/>
+          <w:bCs/>
+        </w:rPr>
+        <w:t>&gt;&gt;</w:t>
       </w:r>
     </w:p>
     <w:p>
@@ -2534,9 +3475,8 @@
         <w:pStyle w:val="ListParagraph"/>
         <w:numPr>
           <w:ilvl w:val="0"/>
-          <w:numId w:val="4"/>
+          <w:numId w:val="1"/>
         </w:numPr>
-        <w:ind w:left="851" w:hanging="491"/>
         <w:rPr>
           <w:rFonts w:ascii="Arial" w:hAnsi="Arial" w:cs="Arial"/>
         </w:rPr>
@@ -2553,6 +3493,7 @@
         </w:rPr>
         <w:t xml:space="preserve"> </w:t>
       </w:r>
+      <w:proofErr w:type="spellStart"/>
       <w:r>
         <w:rPr>
           <w:rFonts w:ascii="Arial" w:hAnsi="Arial" w:cs="Arial"/>
@@ -2565,6 +3506,7 @@
         </w:rPr>
         <w:t>.input</w:t>
       </w:r>
+      <w:proofErr w:type="spellEnd"/>
       <w:r>
         <w:rPr>
           <w:rFonts w:ascii="Arial" w:hAnsi="Arial" w:cs="Arial"/>
@@ -2595,31 +3537,27 @@
           <w:sz w:val="22"/>
           <w:szCs w:val="22"/>
         </w:rPr>
-        <w:t xml:space="preserve">&lt;&lt;cs_{hasNewDirections=true}&gt;&gt; </w:t>
-      </w:r>
-    </w:p>
-    <w:p>
-      <w:pPr>
-        <w:pStyle w:val="NormalWeb"/>
-        <w:rPr>
-          <w:rFonts w:ascii="Arial" w:hAnsi="Arial" w:cs="Arial"/>
-          <w:b/>
-          <w:bCs/>
+        <w:t>&lt;&lt;cs_{</w:t>
+      </w:r>
+      <w:proofErr w:type="spellStart"/>
+      <w:r>
+        <w:rPr>
+          <w:rFonts w:ascii="Arial" w:hAnsi="Arial" w:cs="Arial"/>
           <w:color w:val="000000"/>
           <w:sz w:val="22"/>
           <w:szCs w:val="22"/>
         </w:rPr>
-      </w:pPr>
-      <w:r>
-        <w:rPr>
-          <w:rFonts w:ascii="Arial" w:hAnsi="Arial" w:cs="Arial"/>
-          <w:b/>
-          <w:bCs/>
+        <w:t>hasNewDirections</w:t>
+      </w:r>
+      <w:proofErr w:type="spellEnd"/>
+      <w:r>
+        <w:rPr>
+          <w:rFonts w:ascii="Arial" w:hAnsi="Arial" w:cs="Arial"/>
           <w:color w:val="000000"/>
           <w:sz w:val="22"/>
           <w:szCs w:val="22"/>
         </w:rPr>
-        <w:t>Additional directions</w:t>
+        <w:t xml:space="preserve">=true}&gt;&gt; </w:t>
       </w:r>
     </w:p>
     <w:p>
@@ -2627,6 +3565,8 @@
         <w:pStyle w:val="NormalWeb"/>
         <w:rPr>
           <w:rFonts w:ascii="Arial" w:hAnsi="Arial" w:cs="Arial"/>
+          <w:b/>
+          <w:bCs/>
           <w:color w:val="000000"/>
           <w:sz w:val="22"/>
           <w:szCs w:val="22"/>
@@ -2635,11 +3575,13 @@
       <w:r>
         <w:rPr>
           <w:rFonts w:ascii="Arial" w:hAnsi="Arial" w:cs="Arial"/>
+          <w:b/>
+          <w:bCs/>
           <w:color w:val="000000"/>
           <w:sz w:val="22"/>
           <w:szCs w:val="22"/>
         </w:rPr>
-        <w:t>&lt;&lt;rs_disposalHearingAddNewDirectionsDJ&gt;&gt;</w:t>
+        <w:t>Additional directions</w:t>
       </w:r>
     </w:p>
     <w:p>
@@ -2659,19 +3601,19 @@
           <w:sz w:val="22"/>
           <w:szCs w:val="22"/>
         </w:rPr>
-        <w:t>&lt;&lt;value.directionComment&gt;&gt;</w:t>
-      </w:r>
-    </w:p>
-    <w:p>
-      <w:pPr>
-        <w:pStyle w:val="NormalWeb"/>
+        <w:t>&lt;&lt;</w:t>
+      </w:r>
+      <w:proofErr w:type="spellStart"/>
+      <w:r>
         <w:rPr>
           <w:rFonts w:ascii="Arial" w:hAnsi="Arial" w:cs="Arial"/>
           <w:color w:val="000000"/>
           <w:sz w:val="22"/>
           <w:szCs w:val="22"/>
         </w:rPr>
-      </w:pPr>
+        <w:t>rs_disposalHearingAddNewDirectionsDJ</w:t>
+      </w:r>
+      <w:proofErr w:type="spellEnd"/>
       <w:r>
         <w:rPr>
           <w:rFonts w:ascii="Arial" w:hAnsi="Arial" w:cs="Arial"/>
@@ -2679,7 +3621,87 @@
           <w:sz w:val="22"/>
           <w:szCs w:val="22"/>
         </w:rPr>
-        <w:t>&lt;&lt;es_disposalHearingAddNewDirectionsDJ&gt;&gt;</w:t>
+        <w:t>&gt;&gt;</w:t>
+      </w:r>
+    </w:p>
+    <w:p>
+      <w:pPr>
+        <w:pStyle w:val="NormalWeb"/>
+        <w:rPr>
+          <w:rFonts w:ascii="Arial" w:hAnsi="Arial" w:cs="Arial"/>
+          <w:color w:val="000000"/>
+          <w:sz w:val="22"/>
+          <w:szCs w:val="22"/>
+        </w:rPr>
+      </w:pPr>
+      <w:r>
+        <w:rPr>
+          <w:rFonts w:ascii="Arial" w:hAnsi="Arial" w:cs="Arial"/>
+          <w:color w:val="000000"/>
+          <w:sz w:val="22"/>
+          <w:szCs w:val="22"/>
+        </w:rPr>
+        <w:t>&lt;&lt;</w:t>
+      </w:r>
+      <w:proofErr w:type="spellStart"/>
+      <w:r>
+        <w:rPr>
+          <w:rFonts w:ascii="Arial" w:hAnsi="Arial" w:cs="Arial"/>
+          <w:color w:val="000000"/>
+          <w:sz w:val="22"/>
+          <w:szCs w:val="22"/>
+        </w:rPr>
+        <w:t>value.directionComment</w:t>
+      </w:r>
+      <w:proofErr w:type="spellEnd"/>
+      <w:r>
+        <w:rPr>
+          <w:rFonts w:ascii="Arial" w:hAnsi="Arial" w:cs="Arial"/>
+          <w:color w:val="000000"/>
+          <w:sz w:val="22"/>
+          <w:szCs w:val="22"/>
+        </w:rPr>
+        <w:t>&gt;&gt;</w:t>
+      </w:r>
+    </w:p>
+    <w:p>
+      <w:pPr>
+        <w:pStyle w:val="NormalWeb"/>
+        <w:rPr>
+          <w:rFonts w:ascii="Arial" w:hAnsi="Arial" w:cs="Arial"/>
+          <w:color w:val="000000"/>
+          <w:sz w:val="22"/>
+          <w:szCs w:val="22"/>
+        </w:rPr>
+      </w:pPr>
+      <w:r>
+        <w:rPr>
+          <w:rFonts w:ascii="Arial" w:hAnsi="Arial" w:cs="Arial"/>
+          <w:color w:val="000000"/>
+          <w:sz w:val="22"/>
+          <w:szCs w:val="22"/>
+        </w:rPr>
+        <w:t>&lt;&lt;</w:t>
+      </w:r>
+      <w:proofErr w:type="spellStart"/>
+      <w:r>
+        <w:rPr>
+          <w:rFonts w:ascii="Arial" w:hAnsi="Arial" w:cs="Arial"/>
+          <w:color w:val="000000"/>
+          <w:sz w:val="22"/>
+          <w:szCs w:val="22"/>
+        </w:rPr>
+        <w:t>es_disposalHearingAddNewDirectionsDJ</w:t>
+      </w:r>
+      <w:proofErr w:type="spellEnd"/>
+      <w:r>
+        <w:rPr>
+          <w:rFonts w:ascii="Arial" w:hAnsi="Arial" w:cs="Arial"/>
+          <w:color w:val="000000"/>
+          <w:sz w:val="22"/>
+          <w:szCs w:val="22"/>
+        </w:rPr>
+        <w:t>&gt;&gt;</w:t>
       </w:r>
     </w:p>
     <w:p>
@@ -2733,7 +3755,7 @@
 </file>
 
 <file path=word/numbering.xml><?xml version="1.0" encoding="utf-8"?>
-<w:numbering xmlns:wpc="http://schemas.microsoft.com/office/word/2010/wordprocessingCanvas" xmlns:cx="http://schemas.microsoft.com/office/drawing/2014/chartex" xmlns:cx1="http://schemas.microsoft.com/office/drawing/2015/9/8/chartex" xmlns:cx2="http://schemas.microsoft.com/office/drawing/2015/10/21/chartex" xmlns:cx3="http://schemas.microsoft.com/office/drawing/2016/5/9/chartex" xmlns:cx4="http://schemas.microsoft.com/office/drawing/2016/5/10/chartex" xmlns:cx5="http://schemas.microsoft.com/office/drawing/2016/5/11/chartex" xmlns:cx6="http://schemas.microsoft.com/office/drawing/2016/5/12/chartex" xmlns:cx7="http://schemas.microsoft.com/office/drawing/2016/5/13/chartex" xmlns:cx8="http://schemas.microsoft.com/office/drawing/2016/5/14/chartex" xmlns:mc="http://schemas.openxmlformats.org/markup-compatibility/2006" xmlns:aink="http://schemas.microsoft.com/office/drawing/2016/ink" xmlns:am3d="http://schemas.microsoft.com/office/drawing/2017/model3d" xmlns:o="urn:schemas-microsoft-com:office:office" xmlns:r="http://schemas.openxmlformats.org/officeDocument/2006/relationships" xmlns:m="http://schemas.openxmlformats.org/officeDocument/2006/math" xmlns:v="urn:schemas-microsoft-com:vml" xmlns:wp14="http://schemas.microsoft.com/office/word/2010/wordprocessingDrawing" xmlns:wp="http://schemas.openxmlformats.org/drawingml/2006/wordprocessingDrawing" xmlns:w10="urn:schemas-microsoft-com:office:word" xmlns:w="http://schemas.openxmlformats.org/wordprocessingml/2006/main" xmlns:w14="http://schemas.microsoft.com/office/word/2010/wordml" xmlns:w15="http://schemas.microsoft.com/office/word/2012/wordml" xmlns:w16cex="http://schemas.microsoft.com/office/word/2018/wordml/cex" xmlns:w16cid="http://schemas.microsoft.com/office/word/2016/wordml/cid" xmlns:w16="http://schemas.microsoft.com/office/word/2018/wordml" xmlns:w16sdtdh="http://schemas.microsoft.com/office/word/2020/wordml/sdtdatahash" xmlns:w16se="http://schemas.microsoft.com/office/word/2015/wordml/symex" xmlns:wpg="http://schemas.microsoft.com/office/word/2010/wordprocessingGroup" xmlns:wpi="http://schemas.microsoft.com/office/word/2010/wordprocessingInk" xmlns:wne="http://schemas.microsoft.com/office/word/2006/wordml" xmlns:wps="http://schemas.microsoft.com/office/word/2010/wordprocessingShape" mc:Ignorable="w14 w15 w16se w16cid w16 w16cex w16sdtdh wp14">
+<w:numbering xmlns:wpc="http://schemas.microsoft.com/office/word/2010/wordprocessingCanvas" xmlns:cx="http://schemas.microsoft.com/office/drawing/2014/chartex" xmlns:cx1="http://schemas.microsoft.com/office/drawing/2015/9/8/chartex" xmlns:cx2="http://schemas.microsoft.com/office/drawing/2015/10/21/chartex" xmlns:cx3="http://schemas.microsoft.com/office/drawing/2016/5/9/chartex" xmlns:cx4="http://schemas.microsoft.com/office/drawing/2016/5/10/chartex" xmlns:cx5="http://schemas.microsoft.com/office/drawing/2016/5/11/chartex" xmlns:cx6="http://schemas.microsoft.com/office/drawing/2016/5/12/chartex" xmlns:cx7="http://schemas.microsoft.com/office/drawing/2016/5/13/chartex" xmlns:cx8="http://schemas.microsoft.com/office/drawing/2016/5/14/chartex" xmlns:mc="http://schemas.openxmlformats.org/markup-compatibility/2006" xmlns:aink="http://schemas.microsoft.com/office/drawing/2016/ink" xmlns:am3d="http://schemas.microsoft.com/office/drawing/2017/model3d" xmlns:o="urn:schemas-microsoft-com:office:office" xmlns:oel="http://schemas.microsoft.com/office/2019/extlst" xmlns:r="http://schemas.openxmlformats.org/officeDocument/2006/relationships" xmlns:m="http://schemas.openxmlformats.org/officeDocument/2006/math" xmlns:v="urn:schemas-microsoft-com:vml" xmlns:wp14="http://schemas.microsoft.com/office/word/2010/wordprocessingDrawing" xmlns:wp="http://schemas.openxmlformats.org/drawingml/2006/wordprocessingDrawing" xmlns:w10="urn:schemas-microsoft-com:office:word" xmlns:w="http://schemas.openxmlformats.org/wordprocessingml/2006/main" xmlns:w14="http://schemas.microsoft.com/office/word/2010/wordml" xmlns:w15="http://schemas.microsoft.com/office/word/2012/wordml" xmlns:w16cex="http://schemas.microsoft.com/office/word/2018/wordml/cex" xmlns:w16cid="http://schemas.microsoft.com/office/word/2016/wordml/cid" xmlns:w16="http://schemas.microsoft.com/office/word/2018/wordml" xmlns:w16sdtdh="http://schemas.microsoft.com/office/word/2020/wordml/sdtdatahash" xmlns:w16se="http://schemas.microsoft.com/office/word/2015/wordml/symex" xmlns:wpg="http://schemas.microsoft.com/office/word/2010/wordprocessingGroup" xmlns:wpi="http://schemas.microsoft.com/office/word/2010/wordprocessingInk" xmlns:wne="http://schemas.microsoft.com/office/word/2006/wordml" xmlns:wps="http://schemas.microsoft.com/office/word/2010/wordprocessingShape" mc:Ignorable="w14 w15 w16se w16cid w16 w16cex w16sdtdh wp14">
   <w:abstractNum w:abstractNumId="0" w15:restartNumberingAfterBreak="0">
     <w:nsid w:val="25A30C3A"/>
     <w:multiLevelType w:val="hybridMultilevel"/>
@@ -3010,7 +4032,7 @@
   <w:abstractNum w:abstractNumId="3" w15:restartNumberingAfterBreak="0">
     <w:nsid w:val="675A3587"/>
     <w:multiLevelType w:val="hybridMultilevel"/>
-    <w:tmpl w:val="8A660DDA"/>
+    <w:tmpl w:val="D5AE1946"/>
     <w:lvl w:ilvl="0" w:tplc="CC3243C0">
       <w:start w:val="1"/>
       <w:numFmt w:val="decimal"/>
@@ -3098,16 +4120,16 @@
       </w:pPr>
     </w:lvl>
   </w:abstractNum>
-  <w:num w:numId="1">
+  <w:num w:numId="1" w16cid:durableId="1527717747">
     <w:abstractNumId w:val="3"/>
   </w:num>
-  <w:num w:numId="2">
+  <w:num w:numId="2" w16cid:durableId="173687746">
     <w:abstractNumId w:val="2"/>
   </w:num>
-  <w:num w:numId="3">
+  <w:num w:numId="3" w16cid:durableId="2075423548">
     <w:abstractNumId w:val="1"/>
   </w:num>
-  <w:num w:numId="4">
+  <w:num w:numId="4" w16cid:durableId="2051831295">
     <w:abstractNumId w:val="0"/>
   </w:num>
 </w:numbering>
@@ -3944,33 +4966,6 @@
 </file>
 
 <file path=customXml/item1.xml><?xml version="1.0" encoding="utf-8"?>
-<?mso-contentType ?>
-<FormTemplates xmlns="http://schemas.microsoft.com/sharepoint/v3/contenttype/forms">
-  <Display>DocumentLibraryForm</Display>
-  <Edit>DocumentLibraryForm</Edit>
-  <New>DocumentLibraryForm</New>
-</FormTemplates>
-</file>
-
-<file path=customXml/item2.xml><?xml version="1.0" encoding="utf-8"?>
-<p:properties xmlns:p="http://schemas.microsoft.com/office/2006/metadata/properties" xmlns:xsi="http://www.w3.org/2001/XMLSchema-instance" xmlns:pc="http://schemas.microsoft.com/office/infopath/2007/PartnerControls">
-  <documentManagement>
-    <Stage xmlns="f336f4fe-8719-4ea2-b5d6-29b3a580aeb4">Draft</Stage>
-    <Next_x0020_Stage xmlns="f336f4fe-8719-4ea2-b5d6-29b3a580aeb4">N/A</Next_x0020_Stage>
-    <Admin_x0020_Action xmlns="f336f4fe-8719-4ea2-b5d6-29b3a580aeb4" xsi:nil="true"/>
-    <Template_x0020_Category xmlns="f336f4fe-8719-4ea2-b5d6-29b3a580aeb4">Decision Order - DEC</Template_x0020_Category>
-    <Action xmlns="f336f4fe-8719-4ea2-b5d6-29b3a580aeb4" xsi:nil="true"/>
-    <Purpose1 xmlns="f336f4fe-8719-4ea2-b5d6-29b3a580aeb4">SDO disposal hearing template for Default Judgment</Purpose1>
-    <Template_x0020_Language xmlns="f336f4fe-8719-4ea2-b5d6-29b3a580aeb4">English - ENG</Template_x0020_Language>
-    <Rename xmlns="f336f4fe-8719-4ea2-b5d6-29b3a580aeb4">true</Rename>
-    <Tornado_x0020_Filename xmlns="f336f4fe-8719-4ea2-b5d6-29b3a580aeb4" xsi:nil="true"/>
-    <Approval_x0020_Request_x0020_Comment xmlns="f336f4fe-8719-4ea2-b5d6-29b3a580aeb4" xsi:nil="true"/>
-    <Publication_x0020_Date xmlns="f336f4fe-8719-4ea2-b5d6-29b3a580aeb4">2022-07-24T23:00:00+00:00</Publication_x0020_Date>
-  </documentManagement>
-</p:properties>
-</file>
-
-<file path=customXml/item3.xml><?xml version="1.0" encoding="utf-8"?>
 <ct:contentTypeSchema xmlns:ct="http://schemas.microsoft.com/office/2006/metadata/contentType" xmlns:ma="http://schemas.microsoft.com/office/2006/metadata/properties/metaAttributes" ct:_="" ma:_="" ma:contentTypeName="_CtTemplate" ma:contentTypeID="0x01010064A5FDCCFB03F540B94405305D7DE14F00A4F8B82F7CEF57469A8FE5CEAB7A0EE0" ma:contentTypeVersion="54" ma:contentTypeDescription="Part of Template Management with Site Columns representing custom attributes." ma:contentTypeScope="" ma:versionID="c2ae9af6f2d07f5c87e529250672afb5">
   <xsd:schema xmlns:xsd="http://www.w3.org/2001/XMLSchema" xmlns:xs="http://www.w3.org/2001/XMLSchema" xmlns:p="http://schemas.microsoft.com/office/2006/metadata/properties" xmlns:ns2="f336f4fe-8719-4ea2-b5d6-29b3a580aeb4" xmlns:ns3="b57b892a-dd61-4bba-b372-a8d93da2c7e6" targetNamespace="http://schemas.microsoft.com/office/2006/metadata/properties" ma:root="true" ma:fieldsID="5cc5ae0d05cbe82a12e0833457866b27" ns2:_="" ns3:_="">
     <xsd:import namespace="f336f4fe-8719-4ea2-b5d6-29b3a580aeb4"/>
@@ -4286,25 +5281,34 @@
 </ct:contentTypeSchema>
 </file>
 
-<file path=customXml/itemProps1.xml><?xml version="1.0" encoding="utf-8"?>
-<ds:datastoreItem xmlns:ds="http://schemas.openxmlformats.org/officeDocument/2006/customXml" ds:itemID="{E9247418-8373-42A0-A0EF-D23AD904819C}">
-  <ds:schemaRefs>
-    <ds:schemaRef ds:uri="http://schemas.microsoft.com/sharepoint/v3/contenttype/forms"/>
-  </ds:schemaRefs>
-</ds:datastoreItem>
+<file path=customXml/item2.xml><?xml version="1.0" encoding="utf-8"?>
+<p:properties xmlns:p="http://schemas.microsoft.com/office/2006/metadata/properties" xmlns:xsi="http://www.w3.org/2001/XMLSchema-instance" xmlns:pc="http://schemas.microsoft.com/office/infopath/2007/PartnerControls">
+  <documentManagement>
+    <Stage xmlns="f336f4fe-8719-4ea2-b5d6-29b3a580aeb4">Draft</Stage>
+    <Next_x0020_Stage xmlns="f336f4fe-8719-4ea2-b5d6-29b3a580aeb4">N/A</Next_x0020_Stage>
+    <Admin_x0020_Action xmlns="f336f4fe-8719-4ea2-b5d6-29b3a580aeb4" xsi:nil="true"/>
+    <Template_x0020_Category xmlns="f336f4fe-8719-4ea2-b5d6-29b3a580aeb4">Decision Order - DEC</Template_x0020_Category>
+    <Action xmlns="f336f4fe-8719-4ea2-b5d6-29b3a580aeb4" xsi:nil="true"/>
+    <Purpose1 xmlns="f336f4fe-8719-4ea2-b5d6-29b3a580aeb4">SDO disposal hearing template for Default Judgment</Purpose1>
+    <Template_x0020_Language xmlns="f336f4fe-8719-4ea2-b5d6-29b3a580aeb4">English - ENG</Template_x0020_Language>
+    <Rename xmlns="f336f4fe-8719-4ea2-b5d6-29b3a580aeb4">true</Rename>
+    <Tornado_x0020_Filename xmlns="f336f4fe-8719-4ea2-b5d6-29b3a580aeb4" xsi:nil="true"/>
+    <Approval_x0020_Request_x0020_Comment xmlns="f336f4fe-8719-4ea2-b5d6-29b3a580aeb4" xsi:nil="true"/>
+    <Publication_x0020_Date xmlns="f336f4fe-8719-4ea2-b5d6-29b3a580aeb4">2022-07-24T23:00:00+00:00</Publication_x0020_Date>
+  </documentManagement>
+</p:properties>
 </file>
 
-<file path=customXml/itemProps2.xml><?xml version="1.0" encoding="utf-8"?>
-<ds:datastoreItem xmlns:ds="http://schemas.openxmlformats.org/officeDocument/2006/customXml" ds:itemID="{D3658183-99E4-4DA2-A5DA-5424AE725610}">
-  <ds:schemaRefs>
-    <ds:schemaRef ds:uri="http://schemas.microsoft.com/office/2006/metadata/properties"/>
-    <ds:schemaRef ds:uri="http://schemas.microsoft.com/office/infopath/2007/PartnerControls"/>
-    <ds:schemaRef ds:uri="f336f4fe-8719-4ea2-b5d6-29b3a580aeb4"/>
-  </ds:schemaRefs>
-</ds:datastoreItem>
+<file path=customXml/item3.xml><?xml version="1.0" encoding="utf-8"?>
+<?mso-contentType ?>
+<FormTemplates xmlns="http://schemas.microsoft.com/sharepoint/v3/contenttype/forms">
+  <Display>DocumentLibraryForm</Display>
+  <Edit>DocumentLibraryForm</Edit>
+  <New>DocumentLibraryForm</New>
+</FormTemplates>
 </file>
 
-<file path=customXml/itemProps3.xml><?xml version="1.0" encoding="utf-8"?>
+<file path=customXml/itemProps1.xml><?xml version="1.0" encoding="utf-8"?>
 <ds:datastoreItem xmlns:ds="http://schemas.openxmlformats.org/officeDocument/2006/customXml" ds:itemID="{0E5348F3-BD7B-48C0-9419-A8499C840C19}">
   <ds:schemaRefs>
     <ds:schemaRef ds:uri="http://schemas.microsoft.com/office/2006/metadata/contentType"/>
@@ -4321,4 +5325,22 @@
     <ds:schemaRef ds:uri="http://schemas.microsoft.com/internal/obd"/>
   </ds:schemaRefs>
 </ds:datastoreItem>
+</file>
+
+<file path=customXml/itemProps2.xml><?xml version="1.0" encoding="utf-8"?>
+<ds:datastoreItem xmlns:ds="http://schemas.openxmlformats.org/officeDocument/2006/customXml" ds:itemID="{D3658183-99E4-4DA2-A5DA-5424AE725610}">
+  <ds:schemaRefs>
+    <ds:schemaRef ds:uri="http://schemas.microsoft.com/office/2006/metadata/properties"/>
+    <ds:schemaRef ds:uri="http://schemas.microsoft.com/office/infopath/2007/PartnerControls"/>
+    <ds:schemaRef ds:uri="f336f4fe-8719-4ea2-b5d6-29b3a580aeb4"/>
+  </ds:schemaRefs>
+</ds:datastoreItem>
+</file>
+
+<file path=customXml/itemProps3.xml><?xml version="1.0" encoding="utf-8"?>
+<ds:datastoreItem xmlns:ds="http://schemas.openxmlformats.org/officeDocument/2006/customXml" ds:itemID="{E9247418-8373-42A0-A0EF-D23AD904819C}">
+  <ds:schemaRefs>
+    <ds:schemaRef ds:uri="http://schemas.microsoft.com/sharepoint/v3/contenttype/forms"/>
+  </ds:schemaRefs>
+</ds:datastoreItem>
 </file>
</xml_diff>